<commit_message>
added some architecture and genetic stuff :)
</commit_message>
<xml_diff>
--- a/documentation/OperationRoom/AgentSystems_OperatingRoomReport_Neher_Buettiker.docx
+++ b/documentation/OperationRoom/AgentSystems_OperatingRoomReport_Neher_Buettiker.docx
@@ -1,6 +1,6 @@
 
 <file path=word/document.xml><?xml version="1.0" encoding="utf-8"?>
-<w:document xmlns:wpc="http://schemas.microsoft.com/office/word/2010/wordprocessingCanvas" xmlns:mc="http://schemas.openxmlformats.org/markup-compatibility/2006" xmlns:o="urn:schemas-microsoft-com:office:office" xmlns:r="http://schemas.openxmlformats.org/officeDocument/2006/relationships" xmlns:m="http://schemas.openxmlformats.org/officeDocument/2006/math" xmlns:v="urn:schemas-microsoft-com:vml" xmlns:wp14="http://schemas.microsoft.com/office/word/2010/wordprocessingDrawing" xmlns:wp="http://schemas.openxmlformats.org/drawingml/2006/wordprocessingDrawing" xmlns:w10="urn:schemas-microsoft-com:office:word" xmlns:w="http://schemas.openxmlformats.org/wordprocessingml/2006/main" xmlns:w14="http://schemas.microsoft.com/office/word/2010/wordml" xmlns:wpg="http://schemas.microsoft.com/office/word/2010/wordprocessingGroup" xmlns:wpi="http://schemas.microsoft.com/office/word/2010/wordprocessingInk" xmlns:wne="http://schemas.microsoft.com/office/word/2006/wordml" xmlns:wps="http://schemas.microsoft.com/office/word/2010/wordprocessingShape" mc:Ignorable="w14 wp14">
+<w:document xmlns:wpc="http://schemas.microsoft.com/office/word/2010/wordprocessingCanvas" xmlns:mo="http://schemas.microsoft.com/office/mac/office/2008/main" xmlns:mc="http://schemas.openxmlformats.org/markup-compatibility/2006" xmlns:mv="urn:schemas-microsoft-com:mac:vml" xmlns:o="urn:schemas-microsoft-com:office:office" xmlns:r="http://schemas.openxmlformats.org/officeDocument/2006/relationships" xmlns:m="http://schemas.openxmlformats.org/officeDocument/2006/math" xmlns:v="urn:schemas-microsoft-com:vml" xmlns:wp14="http://schemas.microsoft.com/office/word/2010/wordprocessingDrawing" xmlns:wp="http://schemas.openxmlformats.org/drawingml/2006/wordprocessingDrawing" xmlns:w10="urn:schemas-microsoft-com:office:word" xmlns:w="http://schemas.openxmlformats.org/wordprocessingml/2006/main" xmlns:w14="http://schemas.microsoft.com/office/word/2010/wordml" xmlns:wpg="http://schemas.microsoft.com/office/word/2010/wordprocessingGroup" xmlns:wpi="http://schemas.microsoft.com/office/word/2010/wordprocessingInk" xmlns:wne="http://schemas.microsoft.com/office/word/2006/wordml" xmlns:wps="http://schemas.microsoft.com/office/word/2010/wordprocessingShape" mc:Ignorable="w14 wp14">
   <w:body>
     <w:p>
       <w:pPr>
@@ -174,7 +174,7 @@
           <w:noProof/>
         </w:rPr>
         <w:drawing>
-          <wp:inline distT="0" distB="0" distL="0" distR="0" wp14:anchorId="23C806BF" wp14:editId="4BB7A294">
+          <wp:inline distT="0" distB="0" distL="0" distR="0" wp14:anchorId="2D701BE7" wp14:editId="40EB3BE5">
             <wp:extent cx="1860697" cy="1854697"/>
             <wp:effectExtent l="0" t="0" r="6350" b="0"/>
             <wp:docPr id="1" name="Grafik 1" descr="E:\Dropbox\Karlskrona\logo.png"/>
@@ -409,7 +409,7 @@
     </w:p>
     <w:p>
       <w:pPr>
-        <w:pStyle w:val="Verzeichnis1"/>
+        <w:pStyle w:val="TOC1"/>
         <w:tabs>
           <w:tab w:val="left" w:pos="440"/>
           <w:tab w:val="right" w:leader="dot" w:pos="9062"/>
@@ -512,7 +512,7 @@
     </w:p>
     <w:p>
       <w:pPr>
-        <w:pStyle w:val="Verzeichnis1"/>
+        <w:pStyle w:val="TOC1"/>
         <w:tabs>
           <w:tab w:val="left" w:pos="440"/>
           <w:tab w:val="right" w:leader="dot" w:pos="9062"/>
@@ -606,7 +606,7 @@
     </w:p>
     <w:p>
       <w:pPr>
-        <w:pStyle w:val="Verzeichnis1"/>
+        <w:pStyle w:val="TOC1"/>
         <w:tabs>
           <w:tab w:val="left" w:pos="440"/>
           <w:tab w:val="right" w:leader="dot" w:pos="9062"/>
@@ -646,7 +646,21 @@
             <w:rStyle w:val="Hyperlink"/>
             <w:noProof/>
           </w:rPr>
-          <w:t>Agent Architecture</w:t>
+          <w:t>Agent Ar</w:t>
+        </w:r>
+        <w:r>
+          <w:rPr>
+            <w:rStyle w:val="Hyperlink"/>
+            <w:noProof/>
+          </w:rPr>
+          <w:t>c</w:t>
+        </w:r>
+        <w:r>
+          <w:rPr>
+            <w:rStyle w:val="Hyperlink"/>
+            <w:noProof/>
+          </w:rPr>
+          <w:t>hitecture</w:t>
         </w:r>
         <w:r>
           <w:rPr>
@@ -700,7 +714,7 @@
     </w:p>
     <w:p>
       <w:pPr>
-        <w:pStyle w:val="Verzeichnis1"/>
+        <w:pStyle w:val="TOC1"/>
         <w:tabs>
           <w:tab w:val="left" w:pos="440"/>
           <w:tab w:val="right" w:leader="dot" w:pos="9062"/>
@@ -794,7 +808,7 @@
     </w:p>
     <w:p>
       <w:pPr>
-        <w:pStyle w:val="Verzeichnis2"/>
+        <w:pStyle w:val="TOC2"/>
         <w:tabs>
           <w:tab w:val="left" w:pos="880"/>
           <w:tab w:val="right" w:leader="dot" w:pos="9062"/>
@@ -884,7 +898,7 @@
     </w:p>
     <w:p>
       <w:pPr>
-        <w:pStyle w:val="Verzeichnis2"/>
+        <w:pStyle w:val="TOC2"/>
         <w:tabs>
           <w:tab w:val="left" w:pos="880"/>
           <w:tab w:val="right" w:leader="dot" w:pos="9062"/>
@@ -974,7 +988,7 @@
     </w:p>
     <w:p>
       <w:pPr>
-        <w:pStyle w:val="Verzeichnis2"/>
+        <w:pStyle w:val="TOC2"/>
         <w:tabs>
           <w:tab w:val="left" w:pos="880"/>
           <w:tab w:val="right" w:leader="dot" w:pos="9062"/>
@@ -1064,7 +1078,7 @@
     </w:p>
     <w:p>
       <w:pPr>
-        <w:pStyle w:val="Verzeichnis2"/>
+        <w:pStyle w:val="TOC2"/>
         <w:tabs>
           <w:tab w:val="left" w:pos="880"/>
           <w:tab w:val="right" w:leader="dot" w:pos="9062"/>
@@ -1154,7 +1168,7 @@
     </w:p>
     <w:p>
       <w:pPr>
-        <w:pStyle w:val="Verzeichnis3"/>
+        <w:pStyle w:val="TOC3"/>
         <w:tabs>
           <w:tab w:val="left" w:pos="1100"/>
           <w:tab w:val="right" w:leader="dot" w:pos="9062"/>
@@ -1246,7 +1260,7 @@
     </w:p>
     <w:p>
       <w:pPr>
-        <w:pStyle w:val="Verzeichnis3"/>
+        <w:pStyle w:val="TOC3"/>
         <w:tabs>
           <w:tab w:val="left" w:pos="1100"/>
           <w:tab w:val="right" w:leader="dot" w:pos="9062"/>
@@ -1338,7 +1352,7 @@
     </w:p>
     <w:p>
       <w:pPr>
-        <w:pStyle w:val="Verzeichnis3"/>
+        <w:pStyle w:val="TOC3"/>
         <w:tabs>
           <w:tab w:val="left" w:pos="1100"/>
           <w:tab w:val="right" w:leader="dot" w:pos="9062"/>
@@ -1430,7 +1444,7 @@
     </w:p>
     <w:p>
       <w:pPr>
-        <w:pStyle w:val="Verzeichnis3"/>
+        <w:pStyle w:val="TOC3"/>
         <w:tabs>
           <w:tab w:val="left" w:pos="1100"/>
           <w:tab w:val="right" w:leader="dot" w:pos="9062"/>
@@ -1522,7 +1536,7 @@
     </w:p>
     <w:p>
       <w:pPr>
-        <w:pStyle w:val="Verzeichnis3"/>
+        <w:pStyle w:val="TOC3"/>
         <w:tabs>
           <w:tab w:val="left" w:pos="1100"/>
           <w:tab w:val="right" w:leader="dot" w:pos="9062"/>
@@ -1614,7 +1628,7 @@
     </w:p>
     <w:p>
       <w:pPr>
-        <w:pStyle w:val="Verzeichnis3"/>
+        <w:pStyle w:val="TOC3"/>
         <w:tabs>
           <w:tab w:val="left" w:pos="1100"/>
           <w:tab w:val="right" w:leader="dot" w:pos="9062"/>
@@ -1706,7 +1720,7 @@
     </w:p>
     <w:p>
       <w:pPr>
-        <w:pStyle w:val="Verzeichnis2"/>
+        <w:pStyle w:val="TOC2"/>
         <w:tabs>
           <w:tab w:val="left" w:pos="880"/>
           <w:tab w:val="right" w:leader="dot" w:pos="9062"/>
@@ -1796,7 +1810,7 @@
     </w:p>
     <w:p>
       <w:pPr>
-        <w:pStyle w:val="Verzeichnis2"/>
+        <w:pStyle w:val="TOC2"/>
         <w:tabs>
           <w:tab w:val="left" w:pos="880"/>
           <w:tab w:val="right" w:leader="dot" w:pos="9062"/>
@@ -1886,7 +1900,7 @@
     </w:p>
     <w:p>
       <w:pPr>
-        <w:pStyle w:val="Verzeichnis2"/>
+        <w:pStyle w:val="TOC2"/>
         <w:tabs>
           <w:tab w:val="left" w:pos="880"/>
           <w:tab w:val="right" w:leader="dot" w:pos="9062"/>
@@ -1976,7 +1990,7 @@
     </w:p>
     <w:p>
       <w:pPr>
-        <w:pStyle w:val="Verzeichnis2"/>
+        <w:pStyle w:val="TOC2"/>
         <w:tabs>
           <w:tab w:val="left" w:pos="880"/>
           <w:tab w:val="right" w:leader="dot" w:pos="9062"/>
@@ -2066,7 +2080,7 @@
     </w:p>
     <w:p>
       <w:pPr>
-        <w:pStyle w:val="Verzeichnis1"/>
+        <w:pStyle w:val="TOC1"/>
         <w:tabs>
           <w:tab w:val="left" w:pos="440"/>
           <w:tab w:val="right" w:leader="dot" w:pos="9062"/>
@@ -2160,7 +2174,7 @@
     </w:p>
     <w:p>
       <w:pPr>
-        <w:pStyle w:val="Verzeichnis2"/>
+        <w:pStyle w:val="TOC2"/>
         <w:tabs>
           <w:tab w:val="left" w:pos="880"/>
           <w:tab w:val="right" w:leader="dot" w:pos="9062"/>
@@ -2250,7 +2264,7 @@
     </w:p>
     <w:p>
       <w:pPr>
-        <w:pStyle w:val="Verzeichnis2"/>
+        <w:pStyle w:val="TOC2"/>
         <w:tabs>
           <w:tab w:val="left" w:pos="880"/>
           <w:tab w:val="right" w:leader="dot" w:pos="9062"/>
@@ -2340,7 +2354,7 @@
     </w:p>
     <w:p>
       <w:pPr>
-        <w:pStyle w:val="Verzeichnis2"/>
+        <w:pStyle w:val="TOC2"/>
         <w:tabs>
           <w:tab w:val="left" w:pos="880"/>
           <w:tab w:val="right" w:leader="dot" w:pos="9062"/>
@@ -2430,7 +2444,7 @@
     </w:p>
     <w:p>
       <w:pPr>
-        <w:pStyle w:val="Verzeichnis1"/>
+        <w:pStyle w:val="TOC1"/>
         <w:tabs>
           <w:tab w:val="left" w:pos="440"/>
           <w:tab w:val="right" w:leader="dot" w:pos="9062"/>
@@ -2524,7 +2538,7 @@
     </w:p>
     <w:p>
       <w:pPr>
-        <w:pStyle w:val="Verzeichnis1"/>
+        <w:pStyle w:val="TOC1"/>
         <w:tabs>
           <w:tab w:val="left" w:pos="440"/>
           <w:tab w:val="right" w:leader="dot" w:pos="9062"/>
@@ -2618,7 +2632,7 @@
     </w:p>
     <w:p>
       <w:pPr>
-        <w:pStyle w:val="Verzeichnis1"/>
+        <w:pStyle w:val="TOC1"/>
         <w:tabs>
           <w:tab w:val="left" w:pos="440"/>
           <w:tab w:val="right" w:leader="dot" w:pos="9062"/>
@@ -2712,7 +2726,7 @@
     </w:p>
     <w:p>
       <w:pPr>
-        <w:pStyle w:val="Verzeichnis1"/>
+        <w:pStyle w:val="TOC1"/>
         <w:tabs>
           <w:tab w:val="left" w:pos="440"/>
           <w:tab w:val="right" w:leader="dot" w:pos="9062"/>
@@ -2806,7 +2820,7 @@
     </w:p>
     <w:p>
       <w:pPr>
-        <w:pStyle w:val="Verzeichnis2"/>
+        <w:pStyle w:val="TOC2"/>
         <w:tabs>
           <w:tab w:val="left" w:pos="880"/>
           <w:tab w:val="right" w:leader="dot" w:pos="9062"/>
@@ -2896,7 +2910,7 @@
     </w:p>
     <w:p>
       <w:pPr>
-        <w:pStyle w:val="Verzeichnis2"/>
+        <w:pStyle w:val="TOC2"/>
         <w:tabs>
           <w:tab w:val="left" w:pos="880"/>
           <w:tab w:val="right" w:leader="dot" w:pos="9062"/>
@@ -2996,7 +3010,7 @@
     </w:p>
     <w:p>
       <w:pPr>
-        <w:pStyle w:val="berschrift1"/>
+        <w:pStyle w:val="Heading1"/>
       </w:pPr>
       <w:bookmarkStart w:id="0" w:name="_Toc350439483"/>
       <w:r>
@@ -3022,7 +3036,7 @@
     <w:p/>
     <w:p>
       <w:pPr>
-        <w:pStyle w:val="berschrift1"/>
+        <w:pStyle w:val="Heading1"/>
       </w:pPr>
       <w:bookmarkStart w:id="1" w:name="_Toc350439484"/>
       <w:r>
@@ -3215,13 +3229,7 @@
         <w:t>n</w:t>
       </w:r>
       <w:r>
-        <w:t xml:space="preserve"> o</w:t>
-      </w:r>
-      <w:r>
-        <w:t>p</w:t>
-      </w:r>
-      <w:r>
-        <w:t>timization problem.</w:t>
+        <w:t xml:space="preserve"> optimization problem.</w:t>
       </w:r>
       <w:r>
         <w:t xml:space="preserve"> </w:t>
@@ -3254,13 +3262,7 @@
         <w:t>s</w:t>
       </w:r>
       <w:r>
-        <w:t xml:space="preserve"> that the client status may change at any time and the health of a human, as well as the a</w:t>
-      </w:r>
-      <w:r>
-        <w:t>p</w:t>
-      </w:r>
-      <w:r>
-        <w:t>plied medical measurements are everyth</w:t>
+        <w:t xml:space="preserve"> that the client status may change at any time and the health of a human, as well as the applied medical measurements are everyth</w:t>
       </w:r>
       <w:r>
         <w:t>ing else than predictable, make</w:t>
@@ -3323,13 +3325,7 @@
         <w:t>each other</w:t>
       </w:r>
       <w:r>
-        <w:t xml:space="preserve"> in a dynamic e</w:t>
-      </w:r>
-      <w:r>
-        <w:t>n</w:t>
-      </w:r>
-      <w:r>
-        <w:t>vironment</w:t>
+        <w:t xml:space="preserve"> in a dynamic environment</w:t>
       </w:r>
       <w:r>
         <w:t xml:space="preserve"> in order to achieve a local as well as global optimum.</w:t>
@@ -3353,7 +3349,7 @@
     </w:p>
     <w:p>
       <w:pPr>
-        <w:pStyle w:val="berschrift1"/>
+        <w:pStyle w:val="Heading1"/>
       </w:pPr>
       <w:bookmarkStart w:id="2" w:name="_Toc350439485"/>
       <w:r>
@@ -3362,6 +3358,385 @@
       </w:r>
       <w:bookmarkEnd w:id="2"/>
     </w:p>
+    <w:p>
+      <w:pPr>
+        <w:pStyle w:val="Heading2"/>
+      </w:pPr>
+      <w:r>
+        <w:t>General Agent System Architecture</w:t>
+      </w:r>
+    </w:p>
+    <w:p/>
+    <w:p>
+      <w:r>
+        <w:t xml:space="preserve">The Operating-Room-Planning problem consists of two major </w:t>
+      </w:r>
+      <w:r>
+        <w:t>challenges: Creating a successful schedule, but also be able to react in emergency cases.</w:t>
+      </w:r>
+    </w:p>
+    <w:p/>
+    <w:p>
+      <w:r>
+        <w:t>The Agent-System has to handle the general patient cases, referred as long term planning, where an o</w:t>
+      </w:r>
+      <w:r>
+        <w:t>p</w:t>
+      </w:r>
+      <w:r>
+        <w:t>timal schedule is the resulting artifact. Emergency cases, referred as short term planning, must also be ha</w:t>
+      </w:r>
+      <w:r>
+        <w:t>n</w:t>
+      </w:r>
+      <w:r>
+        <w:t xml:space="preserve">dled, and are always in a higher priority than the general patient cases. </w:t>
+      </w:r>
+    </w:p>
+    <w:p/>
+    <w:p>
+      <w:r>
+        <w:t>Due to the dynamic nature of patient cases (e.g. a general case can always become an emergency case), the Agent-System needs a reactive part for handling emergency cases yet the overall problem sol</w:t>
+      </w:r>
+      <w:r>
+        <w:t>v</w:t>
+      </w:r>
+      <w:r>
+        <w:t xml:space="preserve">ing must be handled by a pro-active part for long term planning. </w:t>
+      </w:r>
+    </w:p>
+    <w:p>
+      <w:r>
+        <w:t xml:space="preserve">Therefore, the approach is to design the Agent as a Hybrid Agent [1; </w:t>
+      </w:r>
+      <w:r>
+        <w:rPr>
+          <w:i/>
+        </w:rPr>
+        <w:t>Wooldridge, An Intr</w:t>
+      </w:r>
+      <w:r>
+        <w:rPr>
+          <w:i/>
+        </w:rPr>
+        <w:t>o</w:t>
+      </w:r>
+      <w:r>
+        <w:rPr>
+          <w:i/>
+        </w:rPr>
+        <w:t>duction to Multi Agent Systems</w:t>
+      </w:r>
+      <w:r>
+        <w:t xml:space="preserve"> ]</w:t>
+      </w:r>
+      <w:r>
+        <w:t xml:space="preserve"> includes both – reactive event handling as well as proactive planning</w:t>
+      </w:r>
+      <w:r>
+        <w:t>.</w:t>
+      </w:r>
+    </w:p>
+    <w:p/>
+    <w:p>
+      <w:r>
+        <w:t xml:space="preserve">This leads to </w:t>
+      </w:r>
+      <w:r>
+        <w:t>layer</w:t>
+      </w:r>
+      <w:r>
+        <w:t xml:space="preserve"> </w:t>
+      </w:r>
+      <w:r>
+        <w:t>architecture</w:t>
+      </w:r>
+      <w:r>
+        <w:t xml:space="preserve"> for the Agent, where the layers are organized hierarchica</w:t>
+      </w:r>
+      <w:r>
+        <w:t>l</w:t>
+      </w:r>
+      <w:r>
+        <w:t>ly; the most basic reactive behaviors are in the top layers, the long term planning in the bo</w:t>
+      </w:r>
+      <w:r>
+        <w:t>t</w:t>
+      </w:r>
+      <w:r>
+        <w:t xml:space="preserve">tom ones. </w:t>
+      </w:r>
+    </w:p>
+    <w:p/>
+    <w:p>
+      <w:r>
+        <w:t>The prim</w:t>
+      </w:r>
+      <w:r>
+        <w:t>ary layers are identified as a reactive l</w:t>
+      </w:r>
+      <w:r>
+        <w:t>ayer for hand</w:t>
+      </w:r>
+      <w:r>
+        <w:t>ling environment changes and a p</w:t>
+      </w:r>
+      <w:r>
+        <w:t>la</w:t>
+      </w:r>
+      <w:r>
+        <w:t>n</w:t>
+      </w:r>
+      <w:r>
+        <w:t>ning l</w:t>
+      </w:r>
+      <w:r>
+        <w:t>ayer for the lo</w:t>
+      </w:r>
+      <w:r>
+        <w:t>ng term planning. The reactive l</w:t>
+      </w:r>
+      <w:r>
+        <w:t>ayer may affect the planning layer, as the eme</w:t>
+      </w:r>
+      <w:r>
+        <w:t>r</w:t>
+      </w:r>
+      <w:r>
+        <w:t>gency case handling may result in a reprioritization of the overall situation.</w:t>
+      </w:r>
+    </w:p>
+    <w:p/>
+    <w:p>
+      <w:pPr>
+        <w:pStyle w:val="Heading2"/>
+      </w:pPr>
+      <w:r>
+        <w:t>Learning Systems</w:t>
+      </w:r>
+    </w:p>
+    <w:p/>
+    <w:p>
+      <w:r>
+        <w:t xml:space="preserve">So far, talked not about a learning machine; that is, the </w:t>
+      </w:r>
+      <w:r>
+        <w:t xml:space="preserve">some </w:t>
+      </w:r>
+      <w:r>
+        <w:t>Agents</w:t>
+      </w:r>
+      <w:r>
+        <w:t xml:space="preserve"> in the MAS</w:t>
+      </w:r>
+      <w:r>
+        <w:t xml:space="preserve"> may contain an AI (</w:t>
+      </w:r>
+      <w:r>
+        <w:t>artificial intelligence</w:t>
+      </w:r>
+      <w:r>
+        <w:t xml:space="preserve">) </w:t>
+      </w:r>
+      <w:r>
+        <w:t xml:space="preserve">based upon a learning system. A learning </w:t>
+      </w:r>
+      <w:r>
+        <w:t>system</w:t>
+      </w:r>
+      <w:r>
+        <w:t xml:space="preserve"> can be designed in several </w:t>
+      </w:r>
+      <w:r>
+        <w:t>ways</w:t>
+      </w:r>
+      <w:r>
+        <w:t xml:space="preserve"> which overall define its autonomy as well as its potential to change itself.</w:t>
+      </w:r>
+    </w:p>
+    <w:p/>
+    <w:p>
+      <w:r>
+        <w:t>Making decision</w:t>
+      </w:r>
+      <w:r>
+        <w:t>s,</w:t>
+      </w:r>
+      <w:r>
+        <w:t xml:space="preserve"> based upon analysis of the history</w:t>
+      </w:r>
+      <w:r>
+        <w:t>,</w:t>
+      </w:r>
+      <w:r>
+        <w:t xml:space="preserve"> is a </w:t>
+      </w:r>
+      <w:r>
+        <w:t xml:space="preserve">simple </w:t>
+      </w:r>
+      <w:r>
+        <w:t>learning system</w:t>
+      </w:r>
+      <w:r>
+        <w:t>. Still, the progra</w:t>
+      </w:r>
+      <w:r>
+        <w:t>m</w:t>
+      </w:r>
+      <w:r>
+        <w:t>mer can control the behavior very precisely and predict its behavior</w:t>
+      </w:r>
+      <w:r>
+        <w:t>.</w:t>
+      </w:r>
+      <w:r>
+        <w:t xml:space="preserve"> However, such approaches are not really dynamic and ada</w:t>
+      </w:r>
+      <w:r>
+        <w:t>p</w:t>
+      </w:r>
+      <w:r>
+        <w:t>tive by design.</w:t>
+      </w:r>
+      <w:r>
+        <w:t xml:space="preserve"> (If the programmer can predict the behavior of the system exactly, it is not very adaptive.)</w:t>
+      </w:r>
+    </w:p>
+    <w:p/>
+    <w:p>
+      <w:pPr>
+        <w:pStyle w:val="Heading2"/>
+        <w:pageBreakBefore/>
+      </w:pPr>
+      <w:r>
+        <w:lastRenderedPageBreak/>
+        <w:t>Genetic Programming</w:t>
+      </w:r>
+    </w:p>
+    <w:p/>
+    <w:p>
+      <w:r>
+        <w:t>More advanced approaches</w:t>
+      </w:r>
+      <w:r>
+        <w:t xml:space="preserve"> of a learning AI</w:t>
+      </w:r>
+      <w:r>
+        <w:t xml:space="preserve"> are</w:t>
+      </w:r>
+      <w:r>
+        <w:t xml:space="preserve"> </w:t>
+      </w:r>
+      <w:r>
+        <w:t xml:space="preserve">called </w:t>
+      </w:r>
+      <w:r>
+        <w:t>genetic programming, also known as evolutio</w:t>
+      </w:r>
+      <w:r>
+        <w:t>n</w:t>
+      </w:r>
+      <w:r>
+        <w:t>ary algorithms. They work basically with an initial set of solutions (a population) and are able to mod</w:t>
+      </w:r>
+      <w:r>
+        <w:t>i</w:t>
+      </w:r>
+      <w:r>
+        <w:t xml:space="preserve">fy the given set of solutions by </w:t>
+      </w:r>
+      <w:r>
+        <w:t xml:space="preserve">either </w:t>
+      </w:r>
+      <w:r>
+        <w:t>mutate</w:t>
+      </w:r>
+      <w:r>
+        <w:t xml:space="preserve"> a existing solution</w:t>
+      </w:r>
+      <w:r>
+        <w:t xml:space="preserve"> or recombine them</w:t>
+      </w:r>
+      <w:r>
+        <w:t xml:space="preserve"> into new ones</w:t>
+      </w:r>
+      <w:r>
+        <w:t xml:space="preserve">. </w:t>
+      </w:r>
+      <w:r>
+        <w:t xml:space="preserve">Now the population is tested against a utility method and then the score of each solution is used to determine a </w:t>
+      </w:r>
+      <w:r>
+        <w:t>priori</w:t>
+      </w:r>
+      <w:r>
+        <w:t>ti</w:t>
+      </w:r>
+      <w:r>
+        <w:t>zation</w:t>
+      </w:r>
+      <w:r>
+        <w:t>.  All of this is done as fast as possible and repeated thousands or millions of time.</w:t>
+      </w:r>
+    </w:p>
+    <w:p>
+      <w:r>
+        <w:t xml:space="preserve">That means, that </w:t>
+      </w:r>
+      <w:r>
+        <w:t>we need to be able to simulate the outcome of a given solution in a short amount of time, otherwise, we can not use this approach.</w:t>
+      </w:r>
+    </w:p>
+    <w:p/>
+    <w:p>
+      <w:r>
+        <w:t xml:space="preserve">A solution can </w:t>
+      </w:r>
+      <w:r>
+        <w:t>be a</w:t>
+      </w:r>
+      <w:r>
+        <w:t xml:space="preserve"> simple entity, holding some </w:t>
+      </w:r>
+      <w:r>
+        <w:t>p</w:t>
+      </w:r>
+      <w:r>
+        <w:t>a</w:t>
+      </w:r>
+      <w:r>
+        <w:t>rameters, which</w:t>
+      </w:r>
+      <w:r>
+        <w:t xml:space="preserve"> then are changed.</w:t>
+      </w:r>
+      <w:r>
+        <w:t xml:space="preserve"> But a solution can also be a part of the Agents own Code, which can be changed by the Agent himself.</w:t>
+      </w:r>
+      <w:r>
+        <w:t xml:space="preserve"> The later is what we will talk about now.</w:t>
+      </w:r>
+    </w:p>
+    <w:p/>
+    <w:p>
+      <w:r>
+        <w:t>Code</w:t>
+      </w:r>
+      <w:bookmarkStart w:id="3" w:name="_GoBack"/>
+      <w:bookmarkEnd w:id="3"/>
+    </w:p>
+    <w:p>
+      <w:r>
+        <w:t>The Agent has a set of predefined Methods given as well as some control-statements. You can think of “Genes”. Now the agent modifies the code and runs it against its utility simulation method, to compare the strength of the new Code.</w:t>
+      </w:r>
+    </w:p>
+    <w:p/>
+    <w:p/>
+    <w:p/>
+    <w:p/>
+    <w:p/>
+    <w:p/>
+    <w:p/>
     <w:p>
       <w:pPr>
         <w:spacing w:line="240" w:lineRule="auto"/>
@@ -3375,14 +3750,423 @@
         </w:rPr>
       </w:pPr>
       <w:r>
+        <w:rPr>
+          <w:noProof/>
+        </w:rPr>
+        <mc:AlternateContent>
+          <mc:Choice Requires="wps">
+            <w:drawing>
+              <wp:anchor distT="0" distB="0" distL="114300" distR="114300" simplePos="0" relativeHeight="251663360" behindDoc="0" locked="0" layoutInCell="1" allowOverlap="1" wp14:anchorId="1B6584E7" wp14:editId="20A85B0D">
+                <wp:simplePos x="0" y="0"/>
+                <wp:positionH relativeFrom="column">
+                  <wp:posOffset>-114300</wp:posOffset>
+                </wp:positionH>
+                <wp:positionV relativeFrom="paragraph">
+                  <wp:posOffset>1559560</wp:posOffset>
+                </wp:positionV>
+                <wp:extent cx="1943100" cy="457200"/>
+                <wp:effectExtent l="50800" t="25400" r="88900" b="101600"/>
+                <wp:wrapThrough wrapText="bothSides">
+                  <wp:wrapPolygon edited="0">
+                    <wp:start x="-282" y="-1200"/>
+                    <wp:lineTo x="-565" y="0"/>
+                    <wp:lineTo x="-565" y="19200"/>
+                    <wp:lineTo x="-282" y="25200"/>
+                    <wp:lineTo x="22024" y="25200"/>
+                    <wp:lineTo x="22306" y="19200"/>
+                    <wp:lineTo x="22024" y="1200"/>
+                    <wp:lineTo x="22024" y="-1200"/>
+                    <wp:lineTo x="-282" y="-1200"/>
+                  </wp:wrapPolygon>
+                </wp:wrapThrough>
+                <wp:docPr id="8" name="Rounded Rectangle 8"/>
+                <wp:cNvGraphicFramePr/>
+                <a:graphic xmlns:a="http://schemas.openxmlformats.org/drawingml/2006/main">
+                  <a:graphicData uri="http://schemas.microsoft.com/office/word/2010/wordprocessingShape">
+                    <wps:wsp>
+                      <wps:cNvSpPr/>
+                      <wps:spPr>
+                        <a:xfrm>
+                          <a:off x="0" y="0"/>
+                          <a:ext cx="1943100" cy="457200"/>
+                        </a:xfrm>
+                        <a:prstGeom prst="roundRect">
+                          <a:avLst/>
+                        </a:prstGeom>
+                      </wps:spPr>
+                      <wps:style>
+                        <a:lnRef idx="1">
+                          <a:schemeClr val="accent2"/>
+                        </a:lnRef>
+                        <a:fillRef idx="3">
+                          <a:schemeClr val="accent2"/>
+                        </a:fillRef>
+                        <a:effectRef idx="2">
+                          <a:schemeClr val="accent2"/>
+                        </a:effectRef>
+                        <a:fontRef idx="minor">
+                          <a:schemeClr val="lt1"/>
+                        </a:fontRef>
+                      </wps:style>
+                      <wps:txbx>
+                        <w:txbxContent>
+                          <w:p>
+                            <w:pPr>
+                              <w:jc w:val="center"/>
+                            </w:pPr>
+                            <w:r>
+                              <w:t>Emergency Department</w:t>
+                            </w:r>
+                          </w:p>
+                        </w:txbxContent>
+                      </wps:txbx>
+                      <wps:bodyPr rot="0" spcFirstLastPara="0" vertOverflow="overflow" horzOverflow="overflow" vert="horz" wrap="square" lIns="91440" tIns="45720" rIns="91440" bIns="45720" numCol="1" spcCol="0" rtlCol="0" fromWordArt="0" anchor="ctr" anchorCtr="0" forceAA="0" compatLnSpc="1">
+                        <a:prstTxWarp prst="textNoShape">
+                          <a:avLst/>
+                        </a:prstTxWarp>
+                        <a:noAutofit/>
+                      </wps:bodyPr>
+                    </wps:wsp>
+                  </a:graphicData>
+                </a:graphic>
+              </wp:anchor>
+            </w:drawing>
+          </mc:Choice>
+          <mc:Fallback>
+            <w:pict>
+              <v:roundrect id="Rounded Rectangle 8" o:spid="_x0000_s1026" style="position:absolute;margin-left:-8.95pt;margin-top:122.8pt;width:153pt;height:36pt;z-index:251663360;visibility:visible;mso-wrap-style:square;mso-wrap-distance-left:9pt;mso-wrap-distance-top:0;mso-wrap-distance-right:9pt;mso-wrap-distance-bottom:0;mso-position-horizontal:absolute;mso-position-horizontal-relative:text;mso-position-vertical:absolute;mso-position-vertical-relative:text;v-text-anchor:middle" arcsize="10923f" o:gfxdata="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" fillcolor="#652523 [1637]" strokecolor="#bc4542 [3045]">
+                <v:fill color2="#ba4442 [3013]" rotate="t" colors="0 #9b2d2a;52429f #cb3d3a;1 #ce3b37" type="gradient">
+                  <o:fill v:ext="view" type="gradientUnscaled"/>
+                </v:fill>
+                <v:shadow on="t" opacity="22937f" mv:blur="40000f" origin=",.5" offset="0,23000emu"/>
+                <v:textbox>
+                  <w:txbxContent>
+                    <w:p>
+                      <w:pPr>
+                        <w:jc w:val="center"/>
+                      </w:pPr>
+                      <w:r>
+                        <w:t>Emergency Department</w:t>
+                      </w:r>
+                    </w:p>
+                  </w:txbxContent>
+                </v:textbox>
+                <w10:wrap type="through"/>
+              </v:roundrect>
+            </w:pict>
+          </mc:Fallback>
+        </mc:AlternateContent>
+      </w:r>
+      <w:r>
+        <w:rPr>
+          <w:noProof/>
+        </w:rPr>
+        <mc:AlternateContent>
+          <mc:Choice Requires="wps">
+            <w:drawing>
+              <wp:anchor distT="0" distB="0" distL="114300" distR="114300" simplePos="0" relativeHeight="251661312" behindDoc="0" locked="0" layoutInCell="1" allowOverlap="1" wp14:anchorId="75B9BFFC" wp14:editId="72072493">
+                <wp:simplePos x="0" y="0"/>
+                <wp:positionH relativeFrom="column">
+                  <wp:posOffset>-114300</wp:posOffset>
+                </wp:positionH>
+                <wp:positionV relativeFrom="paragraph">
+                  <wp:posOffset>988060</wp:posOffset>
+                </wp:positionV>
+                <wp:extent cx="1943100" cy="457200"/>
+                <wp:effectExtent l="50800" t="25400" r="88900" b="101600"/>
+                <wp:wrapThrough wrapText="bothSides">
+                  <wp:wrapPolygon edited="0">
+                    <wp:start x="-282" y="-1200"/>
+                    <wp:lineTo x="-565" y="0"/>
+                    <wp:lineTo x="-565" y="19200"/>
+                    <wp:lineTo x="-282" y="25200"/>
+                    <wp:lineTo x="22024" y="25200"/>
+                    <wp:lineTo x="22306" y="19200"/>
+                    <wp:lineTo x="22024" y="1200"/>
+                    <wp:lineTo x="22024" y="-1200"/>
+                    <wp:lineTo x="-282" y="-1200"/>
+                  </wp:wrapPolygon>
+                </wp:wrapThrough>
+                <wp:docPr id="6" name="Rounded Rectangle 6"/>
+                <wp:cNvGraphicFramePr/>
+                <a:graphic xmlns:a="http://schemas.openxmlformats.org/drawingml/2006/main">
+                  <a:graphicData uri="http://schemas.microsoft.com/office/word/2010/wordprocessingShape">
+                    <wps:wsp>
+                      <wps:cNvSpPr/>
+                      <wps:spPr>
+                        <a:xfrm>
+                          <a:off x="0" y="0"/>
+                          <a:ext cx="1943100" cy="457200"/>
+                        </a:xfrm>
+                        <a:prstGeom prst="roundRect">
+                          <a:avLst/>
+                        </a:prstGeom>
+                      </wps:spPr>
+                      <wps:style>
+                        <a:lnRef idx="1">
+                          <a:schemeClr val="accent1"/>
+                        </a:lnRef>
+                        <a:fillRef idx="3">
+                          <a:schemeClr val="accent1"/>
+                        </a:fillRef>
+                        <a:effectRef idx="2">
+                          <a:schemeClr val="accent1"/>
+                        </a:effectRef>
+                        <a:fontRef idx="minor">
+                          <a:schemeClr val="lt1"/>
+                        </a:fontRef>
+                      </wps:style>
+                      <wps:bodyPr rot="0" spcFirstLastPara="0" vertOverflow="overflow" horzOverflow="overflow" vert="horz" wrap="square" lIns="91440" tIns="45720" rIns="91440" bIns="45720" numCol="1" spcCol="0" rtlCol="0" fromWordArt="0" anchor="ctr" anchorCtr="0" forceAA="0" compatLnSpc="1">
+                        <a:prstTxWarp prst="textNoShape">
+                          <a:avLst/>
+                        </a:prstTxWarp>
+                        <a:noAutofit/>
+                      </wps:bodyPr>
+                    </wps:wsp>
+                  </a:graphicData>
+                </a:graphic>
+              </wp:anchor>
+            </w:drawing>
+          </mc:Choice>
+          <mc:Fallback>
+            <w:pict>
+              <v:roundrect id="Rounded Rectangle 6" o:spid="_x0000_s1026" style="position:absolute;margin-left:-8.95pt;margin-top:77.8pt;width:153pt;height:36pt;z-index:251661312;visibility:visible;mso-wrap-style:square;mso-wrap-distance-left:9pt;mso-wrap-distance-top:0;mso-wrap-distance-right:9pt;mso-wrap-distance-bottom:0;mso-position-horizontal:absolute;mso-position-horizontal-relative:text;mso-position-vertical:absolute;mso-position-vertical-relative:text;v-text-anchor:middle" arcsize="10923f" o:gfxdata="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" fillcolor="#254163 [1636]" strokecolor="#4579b8 [3044]">
+                <v:fill color2="#4477b6 [3012]" rotate="t" colors="0 #2c5d98;52429f #3c7bc7;1 #3a7ccb" type="gradient">
+                  <o:fill v:ext="view" type="gradientUnscaled"/>
+                </v:fill>
+                <v:shadow on="t" opacity="22937f" mv:blur="40000f" origin=",.5" offset="0,23000emu"/>
+                <w10:wrap type="through"/>
+              </v:roundrect>
+            </w:pict>
+          </mc:Fallback>
+        </mc:AlternateContent>
+      </w:r>
+      <w:r>
+        <w:rPr>
+          <w:noProof/>
+        </w:rPr>
+        <mc:AlternateContent>
+          <mc:Choice Requires="wps">
+            <w:drawing>
+              <wp:anchor distT="0" distB="0" distL="114300" distR="114300" simplePos="0" relativeHeight="251659264" behindDoc="0" locked="0" layoutInCell="1" allowOverlap="1" wp14:anchorId="17130953" wp14:editId="50597A9C">
+                <wp:simplePos x="0" y="0"/>
+                <wp:positionH relativeFrom="column">
+                  <wp:posOffset>-114300</wp:posOffset>
+                </wp:positionH>
+                <wp:positionV relativeFrom="paragraph">
+                  <wp:posOffset>416560</wp:posOffset>
+                </wp:positionV>
+                <wp:extent cx="1943100" cy="457200"/>
+                <wp:effectExtent l="50800" t="25400" r="88900" b="101600"/>
+                <wp:wrapThrough wrapText="bothSides">
+                  <wp:wrapPolygon edited="0">
+                    <wp:start x="-282" y="-1200"/>
+                    <wp:lineTo x="-565" y="0"/>
+                    <wp:lineTo x="-565" y="19200"/>
+                    <wp:lineTo x="-282" y="25200"/>
+                    <wp:lineTo x="22024" y="25200"/>
+                    <wp:lineTo x="22306" y="19200"/>
+                    <wp:lineTo x="22024" y="1200"/>
+                    <wp:lineTo x="22024" y="-1200"/>
+                    <wp:lineTo x="-282" y="-1200"/>
+                  </wp:wrapPolygon>
+                </wp:wrapThrough>
+                <wp:docPr id="5" name="Rounded Rectangle 5"/>
+                <wp:cNvGraphicFramePr/>
+                <a:graphic xmlns:a="http://schemas.openxmlformats.org/drawingml/2006/main">
+                  <a:graphicData uri="http://schemas.microsoft.com/office/word/2010/wordprocessingShape">
+                    <wps:wsp>
+                      <wps:cNvSpPr/>
+                      <wps:spPr>
+                        <a:xfrm>
+                          <a:off x="0" y="0"/>
+                          <a:ext cx="1943100" cy="457200"/>
+                        </a:xfrm>
+                        <a:prstGeom prst="roundRect">
+                          <a:avLst/>
+                        </a:prstGeom>
+                      </wps:spPr>
+                      <wps:style>
+                        <a:lnRef idx="1">
+                          <a:schemeClr val="accent1"/>
+                        </a:lnRef>
+                        <a:fillRef idx="3">
+                          <a:schemeClr val="accent1"/>
+                        </a:fillRef>
+                        <a:effectRef idx="2">
+                          <a:schemeClr val="accent1"/>
+                        </a:effectRef>
+                        <a:fontRef idx="minor">
+                          <a:schemeClr val="lt1"/>
+                        </a:fontRef>
+                      </wps:style>
+                      <wps:bodyPr rot="0" spcFirstLastPara="0" vertOverflow="overflow" horzOverflow="overflow" vert="horz" wrap="square" lIns="91440" tIns="45720" rIns="91440" bIns="45720" numCol="1" spcCol="0" rtlCol="0" fromWordArt="0" anchor="ctr" anchorCtr="0" forceAA="0" compatLnSpc="1">
+                        <a:prstTxWarp prst="textNoShape">
+                          <a:avLst/>
+                        </a:prstTxWarp>
+                        <a:noAutofit/>
+                      </wps:bodyPr>
+                    </wps:wsp>
+                  </a:graphicData>
+                </a:graphic>
+              </wp:anchor>
+            </w:drawing>
+          </mc:Choice>
+          <mc:Fallback>
+            <w:pict>
+              <v:roundrect id="Rounded Rectangle 5" o:spid="_x0000_s1026" style="position:absolute;margin-left:-8.95pt;margin-top:32.8pt;width:153pt;height:36pt;z-index:251659264;visibility:visible;mso-wrap-style:square;mso-wrap-distance-left:9pt;mso-wrap-distance-top:0;mso-wrap-distance-right:9pt;mso-wrap-distance-bottom:0;mso-position-horizontal:absolute;mso-position-horizontal-relative:text;mso-position-vertical:absolute;mso-position-vertical-relative:text;v-text-anchor:middle" arcsize="10923f" o:gfxdata="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" fillcolor="#254163 [1636]" strokecolor="#4579b8 [3044]">
+                <v:fill color2="#4477b6 [3012]" rotate="t" colors="0 #2c5d98;52429f #3c7bc7;1 #3a7ccb" type="gradient">
+                  <o:fill v:ext="view" type="gradientUnscaled"/>
+                </v:fill>
+                <v:shadow on="t" opacity="22937f" mv:blur="40000f" origin=",.5" offset="0,23000emu"/>
+                <w10:wrap type="through"/>
+              </v:roundrect>
+            </w:pict>
+          </mc:Fallback>
+        </mc:AlternateContent>
+      </w:r>
+      <w:r>
+        <w:rPr>
+          <w:noProof/>
+        </w:rPr>
+        <mc:AlternateContent>
+          <mc:Choice Requires="wps">
+            <w:drawing>
+              <wp:anchor distT="0" distB="0" distL="114300" distR="114300" simplePos="0" relativeHeight="251658239" behindDoc="0" locked="0" layoutInCell="1" allowOverlap="1" wp14:anchorId="13C19B20" wp14:editId="0568D60C">
+                <wp:simplePos x="0" y="0"/>
+                <wp:positionH relativeFrom="column">
+                  <wp:posOffset>-228600</wp:posOffset>
+                </wp:positionH>
+                <wp:positionV relativeFrom="paragraph">
+                  <wp:posOffset>6350</wp:posOffset>
+                </wp:positionV>
+                <wp:extent cx="2171700" cy="2171700"/>
+                <wp:effectExtent l="50800" t="25400" r="88900" b="114300"/>
+                <wp:wrapThrough wrapText="bothSides">
+                  <wp:wrapPolygon edited="0">
+                    <wp:start x="-505" y="-253"/>
+                    <wp:lineTo x="-505" y="22484"/>
+                    <wp:lineTo x="22232" y="22484"/>
+                    <wp:lineTo x="22232" y="-253"/>
+                    <wp:lineTo x="-505" y="-253"/>
+                  </wp:wrapPolygon>
+                </wp:wrapThrough>
+                <wp:docPr id="7" name="Rectangle 7"/>
+                <wp:cNvGraphicFramePr/>
+                <a:graphic xmlns:a="http://schemas.openxmlformats.org/drawingml/2006/main">
+                  <a:graphicData uri="http://schemas.microsoft.com/office/word/2010/wordprocessingShape">
+                    <wps:wsp>
+                      <wps:cNvSpPr/>
+                      <wps:spPr>
+                        <a:xfrm>
+                          <a:off x="0" y="0"/>
+                          <a:ext cx="2171700" cy="2171700"/>
+                        </a:xfrm>
+                        <a:prstGeom prst="rect">
+                          <a:avLst/>
+                        </a:prstGeom>
+                        <a:solidFill>
+                          <a:schemeClr val="accent6">
+                            <a:lumMod val="40000"/>
+                            <a:lumOff val="60000"/>
+                            <a:alpha val="34000"/>
+                          </a:schemeClr>
+                        </a:solidFill>
+                      </wps:spPr>
+                      <wps:style>
+                        <a:lnRef idx="1">
+                          <a:schemeClr val="accent1"/>
+                        </a:lnRef>
+                        <a:fillRef idx="3">
+                          <a:schemeClr val="accent1"/>
+                        </a:fillRef>
+                        <a:effectRef idx="2">
+                          <a:schemeClr val="accent1"/>
+                        </a:effectRef>
+                        <a:fontRef idx="minor">
+                          <a:schemeClr val="lt1"/>
+                        </a:fontRef>
+                      </wps:style>
+                      <wps:txbx>
+                        <w:txbxContent>
+                          <w:p>
+                            <w:pPr>
+                              <w:jc w:val="left"/>
+                              <w:rPr>
+                                <w:rFonts w:ascii="Abadi MT Condensed Extra Bold" w:hAnsi="Abadi MT Condensed Extra Bold"/>
+                                <w:color w:val="17365D" w:themeColor="text2" w:themeShade="BF"/>
+                                <w:sz w:val="24"/>
+                                <w:szCs w:val="24"/>
+                              </w:rPr>
+                            </w:pPr>
+                            <w:r>
+                              <w:rPr>
+                                <w:rFonts w:ascii="Abadi MT Condensed Extra Bold" w:hAnsi="Abadi MT Condensed Extra Bold"/>
+                                <w:color w:val="17365D" w:themeColor="text2" w:themeShade="BF"/>
+                                <w:sz w:val="24"/>
+                                <w:szCs w:val="24"/>
+                              </w:rPr>
+                              <w:t>Patient Departments</w:t>
+                            </w:r>
+                          </w:p>
+                        </w:txbxContent>
+                      </wps:txbx>
+                      <wps:bodyPr rot="0" spcFirstLastPara="0" vertOverflow="overflow" horzOverflow="overflow" vert="horz" wrap="square" lIns="91440" tIns="45720" rIns="91440" bIns="45720" numCol="1" spcCol="0" rtlCol="0" fromWordArt="0" anchor="t" anchorCtr="0" forceAA="0" compatLnSpc="1">
+                        <a:prstTxWarp prst="textNoShape">
+                          <a:avLst/>
+                        </a:prstTxWarp>
+                        <a:noAutofit/>
+                      </wps:bodyPr>
+                    </wps:wsp>
+                  </a:graphicData>
+                </a:graphic>
+              </wp:anchor>
+            </w:drawing>
+          </mc:Choice>
+          <mc:Fallback>
+            <w:pict>
+              <v:rect id="Rectangle 7" o:spid="_x0000_s1027" style="position:absolute;margin-left:-17.95pt;margin-top:.5pt;width:171pt;height:171pt;z-index:251658239;visibility:visible;mso-wrap-style:square;mso-wrap-distance-left:9pt;mso-wrap-distance-top:0;mso-wrap-distance-right:9pt;mso-wrap-distance-bottom:0;mso-position-horizontal:absolute;mso-position-horizontal-relative:text;mso-position-vertical:absolute;mso-position-vertical-relative:text;v-text-anchor:top" o:gfxdata="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" fillcolor="#fbd4b4 [1305]" strokecolor="#4579b8 [3044]">
+                <v:fill opacity="22359f"/>
+                <v:shadow on="t" opacity="22937f" mv:blur="40000f" origin=",.5" offset="0,23000emu"/>
+                <v:textbox>
+                  <w:txbxContent>
+                    <w:p>
+                      <w:pPr>
+                        <w:jc w:val="left"/>
+                        <w:rPr>
+                          <w:rFonts w:ascii="Abadi MT Condensed Extra Bold" w:hAnsi="Abadi MT Condensed Extra Bold"/>
+                          <w:color w:val="17365D" w:themeColor="text2" w:themeShade="BF"/>
+                          <w:sz w:val="24"/>
+                          <w:szCs w:val="24"/>
+                        </w:rPr>
+                      </w:pPr>
+                      <w:r>
+                        <w:rPr>
+                          <w:rFonts w:ascii="Abadi MT Condensed Extra Bold" w:hAnsi="Abadi MT Condensed Extra Bold"/>
+                          <w:color w:val="17365D" w:themeColor="text2" w:themeShade="BF"/>
+                          <w:sz w:val="24"/>
+                          <w:szCs w:val="24"/>
+                        </w:rPr>
+                        <w:t>Patient Departments</w:t>
+                      </w:r>
+                    </w:p>
+                  </w:txbxContent>
+                </v:textbox>
+                <w10:wrap type="through"/>
+              </v:rect>
+            </w:pict>
+          </mc:Fallback>
+        </mc:AlternateContent>
+      </w:r>
+      <w:r>
         <w:br w:type="page"/>
       </w:r>
     </w:p>
     <w:p>
       <w:pPr>
-        <w:pStyle w:val="berschrift1"/>
-      </w:pPr>
-      <w:bookmarkStart w:id="3" w:name="_Toc350439486"/>
+        <w:pStyle w:val="Heading1"/>
+      </w:pPr>
+      <w:bookmarkStart w:id="4" w:name="_Toc350439486"/>
       <w:r>
         <w:lastRenderedPageBreak/>
         <w:t xml:space="preserve">GAIA </w:t>
@@ -3393,17 +4177,17 @@
       <w:r>
         <w:t>y</w:t>
       </w:r>
-      <w:bookmarkEnd w:id="3"/>
-    </w:p>
-    <w:p>
-      <w:pPr>
-        <w:pStyle w:val="berschrift2"/>
-      </w:pPr>
-      <w:bookmarkStart w:id="4" w:name="_Toc350439487"/>
+      <w:bookmarkEnd w:id="4"/>
+    </w:p>
+    <w:p>
+      <w:pPr>
+        <w:pStyle w:val="Heading2"/>
+      </w:pPr>
+      <w:bookmarkStart w:id="5" w:name="_Toc350439487"/>
       <w:r>
         <w:t>Introduction</w:t>
       </w:r>
-      <w:bookmarkEnd w:id="4"/>
+      <w:bookmarkEnd w:id="5"/>
     </w:p>
     <w:p>
       <w:r>
@@ -3413,7 +4197,7 @@
     <w:p/>
     <w:p>
       <w:pPr>
-        <w:pStyle w:val="Listenabsatz"/>
+        <w:pStyle w:val="ListParagraph"/>
         <w:numPr>
           <w:ilvl w:val="0"/>
           <w:numId w:val="15"/>
@@ -3425,7 +4209,7 @@
     </w:p>
     <w:p>
       <w:pPr>
-        <w:pStyle w:val="Listenabsatz"/>
+        <w:pStyle w:val="ListParagraph"/>
         <w:numPr>
           <w:ilvl w:val="0"/>
           <w:numId w:val="15"/>
@@ -3437,7 +4221,7 @@
     </w:p>
     <w:p>
       <w:pPr>
-        <w:pStyle w:val="Listenabsatz"/>
+        <w:pStyle w:val="ListParagraph"/>
         <w:numPr>
           <w:ilvl w:val="0"/>
           <w:numId w:val="15"/>
@@ -3449,7 +4233,7 @@
     </w:p>
     <w:p>
       <w:pPr>
-        <w:pStyle w:val="Listenabsatz"/>
+        <w:pStyle w:val="ListParagraph"/>
         <w:numPr>
           <w:ilvl w:val="0"/>
           <w:numId w:val="15"/>
@@ -3461,7 +4245,7 @@
     </w:p>
     <w:p>
       <w:pPr>
-        <w:pStyle w:val="Listenabsatz"/>
+        <w:pStyle w:val="ListParagraph"/>
         <w:numPr>
           <w:ilvl w:val="0"/>
           <w:numId w:val="15"/>
@@ -3480,15 +4264,7 @@
         <w:t xml:space="preserve">We wanted to make sure that we have selected steps of both analysis and design. </w:t>
       </w:r>
       <w:r>
-        <w:t xml:space="preserve">Since the artifacts “Agent Model” as well as “Services Model” </w:t>
-      </w:r>
-      <w:proofErr w:type="gramStart"/>
-      <w:r>
-        <w:t>are</w:t>
-      </w:r>
-      <w:proofErr w:type="gramEnd"/>
-      <w:r>
-        <w:t xml:space="preserve"> very time consuming because of their high degree of detail and due to the fact that the Agent Model pretty much matches our Role Model, we left these two steps out.</w:t>
+        <w:t>Since the artifacts “Agent Model” as well as “Services Model” are very time consuming because of their high degree of detail and due to the fact that the Agent Model pretty much matches our Role Model, we left these two steps out.</w:t>
       </w:r>
     </w:p>
     <w:p/>
@@ -3518,13 +4294,13 @@
     <w:p/>
     <w:p>
       <w:pPr>
-        <w:pStyle w:val="berschrift2"/>
-      </w:pPr>
-      <w:bookmarkStart w:id="5" w:name="_Toc350439488"/>
+        <w:pStyle w:val="Heading2"/>
+      </w:pPr>
+      <w:bookmarkStart w:id="6" w:name="_Toc350439488"/>
       <w:r>
         <w:t>Vision</w:t>
       </w:r>
-      <w:bookmarkEnd w:id="5"/>
+      <w:bookmarkEnd w:id="6"/>
     </w:p>
     <w:p>
       <w:r>
@@ -3534,18 +4310,18 @@
     <w:p/>
     <w:p>
       <w:pPr>
-        <w:pStyle w:val="berschrift2"/>
-      </w:pPr>
-      <w:bookmarkStart w:id="6" w:name="_Toc350439489"/>
+        <w:pStyle w:val="Heading2"/>
+      </w:pPr>
+      <w:bookmarkStart w:id="7" w:name="_Toc350439489"/>
       <w:r>
         <w:t>Requirements</w:t>
       </w:r>
-      <w:bookmarkEnd w:id="6"/>
+      <w:bookmarkEnd w:id="7"/>
     </w:p>
     <w:p/>
     <w:p>
       <w:pPr>
-        <w:pStyle w:val="Listenabsatz"/>
+        <w:pStyle w:val="ListParagraph"/>
         <w:numPr>
           <w:ilvl w:val="0"/>
           <w:numId w:val="17"/>
@@ -3557,7 +4333,7 @@
     </w:p>
     <w:p>
       <w:pPr>
-        <w:pStyle w:val="Listenabsatz"/>
+        <w:pStyle w:val="ListParagraph"/>
         <w:numPr>
           <w:ilvl w:val="0"/>
           <w:numId w:val="17"/>
@@ -3569,7 +4345,7 @@
     </w:p>
     <w:p>
       <w:pPr>
-        <w:pStyle w:val="Listenabsatz"/>
+        <w:pStyle w:val="ListParagraph"/>
         <w:numPr>
           <w:ilvl w:val="0"/>
           <w:numId w:val="17"/>
@@ -3598,9 +4374,9 @@
     </w:p>
     <w:p>
       <w:pPr>
-        <w:pStyle w:val="berschrift2"/>
-      </w:pPr>
-      <w:bookmarkStart w:id="7" w:name="_Toc350439490"/>
+        <w:pStyle w:val="Heading2"/>
+      </w:pPr>
+      <w:bookmarkStart w:id="8" w:name="_Toc350439490"/>
       <w:r>
         <w:lastRenderedPageBreak/>
         <w:t>Subdivision of</w:t>
@@ -3608,7 +4384,7 @@
       <w:r>
         <w:t xml:space="preserve"> System into Sub-Organizations</w:t>
       </w:r>
-      <w:bookmarkEnd w:id="7"/>
+      <w:bookmarkEnd w:id="8"/>
     </w:p>
     <w:p>
       <w:r>
@@ -3618,7 +4394,7 @@
     <w:p/>
     <w:p>
       <w:pPr>
-        <w:pStyle w:val="Listenabsatz"/>
+        <w:pStyle w:val="ListParagraph"/>
         <w:numPr>
           <w:ilvl w:val="0"/>
           <w:numId w:val="13"/>
@@ -3633,7 +4409,7 @@
     </w:p>
     <w:p>
       <w:pPr>
-        <w:pStyle w:val="Listenabsatz"/>
+        <w:pStyle w:val="ListParagraph"/>
         <w:numPr>
           <w:ilvl w:val="0"/>
           <w:numId w:val="13"/>
@@ -3657,7 +4433,7 @@
     </w:p>
     <w:p>
       <w:pPr>
-        <w:pStyle w:val="Listenabsatz"/>
+        <w:pStyle w:val="ListParagraph"/>
         <w:numPr>
           <w:ilvl w:val="0"/>
           <w:numId w:val="13"/>
@@ -3672,7 +4448,7 @@
     </w:p>
     <w:p>
       <w:pPr>
-        <w:pStyle w:val="Listenabsatz"/>
+        <w:pStyle w:val="ListParagraph"/>
         <w:numPr>
           <w:ilvl w:val="0"/>
           <w:numId w:val="13"/>
@@ -3687,7 +4463,7 @@
     </w:p>
     <w:p>
       <w:pPr>
-        <w:pStyle w:val="Listenabsatz"/>
+        <w:pStyle w:val="ListParagraph"/>
         <w:numPr>
           <w:ilvl w:val="0"/>
           <w:numId w:val="13"/>
@@ -3699,7 +4475,7 @@
     </w:p>
     <w:p>
       <w:pPr>
-        <w:pStyle w:val="Listenabsatz"/>
+        <w:pStyle w:val="ListParagraph"/>
         <w:numPr>
           <w:ilvl w:val="0"/>
           <w:numId w:val="13"/>
@@ -3714,16 +4490,16 @@
     </w:p>
     <w:p>
       <w:pPr>
-        <w:pStyle w:val="berschrift3"/>
-      </w:pPr>
-      <w:bookmarkStart w:id="8" w:name="_Toc350439491"/>
+        <w:pStyle w:val="Heading3"/>
+      </w:pPr>
+      <w:bookmarkStart w:id="9" w:name="_Toc350439491"/>
       <w:r>
         <w:t xml:space="preserve">Patient </w:t>
       </w:r>
       <w:r>
         <w:t>Manager</w:t>
       </w:r>
-      <w:bookmarkEnd w:id="8"/>
+      <w:bookmarkEnd w:id="9"/>
     </w:p>
     <w:p>
       <w:r>
@@ -3738,16 +4514,16 @@
     </w:p>
     <w:p>
       <w:pPr>
-        <w:pStyle w:val="berschrift3"/>
-      </w:pPr>
-      <w:bookmarkStart w:id="9" w:name="_Toc350439492"/>
+        <w:pStyle w:val="Heading3"/>
+      </w:pPr>
+      <w:bookmarkStart w:id="10" w:name="_Toc350439492"/>
       <w:r>
         <w:t xml:space="preserve">Patient </w:t>
       </w:r>
       <w:r>
         <w:t>Departments</w:t>
       </w:r>
-      <w:bookmarkEnd w:id="9"/>
+      <w:bookmarkEnd w:id="10"/>
     </w:p>
     <w:p>
       <w:r>
@@ -3757,15 +4533,7 @@
         <w:t>patient</w:t>
       </w:r>
       <w:r>
-        <w:t xml:space="preserve"> has </w:t>
-      </w:r>
-      <w:proofErr w:type="gramStart"/>
-      <w:r>
-        <w:t>its own</w:t>
-      </w:r>
-      <w:proofErr w:type="gramEnd"/>
-      <w:r>
-        <w:t xml:space="preserve"> health status and its own path of welfare it has to go through. The path itself is the product of a patient’s</w:t>
+        <w:t xml:space="preserve"> has its own health status and its own path of welfare it has to go through. The path itself is the product of a patient’s</w:t>
       </w:r>
       <w:r>
         <w:t xml:space="preserve"> health</w:t>
@@ -3806,9 +4574,9 @@
     </w:p>
     <w:p>
       <w:pPr>
-        <w:pStyle w:val="berschrift3"/>
-      </w:pPr>
-      <w:bookmarkStart w:id="10" w:name="_Toc350439493"/>
+        <w:pStyle w:val="Heading3"/>
+      </w:pPr>
+      <w:bookmarkStart w:id="11" w:name="_Toc350439493"/>
       <w:r>
         <w:t>Surgeon</w:t>
       </w:r>
@@ -3821,7 +4589,7 @@
       <w:r>
         <w:t>Provider</w:t>
       </w:r>
-      <w:bookmarkEnd w:id="10"/>
+      <w:bookmarkEnd w:id="11"/>
     </w:p>
     <w:p>
       <w:r>
@@ -3876,13 +4644,7 @@
         <w:t>ield of expertise</w:t>
       </w:r>
       <w:r>
-        <w:t xml:space="preserve"> which d</w:t>
-      </w:r>
-      <w:r>
-        <w:t>e</w:t>
-      </w:r>
-      <w:r>
-        <w:t xml:space="preserve">fines </w:t>
+        <w:t xml:space="preserve"> which defines </w:t>
       </w:r>
       <w:r>
         <w:t>in which field of surgery the team is specialized</w:t>
@@ -3896,9 +4658,9 @@
     </w:p>
     <w:p>
       <w:pPr>
-        <w:pStyle w:val="berschrift3"/>
-      </w:pPr>
-      <w:bookmarkStart w:id="11" w:name="_Toc350439494"/>
+        <w:pStyle w:val="Heading3"/>
+      </w:pPr>
+      <w:bookmarkStart w:id="12" w:name="_Toc350439494"/>
       <w:r>
         <w:t>Operating R</w:t>
       </w:r>
@@ -3908,7 +4670,7 @@
       <w:r>
         <w:t>Provider</w:t>
       </w:r>
-      <w:bookmarkEnd w:id="11"/>
+      <w:bookmarkEnd w:id="12"/>
     </w:p>
     <w:p>
       <w:r>
@@ -3944,16 +4706,16 @@
     </w:p>
     <w:p>
       <w:pPr>
-        <w:pStyle w:val="berschrift3"/>
-      </w:pPr>
-      <w:bookmarkStart w:id="12" w:name="_Toc350439495"/>
+        <w:pStyle w:val="Heading3"/>
+      </w:pPr>
+      <w:bookmarkStart w:id="13" w:name="_Toc350439495"/>
       <w:r>
         <w:t xml:space="preserve">Postoperative </w:t>
       </w:r>
       <w:r>
         <w:t>Provider</w:t>
       </w:r>
-      <w:bookmarkEnd w:id="12"/>
+      <w:bookmarkEnd w:id="13"/>
     </w:p>
     <w:p>
       <w:r>
@@ -3983,12 +4745,12 @@
     </w:p>
     <w:p>
       <w:pPr>
-        <w:pStyle w:val="berschrift3"/>
+        <w:pStyle w:val="Heading3"/>
         <w:rPr>
           <w:color w:val="FF0000"/>
         </w:rPr>
       </w:pPr>
-      <w:bookmarkStart w:id="13" w:name="_Toc350439496"/>
+      <w:bookmarkStart w:id="14" w:name="_Toc350439496"/>
       <w:r>
         <w:rPr>
           <w:color w:val="FF0000"/>
@@ -3996,7 +4758,7 @@
         <w:lastRenderedPageBreak/>
         <w:t>Operating Room Planner</w:t>
       </w:r>
-      <w:bookmarkEnd w:id="13"/>
+      <w:bookmarkEnd w:id="14"/>
     </w:p>
     <w:p>
       <w:pPr>
@@ -4117,13 +4879,13 @@
     </w:p>
     <w:p>
       <w:pPr>
-        <w:pStyle w:val="berschrift2"/>
-      </w:pPr>
-      <w:bookmarkStart w:id="14" w:name="_Toc350439497"/>
+        <w:pStyle w:val="Heading2"/>
+      </w:pPr>
+      <w:bookmarkStart w:id="15" w:name="_Toc350439497"/>
       <w:r>
         <w:t>Environmental Model</w:t>
       </w:r>
-      <w:bookmarkEnd w:id="14"/>
+      <w:bookmarkEnd w:id="15"/>
     </w:p>
     <w:p>
       <w:r>
@@ -4192,17 +4954,17 @@
     </w:p>
     <w:p>
       <w:pPr>
-        <w:pStyle w:val="berschrift2"/>
-      </w:pPr>
-      <w:bookmarkStart w:id="15" w:name="_Toc350439498"/>
+        <w:pStyle w:val="Heading2"/>
+      </w:pPr>
+      <w:bookmarkStart w:id="16" w:name="_Toc350439498"/>
       <w:r>
         <w:t>Organizational Rules</w:t>
       </w:r>
-      <w:bookmarkEnd w:id="15"/>
-    </w:p>
-    <w:p>
-      <w:pPr>
-        <w:pStyle w:val="Listenabsatz"/>
+      <w:bookmarkEnd w:id="16"/>
+    </w:p>
+    <w:p>
+      <w:pPr>
+        <w:pStyle w:val="ListParagraph"/>
         <w:numPr>
           <w:ilvl w:val="0"/>
           <w:numId w:val="19"/>
@@ -4223,7 +4985,7 @@
     </w:p>
     <w:tbl>
       <w:tblPr>
-        <w:tblStyle w:val="HelleListe-Akzent1"/>
+        <w:tblStyle w:val="LightList-Accent1"/>
         <w:tblW w:w="0" w:type="auto"/>
         <w:tblLook w:val="0420" w:firstRow="1" w:lastRow="0" w:firstColumn="0" w:lastColumn="0" w:noHBand="0" w:noVBand="1"/>
       </w:tblPr>
@@ -4421,7 +5183,7 @@
     <w:p/>
     <w:p>
       <w:pPr>
-        <w:pStyle w:val="Listenabsatz"/>
+        <w:pStyle w:val="ListParagraph"/>
         <w:numPr>
           <w:ilvl w:val="0"/>
           <w:numId w:val="19"/>
@@ -4442,7 +5204,7 @@
     </w:p>
     <w:p>
       <w:pPr>
-        <w:pStyle w:val="Listenabsatz"/>
+        <w:pStyle w:val="ListParagraph"/>
         <w:numPr>
           <w:ilvl w:val="0"/>
           <w:numId w:val="19"/>
@@ -4463,7 +5225,7 @@
     </w:p>
     <w:p>
       <w:pPr>
-        <w:pStyle w:val="Listenabsatz"/>
+        <w:pStyle w:val="ListParagraph"/>
         <w:numPr>
           <w:ilvl w:val="0"/>
           <w:numId w:val="19"/>
@@ -4484,7 +5246,7 @@
     </w:p>
     <w:p>
       <w:pPr>
-        <w:pStyle w:val="Listenabsatz"/>
+        <w:pStyle w:val="ListParagraph"/>
         <w:numPr>
           <w:ilvl w:val="1"/>
           <w:numId w:val="19"/>
@@ -4505,7 +5267,7 @@
     </w:p>
     <w:p>
       <w:pPr>
-        <w:pStyle w:val="Listenabsatz"/>
+        <w:pStyle w:val="ListParagraph"/>
         <w:numPr>
           <w:ilvl w:val="1"/>
           <w:numId w:val="19"/>
@@ -4526,7 +5288,7 @@
     </w:p>
     <w:p>
       <w:pPr>
-        <w:pStyle w:val="Listenabsatz"/>
+        <w:pStyle w:val="ListParagraph"/>
         <w:numPr>
           <w:ilvl w:val="1"/>
           <w:numId w:val="19"/>
@@ -4585,14 +5347,14 @@
     </w:p>
     <w:p>
       <w:pPr>
-        <w:pStyle w:val="berschrift2"/>
-      </w:pPr>
-      <w:bookmarkStart w:id="16" w:name="_Toc350439499"/>
+        <w:pStyle w:val="Heading2"/>
+      </w:pPr>
+      <w:bookmarkStart w:id="17" w:name="_Toc350439499"/>
       <w:r>
         <w:lastRenderedPageBreak/>
         <w:t>Role Model</w:t>
       </w:r>
-      <w:bookmarkEnd w:id="16"/>
+      <w:bookmarkEnd w:id="17"/>
     </w:p>
     <w:p>
       <w:r>
@@ -4623,23 +5385,13 @@
           <w:szCs w:val="20"/>
         </w:rPr>
       </w:pPr>
-      <w:proofErr w:type="spellStart"/>
       <w:r>
         <w:rPr>
           <w:b/>
           <w:sz w:val="20"/>
           <w:szCs w:val="20"/>
         </w:rPr>
-        <w:t>DpApWlHandling</w:t>
-      </w:r>
-      <w:proofErr w:type="spellEnd"/>
-      <w:r>
-        <w:rPr>
-          <w:b/>
-          <w:sz w:val="20"/>
-          <w:szCs w:val="20"/>
-        </w:rPr>
-        <w:t xml:space="preserve"> (Department Appointment Waiting List Handling)</w:t>
+        <w:t>DpApWlHandling (Department Appointment Waiting List Handling)</w:t>
       </w:r>
     </w:p>
     <w:p>
@@ -4717,13 +5469,6 @@
           <w:szCs w:val="20"/>
         </w:rPr>
         <w:tab/>
-      </w:r>
-      <w:proofErr w:type="spellStart"/>
-      <w:r>
-        <w:rPr>
-          <w:sz w:val="20"/>
-          <w:szCs w:val="20"/>
-        </w:rPr>
         <w:t>healthS</w:t>
       </w:r>
       <w:r>
@@ -4733,7 +5478,6 @@
         </w:rPr>
         <w:t>tatus</w:t>
       </w:r>
-      <w:proofErr w:type="spellEnd"/>
       <w:r>
         <w:rPr>
           <w:sz w:val="20"/>
@@ -4784,16 +5528,8 @@
           <w:szCs w:val="20"/>
         </w:rPr>
         <w:tab/>
-      </w:r>
-      <w:proofErr w:type="spellStart"/>
-      <w:r>
-        <w:rPr>
-          <w:sz w:val="20"/>
-          <w:szCs w:val="20"/>
-        </w:rPr>
         <w:t>ApWaitingListStatus</w:t>
       </w:r>
-      <w:proofErr w:type="spellEnd"/>
       <w:r>
         <w:rPr>
           <w:sz w:val="20"/>
@@ -4852,7 +5588,6 @@
         </w:rPr>
         <w:tab/>
       </w:r>
-      <w:proofErr w:type="spellStart"/>
       <w:r>
         <w:rPr>
           <w:sz w:val="20"/>
@@ -4860,7 +5595,6 @@
         </w:rPr>
         <w:t>ApWaitingList</w:t>
       </w:r>
-      <w:proofErr w:type="spellEnd"/>
       <w:r>
         <w:rPr>
           <w:sz w:val="20"/>
@@ -4922,15 +5656,92 @@
           <w:szCs w:val="20"/>
         </w:rPr>
       </w:pPr>
-      <w:proofErr w:type="spellStart"/>
-      <w:r>
-        <w:rPr>
-          <w:sz w:val="20"/>
-          <w:szCs w:val="20"/>
-        </w:rPr>
-        <w:t>Liveness</w:t>
-      </w:r>
-      <w:proofErr w:type="spellEnd"/>
+      <w:r>
+        <w:rPr>
+          <w:sz w:val="20"/>
+          <w:szCs w:val="20"/>
+        </w:rPr>
+        <w:t>Liveness:</w:t>
+      </w:r>
+      <w:r>
+        <w:rPr>
+          <w:sz w:val="20"/>
+          <w:szCs w:val="20"/>
+        </w:rPr>
+        <w:tab/>
+      </w:r>
+      <w:r>
+        <w:rPr>
+          <w:sz w:val="20"/>
+          <w:szCs w:val="20"/>
+        </w:rPr>
+        <w:t xml:space="preserve">DpApWlHandling </w:t>
+      </w:r>
+      <w:r>
+        <w:rPr>
+          <w:sz w:val="20"/>
+          <w:szCs w:val="20"/>
+        </w:rPr>
+        <w:t xml:space="preserve">= </w:t>
+      </w:r>
+      <w:r>
+        <w:rPr>
+          <w:sz w:val="20"/>
+          <w:szCs w:val="20"/>
+        </w:rPr>
+        <w:t>(</w:t>
+      </w:r>
+      <w:r>
+        <w:rPr>
+          <w:sz w:val="20"/>
+          <w:szCs w:val="20"/>
+          <w:u w:val="single"/>
+        </w:rPr>
+        <w:t>HandlePatient</w:t>
+      </w:r>
+      <w:r>
+        <w:rPr>
+          <w:sz w:val="20"/>
+          <w:szCs w:val="20"/>
+        </w:rPr>
+        <w:t>, InformSurgeon</w:t>
+      </w:r>
+      <w:r>
+        <w:rPr>
+          <w:sz w:val="20"/>
+          <w:szCs w:val="20"/>
+        </w:rPr>
+        <w:t>Team</w:t>
+      </w:r>
+      <w:r>
+        <w:rPr>
+          <w:sz w:val="20"/>
+          <w:szCs w:val="20"/>
+        </w:rPr>
+        <w:t>Provider</w:t>
+      </w:r>
+      <w:r>
+        <w:rPr>
+          <w:sz w:val="20"/>
+          <w:szCs w:val="20"/>
+        </w:rPr>
+        <w:t>)</w:t>
+      </w:r>
+    </w:p>
+    <w:p>
+      <w:pPr>
+        <w:rPr>
+          <w:sz w:val="20"/>
+          <w:szCs w:val="20"/>
+        </w:rPr>
+      </w:pPr>
+      <w:r>
+        <w:rPr>
+          <w:sz w:val="20"/>
+          <w:szCs w:val="20"/>
+        </w:rPr>
+        <w:t>Safety</w:t>
+      </w:r>
       <w:r>
         <w:rPr>
           <w:sz w:val="20"/>
@@ -4945,143 +5756,13 @@
         </w:rPr>
         <w:tab/>
       </w:r>
-      <w:proofErr w:type="spellStart"/>
-      <w:r>
-        <w:rPr>
-          <w:sz w:val="20"/>
-          <w:szCs w:val="20"/>
-        </w:rPr>
-        <w:t>DpApWlHandling</w:t>
-      </w:r>
-      <w:proofErr w:type="spellEnd"/>
-      <w:r>
-        <w:rPr>
-          <w:sz w:val="20"/>
-          <w:szCs w:val="20"/>
-        </w:rPr>
-        <w:t xml:space="preserve"> </w:t>
-      </w:r>
-      <w:r>
-        <w:rPr>
-          <w:sz w:val="20"/>
-          <w:szCs w:val="20"/>
-        </w:rPr>
-        <w:t xml:space="preserve">= </w:t>
-      </w:r>
-      <w:r>
-        <w:rPr>
-          <w:sz w:val="20"/>
-          <w:szCs w:val="20"/>
-        </w:rPr>
-        <w:t>(</w:t>
-      </w:r>
-      <w:proofErr w:type="spellStart"/>
-      <w:r>
-        <w:rPr>
-          <w:sz w:val="20"/>
-          <w:szCs w:val="20"/>
-          <w:u w:val="single"/>
-        </w:rPr>
-        <w:t>HandlePatient</w:t>
-      </w:r>
-      <w:proofErr w:type="spellEnd"/>
-      <w:r>
-        <w:rPr>
-          <w:sz w:val="20"/>
-          <w:szCs w:val="20"/>
-        </w:rPr>
-        <w:t xml:space="preserve">, </w:t>
-      </w:r>
-      <w:proofErr w:type="spellStart"/>
-      <w:r>
-        <w:rPr>
-          <w:sz w:val="20"/>
-          <w:szCs w:val="20"/>
-        </w:rPr>
-        <w:t>InformSurgeon</w:t>
-      </w:r>
-      <w:r>
-        <w:rPr>
-          <w:sz w:val="20"/>
-          <w:szCs w:val="20"/>
-        </w:rPr>
-        <w:t>Team</w:t>
-      </w:r>
-      <w:r>
-        <w:rPr>
-          <w:sz w:val="20"/>
-          <w:szCs w:val="20"/>
-        </w:rPr>
-        <w:t>Provider</w:t>
-      </w:r>
-      <w:proofErr w:type="spellEnd"/>
-      <w:r>
-        <w:rPr>
-          <w:sz w:val="20"/>
-          <w:szCs w:val="20"/>
-        </w:rPr>
-        <w:t>)</w:t>
-      </w:r>
-    </w:p>
-    <w:p>
-      <w:pPr>
-        <w:rPr>
-          <w:sz w:val="20"/>
-          <w:szCs w:val="20"/>
-        </w:rPr>
-      </w:pPr>
-      <w:r>
-        <w:rPr>
-          <w:sz w:val="20"/>
-          <w:szCs w:val="20"/>
-        </w:rPr>
-        <w:t>Safety</w:t>
-      </w:r>
-      <w:r>
-        <w:rPr>
-          <w:sz w:val="20"/>
-          <w:szCs w:val="20"/>
-        </w:rPr>
-        <w:t>:</w:t>
-      </w:r>
       <w:r>
         <w:rPr>
           <w:sz w:val="20"/>
           <w:szCs w:val="20"/>
         </w:rPr>
         <w:tab/>
-      </w:r>
-      <w:r>
-        <w:rPr>
-          <w:sz w:val="20"/>
-          <w:szCs w:val="20"/>
-        </w:rPr>
-        <w:tab/>
-      </w:r>
-      <w:proofErr w:type="spellStart"/>
-      <w:proofErr w:type="gramStart"/>
-      <w:r>
-        <w:rPr>
-          <w:sz w:val="20"/>
-          <w:szCs w:val="20"/>
-        </w:rPr>
-        <w:t>ApWaitingListStatus</w:t>
-      </w:r>
-      <w:proofErr w:type="spellEnd"/>
-      <w:r>
-        <w:rPr>
-          <w:sz w:val="20"/>
-          <w:szCs w:val="20"/>
-        </w:rPr>
-        <w:t xml:space="preserve"> !</w:t>
-      </w:r>
-      <w:proofErr w:type="gramEnd"/>
-      <w:r>
-        <w:rPr>
-          <w:sz w:val="20"/>
-          <w:szCs w:val="20"/>
-        </w:rPr>
-        <w:t>= empty as long patients are requesting</w:t>
+        <w:t>ApWaitingListStatus != empty as long patients are requesting</w:t>
       </w:r>
     </w:p>
     <w:p>
@@ -5100,23 +5781,13 @@
           <w:szCs w:val="20"/>
         </w:rPr>
       </w:pPr>
-      <w:proofErr w:type="spellStart"/>
       <w:r>
         <w:rPr>
           <w:b/>
           <w:sz w:val="20"/>
           <w:szCs w:val="20"/>
         </w:rPr>
-        <w:t>DpSyWlHandling</w:t>
-      </w:r>
-      <w:proofErr w:type="spellEnd"/>
-      <w:r>
-        <w:rPr>
-          <w:b/>
-          <w:sz w:val="20"/>
-          <w:szCs w:val="20"/>
-        </w:rPr>
-        <w:t xml:space="preserve"> (Department Surgery Waiting List Handling)</w:t>
+        <w:t>DpSyWlHandling (Department Surgery Waiting List Handling)</w:t>
       </w:r>
     </w:p>
     <w:p>
@@ -5194,16 +5865,8 @@
           <w:szCs w:val="20"/>
         </w:rPr>
         <w:tab/>
-      </w:r>
-      <w:proofErr w:type="spellStart"/>
-      <w:r>
-        <w:rPr>
-          <w:sz w:val="20"/>
-          <w:szCs w:val="20"/>
-        </w:rPr>
         <w:t>healthStatus</w:t>
       </w:r>
-      <w:proofErr w:type="spellEnd"/>
       <w:r>
         <w:rPr>
           <w:sz w:val="20"/>
@@ -5254,13 +5917,6 @@
           <w:szCs w:val="20"/>
         </w:rPr>
         <w:tab/>
-      </w:r>
-      <w:proofErr w:type="spellStart"/>
-      <w:r>
-        <w:rPr>
-          <w:sz w:val="20"/>
-          <w:szCs w:val="20"/>
-        </w:rPr>
         <w:t>Sy</w:t>
       </w:r>
       <w:r>
@@ -5270,7 +5926,6 @@
         </w:rPr>
         <w:t>WaitingListStatus</w:t>
       </w:r>
-      <w:proofErr w:type="spellEnd"/>
       <w:r>
         <w:rPr>
           <w:sz w:val="20"/>
@@ -5328,16 +5983,8 @@
           <w:szCs w:val="20"/>
         </w:rPr>
         <w:tab/>
-      </w:r>
-      <w:proofErr w:type="spellStart"/>
-      <w:r>
-        <w:rPr>
-          <w:sz w:val="20"/>
-          <w:szCs w:val="20"/>
-        </w:rPr>
         <w:t>ApWaitingList</w:t>
       </w:r>
-      <w:proofErr w:type="spellEnd"/>
       <w:r>
         <w:rPr>
           <w:sz w:val="20"/>
@@ -5399,21 +6046,12 @@
           <w:szCs w:val="20"/>
         </w:rPr>
       </w:pPr>
-      <w:proofErr w:type="spellStart"/>
-      <w:r>
-        <w:rPr>
-          <w:sz w:val="20"/>
-          <w:szCs w:val="20"/>
-        </w:rPr>
-        <w:t>Liveness</w:t>
-      </w:r>
-      <w:proofErr w:type="spellEnd"/>
-      <w:r>
-        <w:rPr>
-          <w:sz w:val="20"/>
-          <w:szCs w:val="20"/>
-        </w:rPr>
-        <w:t>:</w:t>
+      <w:r>
+        <w:rPr>
+          <w:sz w:val="20"/>
+          <w:szCs w:val="20"/>
+        </w:rPr>
+        <w:t>Liveness:</w:t>
       </w:r>
       <w:r>
         <w:rPr>
@@ -5421,24 +6059,8 @@
           <w:szCs w:val="20"/>
         </w:rPr>
         <w:tab/>
-      </w:r>
-      <w:proofErr w:type="spellStart"/>
-      <w:r>
-        <w:rPr>
-          <w:sz w:val="20"/>
-          <w:szCs w:val="20"/>
-        </w:rPr>
-        <w:t>DPPatientHandling</w:t>
-      </w:r>
-      <w:proofErr w:type="spellEnd"/>
-      <w:r>
-        <w:rPr>
-          <w:sz w:val="20"/>
-          <w:szCs w:val="20"/>
-        </w:rPr>
-        <w:t xml:space="preserve"> = (</w:t>
-      </w:r>
-      <w:proofErr w:type="spellStart"/>
+        <w:t>DPPatientHandling = (</w:t>
+      </w:r>
       <w:r>
         <w:rPr>
           <w:sz w:val="20"/>
@@ -5447,7 +6069,6 @@
         </w:rPr>
         <w:t>HandlePatient</w:t>
       </w:r>
-      <w:proofErr w:type="spellEnd"/>
       <w:r>
         <w:rPr>
           <w:sz w:val="20"/>
@@ -5483,31 +6104,7 @@
           <w:szCs w:val="20"/>
         </w:rPr>
         <w:tab/>
-      </w:r>
-      <w:proofErr w:type="spellStart"/>
-      <w:proofErr w:type="gramStart"/>
-      <w:r>
-        <w:rPr>
-          <w:sz w:val="20"/>
-          <w:szCs w:val="20"/>
-        </w:rPr>
-        <w:t>ApWaitingListStatus</w:t>
-      </w:r>
-      <w:proofErr w:type="spellEnd"/>
-      <w:r>
-        <w:rPr>
-          <w:sz w:val="20"/>
-          <w:szCs w:val="20"/>
-        </w:rPr>
-        <w:t xml:space="preserve"> !</w:t>
-      </w:r>
-      <w:proofErr w:type="gramEnd"/>
-      <w:r>
-        <w:rPr>
-          <w:sz w:val="20"/>
-          <w:szCs w:val="20"/>
-        </w:rPr>
-        <w:t>= empty as long patients are requesting</w:t>
+        <w:t>ApWaitingListStatus != empty as long patients are requesting</w:t>
       </w:r>
     </w:p>
     <w:p>
@@ -5526,7 +6123,6 @@
           <w:szCs w:val="20"/>
         </w:rPr>
       </w:pPr>
-      <w:proofErr w:type="spellStart"/>
       <w:r>
         <w:rPr>
           <w:b/>
@@ -5567,7 +6163,6 @@
         </w:rPr>
         <w:t>Request</w:t>
       </w:r>
-      <w:proofErr w:type="spellEnd"/>
     </w:p>
     <w:p>
       <w:pPr>
@@ -5643,16 +6238,8 @@
           <w:szCs w:val="20"/>
         </w:rPr>
         <w:tab/>
-      </w:r>
-      <w:proofErr w:type="spellStart"/>
-      <w:r>
-        <w:rPr>
-          <w:sz w:val="20"/>
-          <w:szCs w:val="20"/>
-        </w:rPr>
         <w:t>healthStatus</w:t>
       </w:r>
-      <w:proofErr w:type="spellEnd"/>
       <w:r>
         <w:rPr>
           <w:sz w:val="20"/>
@@ -5704,7 +6291,6 @@
         </w:rPr>
         <w:tab/>
       </w:r>
-      <w:proofErr w:type="spellStart"/>
       <w:r>
         <w:rPr>
           <w:sz w:val="20"/>
@@ -5719,7 +6305,6 @@
         </w:rPr>
         <w:t>WaitingListStatus</w:t>
       </w:r>
-      <w:proofErr w:type="spellEnd"/>
       <w:r>
         <w:rPr>
           <w:sz w:val="20"/>
@@ -5839,21 +6424,12 @@
           <w:szCs w:val="20"/>
         </w:rPr>
       </w:pPr>
-      <w:proofErr w:type="spellStart"/>
-      <w:r>
-        <w:rPr>
-          <w:sz w:val="20"/>
-          <w:szCs w:val="20"/>
-        </w:rPr>
-        <w:t>Liveness</w:t>
-      </w:r>
-      <w:proofErr w:type="spellEnd"/>
-      <w:r>
-        <w:rPr>
-          <w:sz w:val="20"/>
-          <w:szCs w:val="20"/>
-        </w:rPr>
-        <w:t>:</w:t>
+      <w:r>
+        <w:rPr>
+          <w:sz w:val="20"/>
+          <w:szCs w:val="20"/>
+        </w:rPr>
+        <w:t>Liveness:</w:t>
       </w:r>
       <w:r>
         <w:rPr>
@@ -5862,7 +6438,6 @@
         </w:rPr>
         <w:tab/>
       </w:r>
-      <w:proofErr w:type="spellStart"/>
       <w:r>
         <w:rPr>
           <w:sz w:val="20"/>
@@ -5870,7 +6445,6 @@
         </w:rPr>
         <w:t>DpGoodsRequest</w:t>
       </w:r>
-      <w:proofErr w:type="spellEnd"/>
       <w:r>
         <w:rPr>
           <w:sz w:val="20"/>
@@ -5885,7 +6459,6 @@
         </w:rPr>
         <w:t>= (</w:t>
       </w:r>
-      <w:proofErr w:type="spellStart"/>
       <w:r>
         <w:rPr>
           <w:sz w:val="20"/>
@@ -5910,23 +6483,13 @@
         </w:rPr>
         <w:t>Patient</w:t>
       </w:r>
-      <w:proofErr w:type="spellEnd"/>
-      <w:r>
-        <w:rPr>
-          <w:sz w:val="20"/>
-          <w:szCs w:val="20"/>
-        </w:rPr>
-        <w:t xml:space="preserve">, </w:t>
-      </w:r>
-      <w:proofErr w:type="spellStart"/>
-      <w:r>
-        <w:rPr>
-          <w:sz w:val="20"/>
-          <w:szCs w:val="20"/>
-        </w:rPr>
-        <w:t>RequestGoods</w:t>
-      </w:r>
-      <w:proofErr w:type="spellEnd"/>
+      <w:r>
+        <w:rPr>
+          <w:sz w:val="20"/>
+          <w:szCs w:val="20"/>
+        </w:rPr>
+        <w:t>, RequestGoods</w:t>
+      </w:r>
       <w:r>
         <w:rPr>
           <w:sz w:val="20"/>
@@ -5963,21 +6526,12 @@
         </w:rPr>
         <w:tab/>
       </w:r>
-      <w:proofErr w:type="spellStart"/>
-      <w:r>
-        <w:rPr>
-          <w:sz w:val="20"/>
-          <w:szCs w:val="20"/>
-        </w:rPr>
-        <w:t>RequestGoods</w:t>
-      </w:r>
-      <w:proofErr w:type="spellEnd"/>
-      <w:r>
-        <w:rPr>
-          <w:sz w:val="20"/>
-          <w:szCs w:val="20"/>
-        </w:rPr>
-        <w:t xml:space="preserve"> as long surgery package is not feasible</w:t>
+      <w:r>
+        <w:rPr>
+          <w:sz w:val="20"/>
+          <w:szCs w:val="20"/>
+        </w:rPr>
+        <w:t>RequestGoods as long surgery package is not feasible</w:t>
       </w:r>
     </w:p>
     <w:p/>
@@ -5989,7 +6543,6 @@
           <w:b/>
         </w:rPr>
       </w:pPr>
-      <w:proofErr w:type="spellStart"/>
       <w:r>
         <w:rPr>
           <w:b/>
@@ -5998,7 +6551,6 @@
         </w:rPr>
         <w:t>DpProposalCall</w:t>
       </w:r>
-      <w:proofErr w:type="spellEnd"/>
     </w:p>
     <w:p>
       <w:pPr>
@@ -6076,7 +6628,6 @@
         </w:rPr>
         <w:tab/>
       </w:r>
-      <w:proofErr w:type="spellStart"/>
       <w:r>
         <w:rPr>
           <w:sz w:val="20"/>
@@ -6084,7 +6635,6 @@
         </w:rPr>
         <w:t>packageInormation</w:t>
       </w:r>
-      <w:proofErr w:type="spellEnd"/>
       <w:r>
         <w:rPr>
           <w:sz w:val="20"/>
@@ -6098,23 +6648,7 @@
           <w:szCs w:val="20"/>
         </w:rPr>
         <w:tab/>
-        <w:t xml:space="preserve">//To </w:t>
-      </w:r>
-      <w:proofErr w:type="gramStart"/>
-      <w:r>
-        <w:rPr>
-          <w:sz w:val="20"/>
-          <w:szCs w:val="20"/>
-        </w:rPr>
-        <w:t>find</w:t>
-      </w:r>
-      <w:proofErr w:type="gramEnd"/>
-      <w:r>
-        <w:rPr>
-          <w:sz w:val="20"/>
-          <w:szCs w:val="20"/>
-        </w:rPr>
-        <w:t xml:space="preserve"> out which goods are missing</w:t>
+        <w:t>//To find out which goods are missing</w:t>
       </w:r>
     </w:p>
     <w:p>
@@ -6207,21 +6741,12 @@
           <w:szCs w:val="20"/>
         </w:rPr>
       </w:pPr>
-      <w:proofErr w:type="spellStart"/>
-      <w:r>
-        <w:rPr>
-          <w:sz w:val="20"/>
-          <w:szCs w:val="20"/>
-        </w:rPr>
-        <w:t>Liveness</w:t>
-      </w:r>
-      <w:proofErr w:type="spellEnd"/>
-      <w:r>
-        <w:rPr>
-          <w:sz w:val="20"/>
-          <w:szCs w:val="20"/>
-        </w:rPr>
-        <w:t>:</w:t>
+      <w:r>
+        <w:rPr>
+          <w:sz w:val="20"/>
+          <w:szCs w:val="20"/>
+        </w:rPr>
+        <w:t>Liveness:</w:t>
       </w:r>
       <w:r>
         <w:rPr>
@@ -6230,7 +6755,6 @@
         </w:rPr>
         <w:tab/>
       </w:r>
-      <w:proofErr w:type="spellStart"/>
       <w:r>
         <w:rPr>
           <w:sz w:val="20"/>
@@ -6238,7 +6762,6 @@
         </w:rPr>
         <w:t>DpProposalCall</w:t>
       </w:r>
-      <w:proofErr w:type="spellEnd"/>
       <w:r>
         <w:rPr>
           <w:b/>
@@ -6254,7 +6777,6 @@
         </w:rPr>
         <w:t>= (</w:t>
       </w:r>
-      <w:proofErr w:type="spellStart"/>
       <w:r>
         <w:rPr>
           <w:sz w:val="20"/>
@@ -6271,7 +6793,6 @@
         </w:rPr>
         <w:t>nalyzePackages</w:t>
       </w:r>
-      <w:proofErr w:type="spellEnd"/>
       <w:r>
         <w:rPr>
           <w:sz w:val="20"/>
@@ -6279,7 +6800,6 @@
         </w:rPr>
         <w:t xml:space="preserve">, </w:t>
       </w:r>
-      <w:proofErr w:type="spellStart"/>
       <w:r>
         <w:rPr>
           <w:sz w:val="20"/>
@@ -6287,7 +6807,6 @@
         </w:rPr>
         <w:t>CallingProposals</w:t>
       </w:r>
-      <w:proofErr w:type="spellEnd"/>
       <w:r>
         <w:rPr>
           <w:sz w:val="20"/>
@@ -6324,7 +6843,6 @@
         </w:rPr>
         <w:tab/>
       </w:r>
-      <w:proofErr w:type="spellStart"/>
       <w:r>
         <w:rPr>
           <w:sz w:val="20"/>
@@ -6332,7 +6850,6 @@
         </w:rPr>
         <w:t>CallingProposals</w:t>
       </w:r>
-      <w:proofErr w:type="spellEnd"/>
       <w:r>
         <w:rPr>
           <w:sz w:val="20"/>
@@ -6359,7 +6876,6 @@
           <w:szCs w:val="20"/>
         </w:rPr>
       </w:pPr>
-      <w:proofErr w:type="spellStart"/>
       <w:r>
         <w:rPr>
           <w:b/>
@@ -6376,7 +6892,6 @@
         </w:rPr>
         <w:t>pAnswerCall</w:t>
       </w:r>
-      <w:proofErr w:type="spellEnd"/>
     </w:p>
     <w:p>
       <w:pPr>
@@ -6588,21 +7103,12 @@
           <w:szCs w:val="20"/>
         </w:rPr>
       </w:pPr>
-      <w:proofErr w:type="spellStart"/>
-      <w:r>
-        <w:rPr>
-          <w:sz w:val="20"/>
-          <w:szCs w:val="20"/>
-        </w:rPr>
-        <w:t>Liveness</w:t>
-      </w:r>
-      <w:proofErr w:type="spellEnd"/>
-      <w:r>
-        <w:rPr>
-          <w:sz w:val="20"/>
-          <w:szCs w:val="20"/>
-        </w:rPr>
-        <w:t>:</w:t>
+      <w:r>
+        <w:rPr>
+          <w:sz w:val="20"/>
+          <w:szCs w:val="20"/>
+        </w:rPr>
+        <w:t>Liveness:</w:t>
       </w:r>
       <w:r>
         <w:rPr>
@@ -6610,16 +7116,8 @@
           <w:szCs w:val="20"/>
         </w:rPr>
         <w:tab/>
-      </w:r>
-      <w:proofErr w:type="spellStart"/>
-      <w:r>
-        <w:rPr>
-          <w:sz w:val="20"/>
-          <w:szCs w:val="20"/>
-        </w:rPr>
         <w:t>DpProposalCall</w:t>
       </w:r>
-      <w:proofErr w:type="spellEnd"/>
       <w:r>
         <w:rPr>
           <w:b/>
@@ -6635,7 +7133,6 @@
         </w:rPr>
         <w:t>= (</w:t>
       </w:r>
-      <w:proofErr w:type="spellStart"/>
       <w:r>
         <w:rPr>
           <w:sz w:val="20"/>
@@ -6652,7 +7149,6 @@
         </w:rPr>
         <w:t>s</w:t>
       </w:r>
-      <w:proofErr w:type="spellEnd"/>
       <w:r>
         <w:rPr>
           <w:sz w:val="20"/>
@@ -6660,7 +7156,6 @@
         </w:rPr>
         <w:t xml:space="preserve">, </w:t>
       </w:r>
-      <w:proofErr w:type="spellStart"/>
       <w:r>
         <w:rPr>
           <w:sz w:val="20"/>
@@ -6668,8 +7163,6 @@
         </w:rPr>
         <w:t>SendProposal</w:t>
       </w:r>
-      <w:proofErr w:type="spellEnd"/>
-      <w:proofErr w:type="gramStart"/>
       <w:r>
         <w:rPr>
           <w:sz w:val="20"/>
@@ -6684,7 +7177,6 @@
         </w:rPr>
         <w:t>w</w:t>
       </w:r>
-      <w:proofErr w:type="gramEnd"/>
     </w:p>
     <w:p>
       <w:pPr>
@@ -6728,7 +7220,6 @@
         </w:rPr>
         <w:t xml:space="preserve">s </w:t>
       </w:r>
-      <w:proofErr w:type="spellStart"/>
       <w:r>
         <w:rPr>
           <w:sz w:val="20"/>
@@ -6736,18 +7227,17 @@
         </w:rPr>
         <w:t>ListenForProposalCalls</w:t>
       </w:r>
-      <w:proofErr w:type="spellEnd"/>
-    </w:p>
-    <w:p>
-      <w:pPr>
-        <w:pStyle w:val="berschrift2"/>
-      </w:pPr>
-      <w:bookmarkStart w:id="17" w:name="_Toc350439500"/>
+    </w:p>
+    <w:p>
+      <w:pPr>
+        <w:pStyle w:val="Heading2"/>
+      </w:pPr>
+      <w:bookmarkStart w:id="18" w:name="_Toc350439500"/>
       <w:r>
         <w:lastRenderedPageBreak/>
         <w:t>Interaction Model</w:t>
       </w:r>
-      <w:bookmarkEnd w:id="17"/>
+      <w:bookmarkEnd w:id="18"/>
     </w:p>
     <w:p>
       <w:r>
@@ -6763,7 +7253,6 @@
           <w:szCs w:val="20"/>
         </w:rPr>
       </w:pPr>
-      <w:proofErr w:type="spellStart"/>
       <w:r>
         <w:rPr>
           <w:b/>
@@ -6772,7 +7261,6 @@
         </w:rPr>
         <w:t>InformSurgeonTeamProvider</w:t>
       </w:r>
-      <w:proofErr w:type="spellEnd"/>
       <w:r>
         <w:rPr>
           <w:b/>
@@ -6874,7 +7362,6 @@
         </w:rPr>
         <w:tab/>
       </w:r>
-      <w:proofErr w:type="spellStart"/>
       <w:r>
         <w:rPr>
           <w:sz w:val="20"/>
@@ -6882,7 +7369,6 @@
         </w:rPr>
         <w:t>DpApWlHandling</w:t>
       </w:r>
-      <w:proofErr w:type="spellEnd"/>
     </w:p>
     <w:p>
       <w:pPr>
@@ -6912,7 +7398,6 @@
         </w:rPr>
         <w:tab/>
       </w:r>
-      <w:proofErr w:type="spellStart"/>
       <w:r>
         <w:rPr>
           <w:sz w:val="20"/>
@@ -6920,7 +7405,6 @@
         </w:rPr>
         <w:t>SurgeonTeamProvider</w:t>
       </w:r>
-      <w:proofErr w:type="spellEnd"/>
     </w:p>
     <w:p>
       <w:pPr>
@@ -7012,7 +7496,6 @@
           <w:szCs w:val="20"/>
         </w:rPr>
       </w:pPr>
-      <w:proofErr w:type="spellStart"/>
       <w:r>
         <w:rPr>
           <w:b/>
@@ -7021,7 +7504,6 @@
         </w:rPr>
         <w:t>RequestGoods</w:t>
       </w:r>
-      <w:proofErr w:type="spellEnd"/>
     </w:p>
     <w:p>
       <w:pPr>
@@ -7094,7 +7576,6 @@
         </w:rPr>
         <w:tab/>
       </w:r>
-      <w:proofErr w:type="spellStart"/>
       <w:r>
         <w:rPr>
           <w:sz w:val="20"/>
@@ -7102,7 +7583,6 @@
         </w:rPr>
         <w:t>DpGoodsRequest</w:t>
       </w:r>
-      <w:proofErr w:type="spellEnd"/>
     </w:p>
     <w:p>
       <w:pPr>
@@ -7124,38 +7604,7 @@
           <w:szCs w:val="20"/>
         </w:rPr>
         <w:tab/>
-      </w:r>
-      <w:proofErr w:type="spellStart"/>
-      <w:r>
-        <w:rPr>
-          <w:sz w:val="20"/>
-          <w:szCs w:val="20"/>
-        </w:rPr>
-        <w:t>operatingRoomProvider</w:t>
-      </w:r>
-      <w:proofErr w:type="spellEnd"/>
-      <w:r>
-        <w:rPr>
-          <w:sz w:val="20"/>
-          <w:szCs w:val="20"/>
-        </w:rPr>
-        <w:t xml:space="preserve">, postoperative provider, surgeon </w:t>
-      </w:r>
-      <w:proofErr w:type="gramStart"/>
-      <w:r>
-        <w:rPr>
-          <w:sz w:val="20"/>
-          <w:szCs w:val="20"/>
-        </w:rPr>
-        <w:t>teams</w:t>
-      </w:r>
-      <w:proofErr w:type="gramEnd"/>
-      <w:r>
-        <w:rPr>
-          <w:sz w:val="20"/>
-          <w:szCs w:val="20"/>
-        </w:rPr>
-        <w:t xml:space="preserve"> provider</w:t>
+        <w:t>operatingRoomProvider, postoperative provider, surgeon teams provider</w:t>
       </w:r>
     </w:p>
     <w:p>
@@ -7268,7 +7717,6 @@
           <w:szCs w:val="20"/>
         </w:rPr>
       </w:pPr>
-      <w:proofErr w:type="spellStart"/>
       <w:r>
         <w:rPr>
           <w:b/>
@@ -7277,7 +7725,6 @@
         </w:rPr>
         <w:t>CallingProposals</w:t>
       </w:r>
-      <w:proofErr w:type="spellEnd"/>
     </w:p>
     <w:p>
       <w:pPr>
@@ -7343,7 +7790,6 @@
         </w:rPr>
         <w:tab/>
       </w:r>
-      <w:proofErr w:type="spellStart"/>
       <w:r>
         <w:rPr>
           <w:sz w:val="20"/>
@@ -7351,7 +7797,6 @@
         </w:rPr>
         <w:t>DpProposalCall</w:t>
       </w:r>
-      <w:proofErr w:type="spellEnd"/>
     </w:p>
     <w:p>
       <w:pPr>
@@ -7374,7 +7819,6 @@
         </w:rPr>
         <w:tab/>
       </w:r>
-      <w:proofErr w:type="spellStart"/>
       <w:r>
         <w:rPr>
           <w:sz w:val="20"/>
@@ -7382,7 +7826,6 @@
         </w:rPr>
         <w:t>DpAnswerCall</w:t>
       </w:r>
-      <w:proofErr w:type="spellEnd"/>
     </w:p>
     <w:p>
       <w:pPr>
@@ -7486,38 +7929,137 @@
           <w:szCs w:val="20"/>
         </w:rPr>
       </w:pPr>
-      <w:proofErr w:type="spellStart"/>
       <w:r>
         <w:rPr>
           <w:b/>
           <w:sz w:val="20"/>
           <w:szCs w:val="20"/>
         </w:rPr>
-        <w:t>SendProposal</w:t>
-      </w:r>
-      <w:proofErr w:type="spellEnd"/>
+        <w:t xml:space="preserve">SendProposal </w:t>
+      </w:r>
+    </w:p>
+    <w:p>
+      <w:pPr>
+        <w:rPr>
+          <w:sz w:val="20"/>
+          <w:szCs w:val="20"/>
+        </w:rPr>
+      </w:pPr>
+      <w:r>
+        <w:rPr>
+          <w:sz w:val="20"/>
+          <w:szCs w:val="20"/>
+        </w:rPr>
+        <w:t>Purpose</w:t>
+      </w:r>
+      <w:r>
+        <w:rPr>
+          <w:sz w:val="20"/>
+          <w:szCs w:val="20"/>
+        </w:rPr>
+        <w:tab/>
+      </w:r>
+      <w:r>
+        <w:rPr>
+          <w:sz w:val="20"/>
+          <w:szCs w:val="20"/>
+        </w:rPr>
+        <w:tab/>
+      </w:r>
+      <w:r>
+        <w:rPr>
+          <w:sz w:val="20"/>
+          <w:szCs w:val="20"/>
+        </w:rPr>
+        <w:t xml:space="preserve">Send </w:t>
+      </w:r>
+      <w:r>
+        <w:rPr>
+          <w:sz w:val="20"/>
+          <w:szCs w:val="20"/>
+        </w:rPr>
+        <w:t>answer for proposal call</w:t>
+      </w:r>
+    </w:p>
+    <w:p>
+      <w:pPr>
+        <w:rPr>
+          <w:sz w:val="20"/>
+          <w:szCs w:val="20"/>
+        </w:rPr>
+      </w:pPr>
+      <w:r>
+        <w:rPr>
+          <w:sz w:val="20"/>
+          <w:szCs w:val="20"/>
+        </w:rPr>
+        <w:t>Initiator</w:t>
+      </w:r>
+      <w:r>
+        <w:rPr>
+          <w:sz w:val="20"/>
+          <w:szCs w:val="20"/>
+        </w:rPr>
+        <w:tab/>
+      </w:r>
+      <w:r>
+        <w:rPr>
+          <w:sz w:val="20"/>
+          <w:szCs w:val="20"/>
+        </w:rPr>
+        <w:tab/>
+      </w:r>
+      <w:r>
+        <w:rPr>
+          <w:sz w:val="20"/>
+          <w:szCs w:val="20"/>
+        </w:rPr>
+        <w:t>DpAnswerCall</w:t>
+      </w:r>
+    </w:p>
+    <w:p>
+      <w:pPr>
+        <w:rPr>
+          <w:sz w:val="20"/>
+          <w:szCs w:val="20"/>
+        </w:rPr>
+      </w:pPr>
+      <w:r>
+        <w:rPr>
+          <w:sz w:val="20"/>
+          <w:szCs w:val="20"/>
+        </w:rPr>
+        <w:t>Responder</w:t>
+      </w:r>
+      <w:r>
+        <w:rPr>
+          <w:sz w:val="20"/>
+          <w:szCs w:val="20"/>
+        </w:rPr>
+        <w:tab/>
+      </w:r>
       <w:r>
         <w:rPr>
           <w:b/>
           <w:sz w:val="20"/>
           <w:szCs w:val="20"/>
         </w:rPr>
-        <w:t xml:space="preserve"> </w:t>
-      </w:r>
-    </w:p>
-    <w:p>
-      <w:pPr>
-        <w:rPr>
-          <w:sz w:val="20"/>
-          <w:szCs w:val="20"/>
-        </w:rPr>
-      </w:pPr>
-      <w:r>
-        <w:rPr>
-          <w:sz w:val="20"/>
-          <w:szCs w:val="20"/>
-        </w:rPr>
-        <w:t>Purpose</w:t>
+        <w:t>DpProposalCall</w:t>
+      </w:r>
+    </w:p>
+    <w:p>
+      <w:pPr>
+        <w:rPr>
+          <w:sz w:val="20"/>
+          <w:szCs w:val="20"/>
+        </w:rPr>
+      </w:pPr>
+      <w:r>
+        <w:rPr>
+          <w:sz w:val="20"/>
+          <w:szCs w:val="20"/>
+        </w:rPr>
+        <w:t>Inputs</w:t>
       </w:r>
       <w:r>
         <w:rPr>
@@ -7538,29 +8080,22 @@
           <w:sz w:val="20"/>
           <w:szCs w:val="20"/>
         </w:rPr>
-        <w:t xml:space="preserve">Send </w:t>
-      </w:r>
-      <w:r>
-        <w:rPr>
-          <w:sz w:val="20"/>
-          <w:szCs w:val="20"/>
-        </w:rPr>
-        <w:t>answer for proposal call</w:t>
-      </w:r>
-    </w:p>
-    <w:p>
-      <w:pPr>
-        <w:rPr>
-          <w:sz w:val="20"/>
-          <w:szCs w:val="20"/>
-        </w:rPr>
-      </w:pPr>
-      <w:r>
-        <w:rPr>
-          <w:sz w:val="20"/>
-          <w:szCs w:val="20"/>
-        </w:rPr>
-        <w:t>Initiator</w:t>
+        <w:t>The tasks (problem) solution: missing goods</w:t>
+      </w:r>
+    </w:p>
+    <w:p>
+      <w:pPr>
+        <w:rPr>
+          <w:sz w:val="20"/>
+          <w:szCs w:val="20"/>
+        </w:rPr>
+      </w:pPr>
+      <w:r>
+        <w:rPr>
+          <w:sz w:val="20"/>
+          <w:szCs w:val="20"/>
+        </w:rPr>
+        <w:t>Outputs</w:t>
       </w:r>
       <w:r>
         <w:rPr>
@@ -7576,112 +8111,6 @@
         </w:rPr>
         <w:tab/>
       </w:r>
-      <w:proofErr w:type="spellStart"/>
-      <w:r>
-        <w:rPr>
-          <w:sz w:val="20"/>
-          <w:szCs w:val="20"/>
-        </w:rPr>
-        <w:t>DpAnswerCall</w:t>
-      </w:r>
-      <w:proofErr w:type="spellEnd"/>
-    </w:p>
-    <w:p>
-      <w:pPr>
-        <w:rPr>
-          <w:sz w:val="20"/>
-          <w:szCs w:val="20"/>
-        </w:rPr>
-      </w:pPr>
-      <w:r>
-        <w:rPr>
-          <w:sz w:val="20"/>
-          <w:szCs w:val="20"/>
-        </w:rPr>
-        <w:t>Responder</w:t>
-      </w:r>
-      <w:r>
-        <w:rPr>
-          <w:sz w:val="20"/>
-          <w:szCs w:val="20"/>
-        </w:rPr>
-        <w:tab/>
-      </w:r>
-      <w:proofErr w:type="spellStart"/>
-      <w:r>
-        <w:rPr>
-          <w:b/>
-          <w:sz w:val="20"/>
-          <w:szCs w:val="20"/>
-        </w:rPr>
-        <w:t>DpProposalCall</w:t>
-      </w:r>
-      <w:proofErr w:type="spellEnd"/>
-    </w:p>
-    <w:p>
-      <w:pPr>
-        <w:rPr>
-          <w:sz w:val="20"/>
-          <w:szCs w:val="20"/>
-        </w:rPr>
-      </w:pPr>
-      <w:r>
-        <w:rPr>
-          <w:sz w:val="20"/>
-          <w:szCs w:val="20"/>
-        </w:rPr>
-        <w:t>Inputs</w:t>
-      </w:r>
-      <w:r>
-        <w:rPr>
-          <w:sz w:val="20"/>
-          <w:szCs w:val="20"/>
-        </w:rPr>
-        <w:tab/>
-      </w:r>
-      <w:r>
-        <w:rPr>
-          <w:sz w:val="20"/>
-          <w:szCs w:val="20"/>
-        </w:rPr>
-        <w:tab/>
-      </w:r>
-      <w:r>
-        <w:rPr>
-          <w:sz w:val="20"/>
-          <w:szCs w:val="20"/>
-        </w:rPr>
-        <w:t>The tasks (problem) solution: missing goods</w:t>
-      </w:r>
-    </w:p>
-    <w:p>
-      <w:pPr>
-        <w:rPr>
-          <w:sz w:val="20"/>
-          <w:szCs w:val="20"/>
-        </w:rPr>
-      </w:pPr>
-      <w:r>
-        <w:rPr>
-          <w:sz w:val="20"/>
-          <w:szCs w:val="20"/>
-        </w:rPr>
-        <w:t>Outputs</w:t>
-      </w:r>
-      <w:r>
-        <w:rPr>
-          <w:sz w:val="20"/>
-          <w:szCs w:val="20"/>
-        </w:rPr>
-        <w:tab/>
-      </w:r>
-      <w:r>
-        <w:rPr>
-          <w:sz w:val="20"/>
-          <w:szCs w:val="20"/>
-        </w:rPr>
-        <w:tab/>
-      </w:r>
       <w:r>
         <w:rPr>
           <w:sz w:val="20"/>
@@ -7693,7 +8122,7 @@
     <w:p/>
     <w:p>
       <w:pPr>
-        <w:pStyle w:val="berschrift3"/>
+        <w:pStyle w:val="Heading3"/>
         <w:rPr>
           <w:sz w:val="28"/>
           <w:szCs w:val="28"/>
@@ -7705,24 +8134,24 @@
     </w:p>
     <w:p>
       <w:pPr>
-        <w:pStyle w:val="berschrift1"/>
-      </w:pPr>
-      <w:bookmarkStart w:id="18" w:name="_Toc350439501"/>
+        <w:pStyle w:val="Heading1"/>
+      </w:pPr>
+      <w:bookmarkStart w:id="19" w:name="_Toc350439501"/>
       <w:r>
         <w:lastRenderedPageBreak/>
         <w:t>Agent Interaction</w:t>
       </w:r>
-      <w:bookmarkEnd w:id="18"/>
-    </w:p>
-    <w:p>
-      <w:pPr>
-        <w:pStyle w:val="berschrift2"/>
-      </w:pPr>
-      <w:bookmarkStart w:id="19" w:name="_Toc350439502"/>
+      <w:bookmarkEnd w:id="19"/>
+    </w:p>
+    <w:p>
+      <w:pPr>
+        <w:pStyle w:val="Heading2"/>
+      </w:pPr>
+      <w:bookmarkStart w:id="20" w:name="_Toc350439502"/>
       <w:r>
         <w:t>Introduction</w:t>
       </w:r>
-      <w:bookmarkEnd w:id="19"/>
+      <w:bookmarkEnd w:id="20"/>
     </w:p>
     <w:p/>
     <w:p>
@@ -7778,13 +8207,13 @@
     <w:p/>
     <w:p>
       <w:pPr>
-        <w:pStyle w:val="berschrift2"/>
-      </w:pPr>
-      <w:bookmarkStart w:id="20" w:name="_Toc350439503"/>
+        <w:pStyle w:val="Heading2"/>
+      </w:pPr>
+      <w:bookmarkStart w:id="21" w:name="_Toc350439503"/>
       <w:r>
         <w:t>Interaction Model</w:t>
       </w:r>
-      <w:bookmarkEnd w:id="20"/>
+      <w:bookmarkEnd w:id="21"/>
     </w:p>
     <w:p/>
     <w:p>
@@ -7810,13 +8239,7 @@
         <w:t xml:space="preserve"> </w:t>
       </w:r>
       <w:r>
-        <w:t>Therefore, departments are surgery agents which “pr</w:t>
-      </w:r>
-      <w:r>
-        <w:t>o</w:t>
-      </w:r>
-      <w:r>
-        <w:t xml:space="preserve">tect” their own patients. </w:t>
+        <w:t xml:space="preserve">Therefore, departments are surgery agents which “protect” their own patients. </w:t>
       </w:r>
       <w:r>
         <w:t xml:space="preserve">We consider the resources as goods, i.e. </w:t>
@@ -7864,54 +8287,36 @@
         <w:t>reserved.</w:t>
       </w:r>
       <w:r>
-        <w:t xml:space="preserve"> Bidders submit bids for the wan</w:t>
+        <w:t xml:space="preserve"> Bidders submit bids for the wanted goods. The price they offer to “pay” is the health status of their next patients repr</w:t>
+      </w:r>
+      <w:r>
+        <w:t>esented by a calculated value.</w:t>
+      </w:r>
+      <w:r>
+        <w:t xml:space="preserve"> Of course the departments do not really pay but the value is needed in order for the seller to determine which department, more </w:t>
+      </w:r>
+      <w:r>
+        <w:t>precisely</w:t>
+      </w:r>
+      <w:r>
+        <w:t xml:space="preserve"> which</w:t>
+      </w:r>
+      <w:r>
+        <w:t xml:space="preserve"> patient will receive t</w:t>
+      </w:r>
+      <w:r>
+        <w:t>he goods.</w:t>
+      </w:r>
+      <w:r>
+        <w:t xml:space="preserve"> If a bidder wins it will receive co</w:t>
+      </w:r>
+      <w:r>
+        <w:t>nfirmation about it. As soon as surgery package is feasible, the surgery appoin</w:t>
       </w:r>
       <w:r>
         <w:t>t</w:t>
       </w:r>
       <w:r>
-        <w:t>ed goods. The price they offer to “pay” is the health status of their next patients repr</w:t>
-      </w:r>
-      <w:r>
-        <w:t>esented by a ca</w:t>
-      </w:r>
-      <w:r>
-        <w:t>l</w:t>
-      </w:r>
-      <w:r>
-        <w:t>culated value.</w:t>
-      </w:r>
-      <w:r>
-        <w:t xml:space="preserve"> Of course the departments do not really pay but the value is needed in order for the sel</w:t>
-      </w:r>
-      <w:r>
-        <w:t>l</w:t>
-      </w:r>
-      <w:r>
-        <w:t xml:space="preserve">er to determine which department, more </w:t>
-      </w:r>
-      <w:r>
-        <w:t>precisely</w:t>
-      </w:r>
-      <w:r>
-        <w:t xml:space="preserve"> which</w:t>
-      </w:r>
-      <w:r>
-        <w:t xml:space="preserve"> patient will receive t</w:t>
-      </w:r>
-      <w:r>
-        <w:t>he goods.</w:t>
-      </w:r>
-      <w:r>
-        <w:t xml:space="preserve"> If a bidder wins it will receive co</w:t>
-      </w:r>
-      <w:r>
-        <w:t>nfirmation about it. As soon as surgery package is feasible, the surgery appoin</w:t>
-      </w:r>
-      <w:r>
-        <w:t>t</w:t>
-      </w:r>
-      <w:r>
         <w:t xml:space="preserve">ment for the corresponding patient is </w:t>
       </w:r>
       <w:r>
@@ -7936,13 +8341,7 @@
         <w:t>m</w:t>
       </w:r>
       <w:r>
-        <w:t>ple: If a depar</w:t>
-      </w:r>
-      <w:r>
-        <w:t>t</w:t>
-      </w:r>
-      <w:r>
-        <w:t xml:space="preserve">ment was not able to “buy” an operating room for a given time span, it can initiate a task which would be to make this specific surgery package feasible. Different departments which may have a room at the given time but still miss another </w:t>
+        <w:t xml:space="preserve">ple: If a department was not able to “buy” an operating room for a given time span, it can initiate a task which would be to make this specific surgery package feasible. Different departments which may have a room at the given time but still miss another </w:t>
       </w:r>
       <w:r>
         <w:t>resource may be willing to help. This is why d</w:t>
@@ -7976,13 +8375,13 @@
     </w:p>
     <w:p>
       <w:pPr>
-        <w:pStyle w:val="berschrift2"/>
-      </w:pPr>
-      <w:bookmarkStart w:id="21" w:name="_Toc350439504"/>
+        <w:pStyle w:val="Heading2"/>
+      </w:pPr>
+      <w:bookmarkStart w:id="22" w:name="_Toc350439504"/>
       <w:r>
         <w:t>Prisoners Dilemma</w:t>
       </w:r>
-      <w:bookmarkEnd w:id="21"/>
+      <w:bookmarkEnd w:id="22"/>
       <w:r>
         <w:t xml:space="preserve"> </w:t>
       </w:r>
@@ -8008,23 +8407,23 @@
     </w:p>
     <w:p>
       <w:pPr>
-        <w:pStyle w:val="berschrift1"/>
-      </w:pPr>
-      <w:bookmarkStart w:id="22" w:name="_Toc350439505"/>
+        <w:pStyle w:val="Heading1"/>
+      </w:pPr>
+      <w:bookmarkStart w:id="23" w:name="_Toc350439505"/>
       <w:r>
         <w:lastRenderedPageBreak/>
         <w:t>Agent Communication</w:t>
       </w:r>
-      <w:bookmarkEnd w:id="22"/>
+      <w:bookmarkEnd w:id="23"/>
       <w:r>
         <w:br w:type="page"/>
       </w:r>
     </w:p>
     <w:p>
       <w:pPr>
-        <w:pStyle w:val="berschrift1"/>
-      </w:pPr>
-      <w:bookmarkStart w:id="23" w:name="_Toc350439506"/>
+        <w:pStyle w:val="Heading1"/>
+      </w:pPr>
+      <w:bookmarkStart w:id="24" w:name="_Toc350439506"/>
       <w:r>
         <w:lastRenderedPageBreak/>
         <w:t xml:space="preserve">Register of </w:t>
@@ -8032,11 +8431,11 @@
       <w:r>
         <w:t>Illustrations</w:t>
       </w:r>
-      <w:bookmarkEnd w:id="23"/>
-    </w:p>
-    <w:p>
-      <w:pPr>
-        <w:pStyle w:val="Abbildungsverzeichnis"/>
+      <w:bookmarkEnd w:id="24"/>
+    </w:p>
+    <w:p>
+      <w:pPr>
+        <w:pStyle w:val="TableofFigures"/>
         <w:tabs>
           <w:tab w:val="right" w:leader="dot" w:pos="9062"/>
         </w:tabs>
@@ -8138,13 +8537,13 @@
     </w:p>
     <w:p>
       <w:pPr>
-        <w:pStyle w:val="berschrift1"/>
-      </w:pPr>
-      <w:bookmarkStart w:id="24" w:name="_Toc350439507"/>
+        <w:pStyle w:val="Heading1"/>
+      </w:pPr>
+      <w:bookmarkStart w:id="25" w:name="_Toc350439507"/>
       <w:r>
         <w:t>Bibliography</w:t>
       </w:r>
-      <w:bookmarkEnd w:id="24"/>
+      <w:bookmarkEnd w:id="25"/>
     </w:p>
     <w:p>
       <w:pPr>
@@ -8168,13 +8567,8 @@
       </w:pPr>
       <w:r>
         <w:tab/>
-        <w:t xml:space="preserve">Michael Wooldridge, Nicholas R. Jennings, David </w:t>
-      </w:r>
-      <w:proofErr w:type="spellStart"/>
-      <w:r>
-        <w:t>Kinny</w:t>
-      </w:r>
-      <w:proofErr w:type="spellEnd"/>
+        <w:t>Michael Wooldridge, Nicholas R. Jennings, David Kinny</w:t>
+      </w:r>
     </w:p>
     <w:p>
       <w:pPr>
@@ -8259,13 +8653,8 @@
     <w:p>
       <w:r>
         <w:tab/>
-        <w:t xml:space="preserve">Marie </w:t>
-      </w:r>
-      <w:proofErr w:type="spellStart"/>
-      <w:r>
-        <w:t>Persson</w:t>
-      </w:r>
-      <w:proofErr w:type="spellEnd"/>
+        <w:t>Marie Persson</w:t>
+      </w:r>
     </w:p>
     <w:p>
       <w:pPr>
@@ -8282,9 +8671,9 @@
     </w:p>
     <w:p>
       <w:pPr>
-        <w:pStyle w:val="berschrift1"/>
-      </w:pPr>
-      <w:bookmarkStart w:id="25" w:name="_Toc350439508"/>
+        <w:pStyle w:val="Heading1"/>
+      </w:pPr>
+      <w:bookmarkStart w:id="26" w:name="_Toc350439508"/>
       <w:r>
         <w:lastRenderedPageBreak/>
         <w:t>Appendix</w:t>
@@ -8304,17 +8693,17 @@
       <w:r>
         <w:t>Operating Room Planning</w:t>
       </w:r>
-      <w:bookmarkEnd w:id="25"/>
-    </w:p>
-    <w:p>
-      <w:pPr>
-        <w:pStyle w:val="berschrift2"/>
-      </w:pPr>
-      <w:bookmarkStart w:id="26" w:name="_Toc350439509"/>
+      <w:bookmarkEnd w:id="26"/>
+    </w:p>
+    <w:p>
+      <w:pPr>
+        <w:pStyle w:val="Heading2"/>
+      </w:pPr>
+      <w:bookmarkStart w:id="27" w:name="_Toc350439509"/>
       <w:r>
         <w:t>Introduction</w:t>
       </w:r>
-      <w:bookmarkEnd w:id="26"/>
+      <w:bookmarkEnd w:id="27"/>
     </w:p>
     <w:p>
       <w:r>
@@ -8635,22 +9024,15 @@
       <w:r>
         <w:t xml:space="preserve"> </w:t>
       </w:r>
-      <w:proofErr w:type="spellStart"/>
-      <w:r>
-        <w:t>orthopaedics</w:t>
-      </w:r>
-      <w:proofErr w:type="spellEnd"/>
-      <w:r>
-        <w:t>,</w:t>
-      </w:r>
-      <w:r>
-        <w:t xml:space="preserve"> </w:t>
-      </w:r>
-      <w:proofErr w:type="spellStart"/>
+      <w:r>
+        <w:t>orthopaedics,</w:t>
+      </w:r>
+      <w:r>
+        <w:t xml:space="preserve"> </w:t>
+      </w:r>
       <w:r>
         <w:t>gynaecology</w:t>
       </w:r>
-      <w:proofErr w:type="spellEnd"/>
       <w:r>
         <w:t xml:space="preserve"> </w:t>
       </w:r>
@@ -8720,13 +9102,13 @@
     </w:p>
     <w:p>
       <w:pPr>
-        <w:pStyle w:val="berschrift2"/>
-      </w:pPr>
-      <w:bookmarkStart w:id="27" w:name="_Toc350439510"/>
+        <w:pStyle w:val="Heading2"/>
+      </w:pPr>
+      <w:bookmarkStart w:id="28" w:name="_Toc350439510"/>
       <w:r>
         <w:t>Operating Room Planning</w:t>
       </w:r>
-      <w:bookmarkEnd w:id="27"/>
+      <w:bookmarkEnd w:id="28"/>
     </w:p>
     <w:p>
       <w:r>
@@ -9393,7 +9775,7 @@
           <w:noProof/>
         </w:rPr>
         <w:drawing>
-          <wp:inline distT="0" distB="0" distL="0" distR="0" wp14:anchorId="283DD75D" wp14:editId="677BCAD9">
+          <wp:inline distT="0" distB="0" distL="0" distR="0" wp14:anchorId="21E83F69" wp14:editId="65D569B2">
             <wp:extent cx="5760720" cy="1962295"/>
             <wp:effectExtent l="0" t="0" r="0" b="0"/>
             <wp:docPr id="2" name="Grafik 2"/>
@@ -9432,12 +9814,7 @@
     <w:p/>
     <w:p>
       <w:r>
-        <w:t xml:space="preserve">In general, the elective surgery process starts at primary care. The patient is then referred to specialist care for an outpatient appointment. If </w:t>
-      </w:r>
-      <w:bookmarkStart w:id="28" w:name="_GoBack"/>
-      <w:bookmarkEnd w:id="28"/>
-      <w:r>
-        <w:t xml:space="preserve">surgery is decided, the patient is then put on hold for surgery. In reality, the </w:t>
+        <w:t xml:space="preserve">In general, the elective surgery process starts at primary care. The patient is then referred to specialist care for an outpatient appointment. If surgery is decided, the patient is then put on hold for surgery. In reality, the </w:t>
       </w:r>
       <w:r>
         <w:rPr>
@@ -9470,35 +9847,19 @@
         <w:t>Department</w:t>
       </w:r>
       <w:r>
-        <w:t xml:space="preserve"> of </w:t>
-      </w:r>
-      <w:proofErr w:type="spellStart"/>
-      <w:r>
-        <w:t>Orth</w:t>
+        <w:t xml:space="preserve"> of Orth</w:t>
       </w:r>
       <w:r>
         <w:t>o</w:t>
       </w:r>
       <w:r>
-        <w:t>paedics</w:t>
-      </w:r>
-      <w:proofErr w:type="spellEnd"/>
-      <w:r>
-        <w:t xml:space="preserve"> (as depicted in Figure 2), another one at the Department of General Surgery and at the D</w:t>
+        <w:t>paedics (as depicted in Figure 2), another one at the Department of General Surgery and at the D</w:t>
       </w:r>
       <w:r>
         <w:t>e</w:t>
       </w:r>
       <w:r>
-        <w:t xml:space="preserve">partment of </w:t>
-      </w:r>
-      <w:proofErr w:type="spellStart"/>
-      <w:r>
-        <w:t>Gynaecology</w:t>
-      </w:r>
-      <w:proofErr w:type="spellEnd"/>
-      <w:r>
-        <w:t>, and so on. Consequently, the allocation of operating room r</w:t>
+        <w:t>partment of Gynaecology, and so on. Consequently, the allocation of operating room r</w:t>
       </w:r>
       <w:r>
         <w:t xml:space="preserve">esources affects every surgery waiting list </w:t>
@@ -9510,13 +9871,13 @@
         <w:t>t</w:t>
       </w:r>
       <w:r>
-        <w:t>operative ward for circulation and respiration, but also for assistance with analgesic before being tran</w:t>
-      </w:r>
-      <w:r>
-        <w:t>s</w:t>
-      </w:r>
-      <w:r>
-        <w:t>ferred to the ward or directly discharged. In addition, some patients will need postoperative intensive care and consequently have to be transferred to the Intensive care unit, (ICU) after surgery.</w:t>
+        <w:t>operative ward for circulation and respiration, but also for assistance with analgesic before being transferred to the ward or directly discharged. In addition, some patients will need postoperative inte</w:t>
+      </w:r>
+      <w:r>
+        <w:t>n</w:t>
+      </w:r>
+      <w:r>
+        <w:t>sive care and consequently have to be transferred to the Intensive care unit, (ICU) after surgery.</w:t>
       </w:r>
     </w:p>
     <w:sectPr>
@@ -9533,7 +9894,7 @@
 </file>
 
 <file path=word/endnotes.xml><?xml version="1.0" encoding="utf-8"?>
-<w:endnotes xmlns:wpc="http://schemas.microsoft.com/office/word/2010/wordprocessingCanvas" xmlns:mc="http://schemas.openxmlformats.org/markup-compatibility/2006" xmlns:o="urn:schemas-microsoft-com:office:office" xmlns:r="http://schemas.openxmlformats.org/officeDocument/2006/relationships" xmlns:m="http://schemas.openxmlformats.org/officeDocument/2006/math" xmlns:v="urn:schemas-microsoft-com:vml" xmlns:wp14="http://schemas.microsoft.com/office/word/2010/wordprocessingDrawing" xmlns:wp="http://schemas.openxmlformats.org/drawingml/2006/wordprocessingDrawing" xmlns:w10="urn:schemas-microsoft-com:office:word" xmlns:w="http://schemas.openxmlformats.org/wordprocessingml/2006/main" xmlns:w14="http://schemas.microsoft.com/office/word/2010/wordml" xmlns:wpg="http://schemas.microsoft.com/office/word/2010/wordprocessingGroup" xmlns:wpi="http://schemas.microsoft.com/office/word/2010/wordprocessingInk" xmlns:wne="http://schemas.microsoft.com/office/word/2006/wordml" xmlns:wps="http://schemas.microsoft.com/office/word/2010/wordprocessingShape" mc:Ignorable="w14 wp14">
+<w:endnotes xmlns:wpc="http://schemas.microsoft.com/office/word/2010/wordprocessingCanvas" xmlns:mo="http://schemas.microsoft.com/office/mac/office/2008/main" xmlns:mc="http://schemas.openxmlformats.org/markup-compatibility/2006" xmlns:mv="urn:schemas-microsoft-com:mac:vml" xmlns:o="urn:schemas-microsoft-com:office:office" xmlns:r="http://schemas.openxmlformats.org/officeDocument/2006/relationships" xmlns:m="http://schemas.openxmlformats.org/officeDocument/2006/math" xmlns:v="urn:schemas-microsoft-com:vml" xmlns:wp14="http://schemas.microsoft.com/office/word/2010/wordprocessingDrawing" xmlns:wp="http://schemas.openxmlformats.org/drawingml/2006/wordprocessingDrawing" xmlns:w10="urn:schemas-microsoft-com:office:word" xmlns:w="http://schemas.openxmlformats.org/wordprocessingml/2006/main" xmlns:w14="http://schemas.microsoft.com/office/word/2010/wordml" xmlns:wpg="http://schemas.microsoft.com/office/word/2010/wordprocessingGroup" xmlns:wpi="http://schemas.microsoft.com/office/word/2010/wordprocessingInk" xmlns:wne="http://schemas.microsoft.com/office/word/2006/wordml" xmlns:wps="http://schemas.microsoft.com/office/word/2010/wordprocessingShape" mc:Ignorable="w14 wp14">
   <w:endnote w:type="separator" w:id="-1">
     <w:p>
       <w:pPr>
@@ -9558,10 +9919,10 @@
 </file>
 
 <file path=word/footer1.xml><?xml version="1.0" encoding="utf-8"?>
-<w:ftr xmlns:wpc="http://schemas.microsoft.com/office/word/2010/wordprocessingCanvas" xmlns:mc="http://schemas.openxmlformats.org/markup-compatibility/2006" xmlns:o="urn:schemas-microsoft-com:office:office" xmlns:r="http://schemas.openxmlformats.org/officeDocument/2006/relationships" xmlns:m="http://schemas.openxmlformats.org/officeDocument/2006/math" xmlns:v="urn:schemas-microsoft-com:vml" xmlns:wp14="http://schemas.microsoft.com/office/word/2010/wordprocessingDrawing" xmlns:wp="http://schemas.openxmlformats.org/drawingml/2006/wordprocessingDrawing" xmlns:w10="urn:schemas-microsoft-com:office:word" xmlns:w="http://schemas.openxmlformats.org/wordprocessingml/2006/main" xmlns:w14="http://schemas.microsoft.com/office/word/2010/wordml" xmlns:wpg="http://schemas.microsoft.com/office/word/2010/wordprocessingGroup" xmlns:wpi="http://schemas.microsoft.com/office/word/2010/wordprocessingInk" xmlns:wne="http://schemas.microsoft.com/office/word/2006/wordml" xmlns:wps="http://schemas.microsoft.com/office/word/2010/wordprocessingShape" mc:Ignorable="w14 wp14">
+<w:ftr xmlns:wpc="http://schemas.microsoft.com/office/word/2010/wordprocessingCanvas" xmlns:mo="http://schemas.microsoft.com/office/mac/office/2008/main" xmlns:mc="http://schemas.openxmlformats.org/markup-compatibility/2006" xmlns:mv="urn:schemas-microsoft-com:mac:vml" xmlns:o="urn:schemas-microsoft-com:office:office" xmlns:r="http://schemas.openxmlformats.org/officeDocument/2006/relationships" xmlns:m="http://schemas.openxmlformats.org/officeDocument/2006/math" xmlns:v="urn:schemas-microsoft-com:vml" xmlns:wp14="http://schemas.microsoft.com/office/word/2010/wordprocessingDrawing" xmlns:wp="http://schemas.openxmlformats.org/drawingml/2006/wordprocessingDrawing" xmlns:w10="urn:schemas-microsoft-com:office:word" xmlns:w="http://schemas.openxmlformats.org/wordprocessingml/2006/main" xmlns:w14="http://schemas.microsoft.com/office/word/2010/wordml" xmlns:wpg="http://schemas.microsoft.com/office/word/2010/wordprocessingGroup" xmlns:wpi="http://schemas.microsoft.com/office/word/2010/wordprocessingInk" xmlns:wne="http://schemas.microsoft.com/office/word/2006/wordml" xmlns:wps="http://schemas.microsoft.com/office/word/2010/wordprocessingShape" mc:Ignorable="w14 wp14">
   <w:p>
     <w:pPr>
-      <w:pStyle w:val="Fuzeile"/>
+      <w:pStyle w:val="Footer"/>
       <w:pBdr>
         <w:top w:val="single" w:sz="4" w:space="1" w:color="auto"/>
       </w:pBdr>
@@ -9621,7 +9982,7 @@
         <w:bCs/>
         <w:noProof/>
       </w:rPr>
-      <w:t>14</w:t>
+      <w:t>6</w:t>
     </w:r>
     <w:r>
       <w:rPr>
@@ -9669,7 +10030,7 @@
         <w:bCs/>
         <w:noProof/>
       </w:rPr>
-      <w:t>14</w:t>
+      <w:t>15</w:t>
     </w:r>
     <w:r>
       <w:rPr>
@@ -9685,7 +10046,7 @@
 </file>
 
 <file path=word/footnotes.xml><?xml version="1.0" encoding="utf-8"?>
-<w:footnotes xmlns:wpc="http://schemas.microsoft.com/office/word/2010/wordprocessingCanvas" xmlns:mc="http://schemas.openxmlformats.org/markup-compatibility/2006" xmlns:o="urn:schemas-microsoft-com:office:office" xmlns:r="http://schemas.openxmlformats.org/officeDocument/2006/relationships" xmlns:m="http://schemas.openxmlformats.org/officeDocument/2006/math" xmlns:v="urn:schemas-microsoft-com:vml" xmlns:wp14="http://schemas.microsoft.com/office/word/2010/wordprocessingDrawing" xmlns:wp="http://schemas.openxmlformats.org/drawingml/2006/wordprocessingDrawing" xmlns:w10="urn:schemas-microsoft-com:office:word" xmlns:w="http://schemas.openxmlformats.org/wordprocessingml/2006/main" xmlns:w14="http://schemas.microsoft.com/office/word/2010/wordml" xmlns:wpg="http://schemas.microsoft.com/office/word/2010/wordprocessingGroup" xmlns:wpi="http://schemas.microsoft.com/office/word/2010/wordprocessingInk" xmlns:wne="http://schemas.microsoft.com/office/word/2006/wordml" xmlns:wps="http://schemas.microsoft.com/office/word/2010/wordprocessingShape" mc:Ignorable="w14 wp14">
+<w:footnotes xmlns:wpc="http://schemas.microsoft.com/office/word/2010/wordprocessingCanvas" xmlns:mo="http://schemas.microsoft.com/office/mac/office/2008/main" xmlns:mc="http://schemas.openxmlformats.org/markup-compatibility/2006" xmlns:mv="urn:schemas-microsoft-com:mac:vml" xmlns:o="urn:schemas-microsoft-com:office:office" xmlns:r="http://schemas.openxmlformats.org/officeDocument/2006/relationships" xmlns:m="http://schemas.openxmlformats.org/officeDocument/2006/math" xmlns:v="urn:schemas-microsoft-com:vml" xmlns:wp14="http://schemas.microsoft.com/office/word/2010/wordprocessingDrawing" xmlns:wp="http://schemas.openxmlformats.org/drawingml/2006/wordprocessingDrawing" xmlns:w10="urn:schemas-microsoft-com:office:word" xmlns:w="http://schemas.openxmlformats.org/wordprocessingml/2006/main" xmlns:w14="http://schemas.microsoft.com/office/word/2010/wordml" xmlns:wpg="http://schemas.microsoft.com/office/word/2010/wordprocessingGroup" xmlns:wpi="http://schemas.microsoft.com/office/word/2010/wordprocessingInk" xmlns:wne="http://schemas.microsoft.com/office/word/2006/wordml" xmlns:wps="http://schemas.microsoft.com/office/word/2010/wordprocessingShape" mc:Ignorable="w14 wp14">
   <w:footnote w:type="separator" w:id="-1">
     <w:p>
       <w:pPr>
@@ -9710,10 +10071,10 @@
 </file>
 
 <file path=word/header1.xml><?xml version="1.0" encoding="utf-8"?>
-<w:hdr xmlns:wpc="http://schemas.microsoft.com/office/word/2010/wordprocessingCanvas" xmlns:mc="http://schemas.openxmlformats.org/markup-compatibility/2006" xmlns:o="urn:schemas-microsoft-com:office:office" xmlns:r="http://schemas.openxmlformats.org/officeDocument/2006/relationships" xmlns:m="http://schemas.openxmlformats.org/officeDocument/2006/math" xmlns:v="urn:schemas-microsoft-com:vml" xmlns:wp14="http://schemas.microsoft.com/office/word/2010/wordprocessingDrawing" xmlns:wp="http://schemas.openxmlformats.org/drawingml/2006/wordprocessingDrawing" xmlns:w10="urn:schemas-microsoft-com:office:word" xmlns:w="http://schemas.openxmlformats.org/wordprocessingml/2006/main" xmlns:w14="http://schemas.microsoft.com/office/word/2010/wordml" xmlns:wpg="http://schemas.microsoft.com/office/word/2010/wordprocessingGroup" xmlns:wpi="http://schemas.microsoft.com/office/word/2010/wordprocessingInk" xmlns:wne="http://schemas.microsoft.com/office/word/2006/wordml" xmlns:wps="http://schemas.microsoft.com/office/word/2010/wordprocessingShape" mc:Ignorable="w14 wp14">
+<w:hdr xmlns:wpc="http://schemas.microsoft.com/office/word/2010/wordprocessingCanvas" xmlns:mo="http://schemas.microsoft.com/office/mac/office/2008/main" xmlns:mc="http://schemas.openxmlformats.org/markup-compatibility/2006" xmlns:mv="urn:schemas-microsoft-com:mac:vml" xmlns:o="urn:schemas-microsoft-com:office:office" xmlns:r="http://schemas.openxmlformats.org/officeDocument/2006/relationships" xmlns:m="http://schemas.openxmlformats.org/officeDocument/2006/math" xmlns:v="urn:schemas-microsoft-com:vml" xmlns:wp14="http://schemas.microsoft.com/office/word/2010/wordprocessingDrawing" xmlns:wp="http://schemas.openxmlformats.org/drawingml/2006/wordprocessingDrawing" xmlns:w10="urn:schemas-microsoft-com:office:word" xmlns:w="http://schemas.openxmlformats.org/wordprocessingml/2006/main" xmlns:w14="http://schemas.microsoft.com/office/word/2010/wordml" xmlns:wpg="http://schemas.microsoft.com/office/word/2010/wordprocessingGroup" xmlns:wpi="http://schemas.microsoft.com/office/word/2010/wordprocessingInk" xmlns:wne="http://schemas.microsoft.com/office/word/2006/wordml" xmlns:wps="http://schemas.microsoft.com/office/word/2010/wordprocessingShape" mc:Ignorable="w14 wp14">
   <w:p>
     <w:pPr>
-      <w:pStyle w:val="Kopfzeile"/>
+      <w:pStyle w:val="Header"/>
       <w:pBdr>
         <w:bottom w:val="single" w:sz="4" w:space="1" w:color="auto"/>
       </w:pBdr>
@@ -9724,7 +10085,7 @@
         <w:noProof/>
       </w:rPr>
       <w:drawing>
-        <wp:inline distT="0" distB="0" distL="0" distR="0" wp14:anchorId="3604EEA7" wp14:editId="76444A71">
+        <wp:inline distT="0" distB="0" distL="0" distR="0" wp14:anchorId="6F1200DF" wp14:editId="20B84B4C">
           <wp:extent cx="523875" cy="522185"/>
           <wp:effectExtent l="0" t="0" r="0" b="0"/>
           <wp:docPr id="3" name="Grafik 3" descr="E:\Dropbox\Karlskrona\logo.png"/>
@@ -9799,14 +10160,14 @@
   </w:p>
   <w:p>
     <w:pPr>
-      <w:pStyle w:val="Kopfzeile"/>
+      <w:pStyle w:val="Header"/>
     </w:pPr>
   </w:p>
 </w:hdr>
 </file>
 
 <file path=word/numbering.xml><?xml version="1.0" encoding="utf-8"?>
-<w:numbering xmlns:wpc="http://schemas.microsoft.com/office/word/2010/wordprocessingCanvas" xmlns:mc="http://schemas.openxmlformats.org/markup-compatibility/2006" xmlns:o="urn:schemas-microsoft-com:office:office" xmlns:r="http://schemas.openxmlformats.org/officeDocument/2006/relationships" xmlns:m="http://schemas.openxmlformats.org/officeDocument/2006/math" xmlns:v="urn:schemas-microsoft-com:vml" xmlns:wp14="http://schemas.microsoft.com/office/word/2010/wordprocessingDrawing" xmlns:wp="http://schemas.openxmlformats.org/drawingml/2006/wordprocessingDrawing" xmlns:w10="urn:schemas-microsoft-com:office:word" xmlns:w="http://schemas.openxmlformats.org/wordprocessingml/2006/main" xmlns:w14="http://schemas.microsoft.com/office/word/2010/wordml" xmlns:wpg="http://schemas.microsoft.com/office/word/2010/wordprocessingGroup" xmlns:wpi="http://schemas.microsoft.com/office/word/2010/wordprocessingInk" xmlns:wne="http://schemas.microsoft.com/office/word/2006/wordml" xmlns:wps="http://schemas.microsoft.com/office/word/2010/wordprocessingShape" mc:Ignorable="w14 wp14">
+<w:numbering xmlns:wpc="http://schemas.microsoft.com/office/word/2010/wordprocessingCanvas" xmlns:mo="http://schemas.microsoft.com/office/mac/office/2008/main" xmlns:mc="http://schemas.openxmlformats.org/markup-compatibility/2006" xmlns:mv="urn:schemas-microsoft-com:mac:vml" xmlns:o="urn:schemas-microsoft-com:office:office" xmlns:r="http://schemas.openxmlformats.org/officeDocument/2006/relationships" xmlns:m="http://schemas.openxmlformats.org/officeDocument/2006/math" xmlns:v="urn:schemas-microsoft-com:vml" xmlns:wp14="http://schemas.microsoft.com/office/word/2010/wordprocessingDrawing" xmlns:wp="http://schemas.openxmlformats.org/drawingml/2006/wordprocessingDrawing" xmlns:w10="urn:schemas-microsoft-com:office:word" xmlns:w="http://schemas.openxmlformats.org/wordprocessingml/2006/main" xmlns:w14="http://schemas.microsoft.com/office/word/2010/wordml" xmlns:wpg="http://schemas.microsoft.com/office/word/2010/wordprocessingGroup" xmlns:wpi="http://schemas.microsoft.com/office/word/2010/wordprocessingInk" xmlns:wne="http://schemas.microsoft.com/office/word/2006/wordml" xmlns:wps="http://schemas.microsoft.com/office/word/2010/wordprocessingShape" mc:Ignorable="w14 wp14">
   <w:abstractNum w:abstractNumId="0">
     <w:nsid w:val="FFFFFF7C"/>
     <w:multiLevelType w:val="singleLevel"/>
@@ -10112,7 +10473,7 @@
     <w:lvl w:ilvl="0">
       <w:start w:val="1"/>
       <w:numFmt w:val="decimal"/>
-      <w:pStyle w:val="berschrift1"/>
+      <w:pStyle w:val="Heading1"/>
       <w:lvlText w:val="%1"/>
       <w:lvlJc w:val="left"/>
       <w:pPr>
@@ -10122,7 +10483,7 @@
     <w:lvl w:ilvl="1">
       <w:start w:val="1"/>
       <w:numFmt w:val="decimal"/>
-      <w:pStyle w:val="berschrift2"/>
+      <w:pStyle w:val="Heading2"/>
       <w:lvlText w:val="%1.%2"/>
       <w:lvlJc w:val="left"/>
       <w:pPr>
@@ -10132,7 +10493,7 @@
     <w:lvl w:ilvl="2">
       <w:start w:val="1"/>
       <w:numFmt w:val="decimal"/>
-      <w:pStyle w:val="berschrift3"/>
+      <w:pStyle w:val="Heading3"/>
       <w:lvlText w:val="%1.%2.%3"/>
       <w:lvlJc w:val="left"/>
       <w:pPr>
@@ -10142,7 +10503,7 @@
     <w:lvl w:ilvl="3">
       <w:start w:val="1"/>
       <w:numFmt w:val="decimal"/>
-      <w:pStyle w:val="berschrift4"/>
+      <w:pStyle w:val="Heading4"/>
       <w:lvlText w:val="%1.%2.%3.%4"/>
       <w:lvlJc w:val="left"/>
       <w:pPr>
@@ -10152,7 +10513,7 @@
     <w:lvl w:ilvl="4">
       <w:start w:val="1"/>
       <w:numFmt w:val="decimal"/>
-      <w:pStyle w:val="berschrift5"/>
+      <w:pStyle w:val="Heading5"/>
       <w:lvlText w:val="%1.%2.%3.%4.%5"/>
       <w:lvlJc w:val="left"/>
       <w:pPr>
@@ -10162,7 +10523,7 @@
     <w:lvl w:ilvl="5">
       <w:start w:val="1"/>
       <w:numFmt w:val="decimal"/>
-      <w:pStyle w:val="berschrift6"/>
+      <w:pStyle w:val="Heading6"/>
       <w:lvlText w:val="%1.%2.%3.%4.%5.%6"/>
       <w:lvlJc w:val="left"/>
       <w:pPr>
@@ -10172,7 +10533,7 @@
     <w:lvl w:ilvl="6">
       <w:start w:val="1"/>
       <w:numFmt w:val="decimal"/>
-      <w:pStyle w:val="berschrift7"/>
+      <w:pStyle w:val="Heading7"/>
       <w:lvlText w:val="%1.%2.%3.%4.%5.%6.%7"/>
       <w:lvlJc w:val="left"/>
       <w:pPr>
@@ -10182,7 +10543,7 @@
     <w:lvl w:ilvl="7">
       <w:start w:val="1"/>
       <w:numFmt w:val="decimal"/>
-      <w:pStyle w:val="berschrift8"/>
+      <w:pStyle w:val="Heading8"/>
       <w:lvlText w:val="%1.%2.%3.%4.%5.%6.%7.%8"/>
       <w:lvlJc w:val="left"/>
       <w:pPr>
@@ -10192,7 +10553,7 @@
     <w:lvl w:ilvl="8">
       <w:start w:val="1"/>
       <w:numFmt w:val="decimal"/>
-      <w:pStyle w:val="berschrift9"/>
+      <w:pStyle w:val="Heading9"/>
       <w:lvlText w:val="%1.%2.%3.%4.%5.%6.%7.%8.%9"/>
       <w:lvlJc w:val="left"/>
       <w:pPr>
@@ -10949,7 +11310,7 @@
     </w:rPrDefault>
     <w:pPrDefault/>
   </w:docDefaults>
-  <w:latentStyles w:defLockedState="0" w:defUIPriority="99" w:defSemiHidden="1" w:defUnhideWhenUsed="1" w:defQFormat="0" w:count="267">
+  <w:latentStyles w:defLockedState="0" w:defUIPriority="99" w:defSemiHidden="1" w:defUnhideWhenUsed="1" w:defQFormat="0" w:count="276">
     <w:lsdException w:name="Normal" w:semiHidden="0" w:uiPriority="0" w:unhideWhenUsed="0" w:qFormat="1"/>
     <w:lsdException w:name="heading 1" w:semiHidden="0" w:uiPriority="9" w:unhideWhenUsed="0" w:qFormat="1"/>
     <w:lsdException w:name="heading 2" w:uiPriority="9" w:qFormat="1"/>
@@ -11088,7 +11449,7 @@
     <w:lsdException w:name="Bibliography" w:uiPriority="37"/>
     <w:lsdException w:name="TOC Heading" w:uiPriority="39" w:qFormat="1"/>
   </w:latentStyles>
-  <w:style w:type="paragraph" w:default="1" w:styleId="Standard">
+  <w:style w:type="paragraph" w:default="1" w:styleId="Normal">
     <w:name w:val="Normal"/>
     <w:qFormat/>
     <w:rsid w:val="00540BF6"/>
@@ -11103,11 +11464,11 @@
       <w:lang w:val="en-US" w:eastAsia="en-US"/>
     </w:rPr>
   </w:style>
-  <w:style w:type="paragraph" w:styleId="berschrift1">
+  <w:style w:type="paragraph" w:styleId="Heading1">
     <w:name w:val="heading 1"/>
-    <w:basedOn w:val="Standard"/>
-    <w:next w:val="Standard"/>
-    <w:link w:val="berschrift1Zchn"/>
+    <w:basedOn w:val="Normal"/>
+    <w:next w:val="Normal"/>
+    <w:link w:val="Heading1Char"/>
     <w:uiPriority w:val="9"/>
     <w:qFormat/>
     <w:rsid w:val="001F7CD4"/>
@@ -11129,11 +11490,11 @@
       <w:szCs w:val="28"/>
     </w:rPr>
   </w:style>
-  <w:style w:type="paragraph" w:styleId="berschrift2">
+  <w:style w:type="paragraph" w:styleId="Heading2">
     <w:name w:val="heading 2"/>
-    <w:basedOn w:val="Standard"/>
-    <w:next w:val="Standard"/>
-    <w:link w:val="berschrift2Zchn"/>
+    <w:basedOn w:val="Normal"/>
+    <w:next w:val="Normal"/>
+    <w:link w:val="Heading2Char"/>
     <w:uiPriority w:val="9"/>
     <w:unhideWhenUsed/>
     <w:qFormat/>
@@ -11157,11 +11518,11 @@
       <w:szCs w:val="26"/>
     </w:rPr>
   </w:style>
-  <w:style w:type="paragraph" w:styleId="berschrift3">
+  <w:style w:type="paragraph" w:styleId="Heading3">
     <w:name w:val="heading 3"/>
-    <w:basedOn w:val="Standard"/>
-    <w:next w:val="Standard"/>
-    <w:link w:val="berschrift3Zchn"/>
+    <w:basedOn w:val="Normal"/>
+    <w:next w:val="Normal"/>
+    <w:link w:val="Heading3Char"/>
     <w:uiPriority w:val="9"/>
     <w:unhideWhenUsed/>
     <w:qFormat/>
@@ -11183,11 +11544,11 @@
       <w:sz w:val="24"/>
     </w:rPr>
   </w:style>
-  <w:style w:type="paragraph" w:styleId="berschrift4">
+  <w:style w:type="paragraph" w:styleId="Heading4">
     <w:name w:val="heading 4"/>
-    <w:basedOn w:val="Standard"/>
-    <w:next w:val="Standard"/>
-    <w:link w:val="berschrift4Zchn"/>
+    <w:basedOn w:val="Normal"/>
+    <w:next w:val="Normal"/>
+    <w:link w:val="Heading4Char"/>
     <w:uiPriority w:val="9"/>
     <w:unhideWhenUsed/>
     <w:qFormat/>
@@ -11210,11 +11571,11 @@
       <w:sz w:val="24"/>
     </w:rPr>
   </w:style>
-  <w:style w:type="paragraph" w:styleId="berschrift5">
+  <w:style w:type="paragraph" w:styleId="Heading5">
     <w:name w:val="heading 5"/>
-    <w:basedOn w:val="Standard"/>
-    <w:next w:val="Standard"/>
-    <w:link w:val="berschrift5Zchn"/>
+    <w:basedOn w:val="Normal"/>
+    <w:next w:val="Normal"/>
+    <w:link w:val="Heading5Char"/>
     <w:uiPriority w:val="9"/>
     <w:semiHidden/>
     <w:unhideWhenUsed/>
@@ -11234,11 +11595,11 @@
       <w:rFonts w:ascii="Cambria" w:eastAsia="Times New Roman" w:hAnsi="Cambria"/>
     </w:rPr>
   </w:style>
-  <w:style w:type="paragraph" w:styleId="berschrift6">
+  <w:style w:type="paragraph" w:styleId="Heading6">
     <w:name w:val="heading 6"/>
-    <w:basedOn w:val="Standard"/>
-    <w:next w:val="Standard"/>
-    <w:link w:val="berschrift6Zchn"/>
+    <w:basedOn w:val="Normal"/>
+    <w:next w:val="Normal"/>
+    <w:link w:val="Heading6Char"/>
     <w:uiPriority w:val="9"/>
     <w:semiHidden/>
     <w:unhideWhenUsed/>
@@ -11261,11 +11622,11 @@
       <w:color w:val="243F60"/>
     </w:rPr>
   </w:style>
-  <w:style w:type="paragraph" w:styleId="berschrift7">
+  <w:style w:type="paragraph" w:styleId="Heading7">
     <w:name w:val="heading 7"/>
-    <w:basedOn w:val="Standard"/>
-    <w:next w:val="Standard"/>
-    <w:link w:val="berschrift7Zchn"/>
+    <w:basedOn w:val="Normal"/>
+    <w:next w:val="Normal"/>
+    <w:link w:val="Heading7Char"/>
     <w:uiPriority w:val="9"/>
     <w:semiHidden/>
     <w:unhideWhenUsed/>
@@ -11288,11 +11649,11 @@
       <w:color w:val="404040"/>
     </w:rPr>
   </w:style>
-  <w:style w:type="paragraph" w:styleId="berschrift8">
+  <w:style w:type="paragraph" w:styleId="Heading8">
     <w:name w:val="heading 8"/>
-    <w:basedOn w:val="Standard"/>
-    <w:next w:val="Standard"/>
-    <w:link w:val="berschrift8Zchn"/>
+    <w:basedOn w:val="Normal"/>
+    <w:next w:val="Normal"/>
+    <w:link w:val="Heading8Char"/>
     <w:uiPriority w:val="9"/>
     <w:semiHidden/>
     <w:unhideWhenUsed/>
@@ -11315,11 +11676,11 @@
       <w:szCs w:val="20"/>
     </w:rPr>
   </w:style>
-  <w:style w:type="paragraph" w:styleId="berschrift9">
+  <w:style w:type="paragraph" w:styleId="Heading9">
     <w:name w:val="heading 9"/>
-    <w:basedOn w:val="Standard"/>
-    <w:next w:val="Standard"/>
-    <w:link w:val="berschrift9Zchn"/>
+    <w:basedOn w:val="Normal"/>
+    <w:next w:val="Normal"/>
+    <w:link w:val="Heading9Char"/>
     <w:uiPriority w:val="9"/>
     <w:semiHidden/>
     <w:unhideWhenUsed/>
@@ -11344,13 +11705,13 @@
       <w:szCs w:val="20"/>
     </w:rPr>
   </w:style>
-  <w:style w:type="character" w:default="1" w:styleId="Absatz-Standardschriftart">
+  <w:style w:type="character" w:default="1" w:styleId="DefaultParagraphFont">
     <w:name w:val="Default Paragraph Font"/>
     <w:uiPriority w:val="1"/>
     <w:semiHidden/>
     <w:unhideWhenUsed/>
   </w:style>
-  <w:style w:type="table" w:default="1" w:styleId="NormaleTabelle">
+  <w:style w:type="table" w:default="1" w:styleId="TableNormal">
     <w:name w:val="Normal Table"/>
     <w:uiPriority w:val="99"/>
     <w:semiHidden/>
@@ -11365,15 +11726,15 @@
       </w:tblCellMar>
     </w:tblPr>
   </w:style>
-  <w:style w:type="numbering" w:default="1" w:styleId="KeineListe">
+  <w:style w:type="numbering" w:default="1" w:styleId="NoList">
     <w:name w:val="No List"/>
     <w:uiPriority w:val="99"/>
     <w:semiHidden/>
     <w:unhideWhenUsed/>
   </w:style>
-  <w:style w:type="character" w:customStyle="1" w:styleId="berschrift1Zchn">
-    <w:name w:val="Überschrift 1 Zchn"/>
-    <w:link w:val="berschrift1"/>
+  <w:style w:type="character" w:customStyle="1" w:styleId="Heading1Char">
+    <w:name w:val="Heading 1 Char"/>
+    <w:link w:val="Heading1"/>
     <w:uiPriority w:val="9"/>
     <w:rsid w:val="001F7CD4"/>
     <w:rPr>
@@ -11385,9 +11746,9 @@
       <w:lang w:val="en-US" w:eastAsia="en-US"/>
     </w:rPr>
   </w:style>
-  <w:style w:type="character" w:customStyle="1" w:styleId="berschrift2Zchn">
-    <w:name w:val="Überschrift 2 Zchn"/>
-    <w:link w:val="berschrift2"/>
+  <w:style w:type="character" w:customStyle="1" w:styleId="Heading2Char">
+    <w:name w:val="Heading 2 Char"/>
+    <w:link w:val="Heading2"/>
     <w:uiPriority w:val="9"/>
     <w:rsid w:val="00D81B7D"/>
     <w:rPr>
@@ -11399,9 +11760,9 @@
       <w:lang w:val="en-US" w:eastAsia="en-US"/>
     </w:rPr>
   </w:style>
-  <w:style w:type="character" w:customStyle="1" w:styleId="berschrift3Zchn">
-    <w:name w:val="Überschrift 3 Zchn"/>
-    <w:link w:val="berschrift3"/>
+  <w:style w:type="character" w:customStyle="1" w:styleId="Heading3Char">
+    <w:name w:val="Heading 3 Char"/>
+    <w:link w:val="Heading3"/>
     <w:uiPriority w:val="9"/>
     <w:rsid w:val="00A72506"/>
     <w:rPr>
@@ -11413,9 +11774,9 @@
       <w:lang w:val="en-US" w:eastAsia="en-US"/>
     </w:rPr>
   </w:style>
-  <w:style w:type="character" w:customStyle="1" w:styleId="berschrift4Zchn">
-    <w:name w:val="Überschrift 4 Zchn"/>
-    <w:link w:val="berschrift4"/>
+  <w:style w:type="character" w:customStyle="1" w:styleId="Heading4Char">
+    <w:name w:val="Heading 4 Char"/>
+    <w:link w:val="Heading4"/>
     <w:uiPriority w:val="9"/>
     <w:rsid w:val="00E938BA"/>
     <w:rPr>
@@ -11426,9 +11787,9 @@
       <w:sz w:val="24"/>
     </w:rPr>
   </w:style>
-  <w:style w:type="character" w:customStyle="1" w:styleId="berschrift5Zchn">
-    <w:name w:val="Überschrift 5 Zchn"/>
-    <w:link w:val="berschrift5"/>
+  <w:style w:type="character" w:customStyle="1" w:styleId="Heading5Char">
+    <w:name w:val="Heading 5 Char"/>
+    <w:link w:val="Heading5"/>
     <w:uiPriority w:val="9"/>
     <w:semiHidden/>
     <w:rsid w:val="00E938BA"/>
@@ -11436,10 +11797,10 @@
       <w:rFonts w:ascii="Cambria" w:eastAsia="Times New Roman" w:hAnsi="Cambria" w:cs="Times New Roman"/>
     </w:rPr>
   </w:style>
-  <w:style w:type="paragraph" w:styleId="Beschriftung">
+  <w:style w:type="paragraph" w:styleId="Caption">
     <w:name w:val="caption"/>
-    <w:basedOn w:val="Standard"/>
-    <w:next w:val="Standard"/>
+    <w:basedOn w:val="Normal"/>
+    <w:next w:val="Normal"/>
     <w:uiPriority w:val="35"/>
     <w:unhideWhenUsed/>
     <w:qFormat/>
@@ -11454,9 +11815,9 @@
       <w:szCs w:val="18"/>
     </w:rPr>
   </w:style>
-  <w:style w:type="character" w:customStyle="1" w:styleId="berschrift6Zchn">
-    <w:name w:val="Überschrift 6 Zchn"/>
-    <w:link w:val="berschrift6"/>
+  <w:style w:type="character" w:customStyle="1" w:styleId="Heading6Char">
+    <w:name w:val="Heading 6 Char"/>
+    <w:link w:val="Heading6"/>
     <w:uiPriority w:val="9"/>
     <w:semiHidden/>
     <w:rsid w:val="00E938BA"/>
@@ -11467,9 +11828,9 @@
       <w:color w:val="243F60"/>
     </w:rPr>
   </w:style>
-  <w:style w:type="character" w:customStyle="1" w:styleId="berschrift7Zchn">
-    <w:name w:val="Überschrift 7 Zchn"/>
-    <w:link w:val="berschrift7"/>
+  <w:style w:type="character" w:customStyle="1" w:styleId="Heading7Char">
+    <w:name w:val="Heading 7 Char"/>
+    <w:link w:val="Heading7"/>
     <w:uiPriority w:val="9"/>
     <w:semiHidden/>
     <w:rsid w:val="00E938BA"/>
@@ -11480,9 +11841,9 @@
       <w:color w:val="404040"/>
     </w:rPr>
   </w:style>
-  <w:style w:type="character" w:customStyle="1" w:styleId="berschrift8Zchn">
-    <w:name w:val="Überschrift 8 Zchn"/>
-    <w:link w:val="berschrift8"/>
+  <w:style w:type="character" w:customStyle="1" w:styleId="Heading8Char">
+    <w:name w:val="Heading 8 Char"/>
+    <w:link w:val="Heading8"/>
     <w:uiPriority w:val="9"/>
     <w:semiHidden/>
     <w:rsid w:val="00E938BA"/>
@@ -11493,9 +11854,9 @@
       <w:szCs w:val="20"/>
     </w:rPr>
   </w:style>
-  <w:style w:type="character" w:customStyle="1" w:styleId="berschrift9Zchn">
-    <w:name w:val="Überschrift 9 Zchn"/>
-    <w:link w:val="berschrift9"/>
+  <w:style w:type="character" w:customStyle="1" w:styleId="Heading9Char">
+    <w:name w:val="Heading 9 Char"/>
+    <w:link w:val="Heading9"/>
     <w:uiPriority w:val="9"/>
     <w:semiHidden/>
     <w:rsid w:val="00E938BA"/>
@@ -11508,10 +11869,10 @@
       <w:szCs w:val="20"/>
     </w:rPr>
   </w:style>
-  <w:style w:type="paragraph" w:styleId="Kopfzeile">
+  <w:style w:type="paragraph" w:styleId="Header">
     <w:name w:val="header"/>
-    <w:basedOn w:val="Standard"/>
-    <w:link w:val="KopfzeileZchn"/>
+    <w:basedOn w:val="Normal"/>
+    <w:link w:val="HeaderChar"/>
     <w:uiPriority w:val="99"/>
     <w:unhideWhenUsed/>
     <w:rsid w:val="0007273D"/>
@@ -11523,17 +11884,17 @@
       <w:spacing w:line="240" w:lineRule="auto"/>
     </w:pPr>
   </w:style>
-  <w:style w:type="character" w:customStyle="1" w:styleId="KopfzeileZchn">
-    <w:name w:val="Kopfzeile Zchn"/>
-    <w:basedOn w:val="Absatz-Standardschriftart"/>
-    <w:link w:val="Kopfzeile"/>
+  <w:style w:type="character" w:customStyle="1" w:styleId="HeaderChar">
+    <w:name w:val="Header Char"/>
+    <w:basedOn w:val="DefaultParagraphFont"/>
+    <w:link w:val="Header"/>
     <w:uiPriority w:val="99"/>
     <w:rsid w:val="0007273D"/>
   </w:style>
-  <w:style w:type="paragraph" w:styleId="Fuzeile">
+  <w:style w:type="paragraph" w:styleId="Footer">
     <w:name w:val="footer"/>
-    <w:basedOn w:val="Standard"/>
-    <w:link w:val="FuzeileZchn"/>
+    <w:basedOn w:val="Normal"/>
+    <w:link w:val="FooterChar"/>
     <w:uiPriority w:val="99"/>
     <w:unhideWhenUsed/>
     <w:rsid w:val="0007273D"/>
@@ -11545,17 +11906,17 @@
       <w:spacing w:line="240" w:lineRule="auto"/>
     </w:pPr>
   </w:style>
-  <w:style w:type="character" w:customStyle="1" w:styleId="FuzeileZchn">
-    <w:name w:val="Fußzeile Zchn"/>
-    <w:basedOn w:val="Absatz-Standardschriftart"/>
-    <w:link w:val="Fuzeile"/>
+  <w:style w:type="character" w:customStyle="1" w:styleId="FooterChar">
+    <w:name w:val="Footer Char"/>
+    <w:basedOn w:val="DefaultParagraphFont"/>
+    <w:link w:val="Footer"/>
     <w:uiPriority w:val="99"/>
     <w:rsid w:val="0007273D"/>
   </w:style>
-  <w:style w:type="paragraph" w:styleId="Sprechblasentext">
+  <w:style w:type="paragraph" w:styleId="BalloonText">
     <w:name w:val="Balloon Text"/>
-    <w:basedOn w:val="Standard"/>
-    <w:link w:val="SprechblasentextZchn"/>
+    <w:basedOn w:val="Normal"/>
+    <w:link w:val="BalloonTextChar"/>
     <w:uiPriority w:val="99"/>
     <w:semiHidden/>
     <w:unhideWhenUsed/>
@@ -11569,9 +11930,9 @@
       <w:szCs w:val="16"/>
     </w:rPr>
   </w:style>
-  <w:style w:type="character" w:customStyle="1" w:styleId="SprechblasentextZchn">
-    <w:name w:val="Sprechblasentext Zchn"/>
-    <w:link w:val="Sprechblasentext"/>
+  <w:style w:type="character" w:customStyle="1" w:styleId="BalloonTextChar">
+    <w:name w:val="Balloon Text Char"/>
+    <w:link w:val="BalloonText"/>
     <w:uiPriority w:val="99"/>
     <w:semiHidden/>
     <w:rsid w:val="0007273D"/>
@@ -11581,7 +11942,7 @@
       <w:szCs w:val="16"/>
     </w:rPr>
   </w:style>
-  <w:style w:type="paragraph" w:styleId="KeinLeerraum">
+  <w:style w:type="paragraph" w:styleId="NoSpacing">
     <w:name w:val="No Spacing"/>
     <w:uiPriority w:val="1"/>
     <w:qFormat/>
@@ -11594,7 +11955,7 @@
   </w:style>
   <w:style w:type="table" w:customStyle="1" w:styleId="Tabellengitternetz">
     <w:name w:val="Tabellengitternetz"/>
-    <w:basedOn w:val="NormaleTabelle"/>
+    <w:basedOn w:val="TableNormal"/>
     <w:uiPriority w:val="59"/>
     <w:rsid w:val="00C325E1"/>
     <w:tblPr>
@@ -11615,10 +11976,10 @@
       </w:tblCellMar>
     </w:tblPr>
   </w:style>
-  <w:style w:type="paragraph" w:styleId="Verzeichnis1">
+  <w:style w:type="paragraph" w:styleId="TOC1">
     <w:name w:val="toc 1"/>
-    <w:basedOn w:val="Standard"/>
-    <w:next w:val="Standard"/>
+    <w:basedOn w:val="Normal"/>
+    <w:next w:val="Normal"/>
     <w:autoRedefine/>
     <w:uiPriority w:val="39"/>
     <w:unhideWhenUsed/>
@@ -11635,10 +11996,10 @@
       <w:szCs w:val="20"/>
     </w:rPr>
   </w:style>
-  <w:style w:type="paragraph" w:styleId="Verzeichnis2">
+  <w:style w:type="paragraph" w:styleId="TOC2">
     <w:name w:val="toc 2"/>
-    <w:basedOn w:val="Standard"/>
-    <w:next w:val="Standard"/>
+    <w:basedOn w:val="Normal"/>
+    <w:next w:val="Normal"/>
     <w:autoRedefine/>
     <w:uiPriority w:val="39"/>
     <w:unhideWhenUsed/>
@@ -11653,10 +12014,10 @@
       <w:szCs w:val="20"/>
     </w:rPr>
   </w:style>
-  <w:style w:type="paragraph" w:styleId="Verzeichnis3">
+  <w:style w:type="paragraph" w:styleId="TOC3">
     <w:name w:val="toc 3"/>
-    <w:basedOn w:val="Standard"/>
-    <w:next w:val="Standard"/>
+    <w:basedOn w:val="Normal"/>
+    <w:next w:val="Normal"/>
     <w:autoRedefine/>
     <w:uiPriority w:val="39"/>
     <w:unhideWhenUsed/>
@@ -11672,10 +12033,10 @@
       <w:szCs w:val="20"/>
     </w:rPr>
   </w:style>
-  <w:style w:type="paragraph" w:styleId="Verzeichnis4">
+  <w:style w:type="paragraph" w:styleId="TOC4">
     <w:name w:val="toc 4"/>
-    <w:basedOn w:val="Standard"/>
-    <w:next w:val="Standard"/>
+    <w:basedOn w:val="Normal"/>
+    <w:next w:val="Normal"/>
     <w:autoRedefine/>
     <w:uiPriority w:val="39"/>
     <w:unhideWhenUsed/>
@@ -11689,10 +12050,10 @@
       <w:szCs w:val="18"/>
     </w:rPr>
   </w:style>
-  <w:style w:type="paragraph" w:styleId="Verzeichnis5">
+  <w:style w:type="paragraph" w:styleId="TOC5">
     <w:name w:val="toc 5"/>
-    <w:basedOn w:val="Standard"/>
-    <w:next w:val="Standard"/>
+    <w:basedOn w:val="Normal"/>
+    <w:next w:val="Normal"/>
     <w:autoRedefine/>
     <w:uiPriority w:val="39"/>
     <w:unhideWhenUsed/>
@@ -11706,10 +12067,10 @@
       <w:szCs w:val="18"/>
     </w:rPr>
   </w:style>
-  <w:style w:type="paragraph" w:styleId="Verzeichnis6">
+  <w:style w:type="paragraph" w:styleId="TOC6">
     <w:name w:val="toc 6"/>
-    <w:basedOn w:val="Standard"/>
-    <w:next w:val="Standard"/>
+    <w:basedOn w:val="Normal"/>
+    <w:next w:val="Normal"/>
     <w:autoRedefine/>
     <w:uiPriority w:val="39"/>
     <w:unhideWhenUsed/>
@@ -11723,10 +12084,10 @@
       <w:szCs w:val="18"/>
     </w:rPr>
   </w:style>
-  <w:style w:type="paragraph" w:styleId="Verzeichnis7">
+  <w:style w:type="paragraph" w:styleId="TOC7">
     <w:name w:val="toc 7"/>
-    <w:basedOn w:val="Standard"/>
-    <w:next w:val="Standard"/>
+    <w:basedOn w:val="Normal"/>
+    <w:next w:val="Normal"/>
     <w:autoRedefine/>
     <w:uiPriority w:val="39"/>
     <w:unhideWhenUsed/>
@@ -11740,10 +12101,10 @@
       <w:szCs w:val="18"/>
     </w:rPr>
   </w:style>
-  <w:style w:type="paragraph" w:styleId="Verzeichnis8">
+  <w:style w:type="paragraph" w:styleId="TOC8">
     <w:name w:val="toc 8"/>
-    <w:basedOn w:val="Standard"/>
-    <w:next w:val="Standard"/>
+    <w:basedOn w:val="Normal"/>
+    <w:next w:val="Normal"/>
     <w:autoRedefine/>
     <w:uiPriority w:val="39"/>
     <w:unhideWhenUsed/>
@@ -11757,10 +12118,10 @@
       <w:szCs w:val="18"/>
     </w:rPr>
   </w:style>
-  <w:style w:type="paragraph" w:styleId="Verzeichnis9">
+  <w:style w:type="paragraph" w:styleId="TOC9">
     <w:name w:val="toc 9"/>
-    <w:basedOn w:val="Standard"/>
-    <w:next w:val="Standard"/>
+    <w:basedOn w:val="Normal"/>
+    <w:next w:val="Normal"/>
     <w:autoRedefine/>
     <w:uiPriority w:val="39"/>
     <w:unhideWhenUsed/>
@@ -11784,17 +12145,17 @@
       <w:u w:val="single"/>
     </w:rPr>
   </w:style>
-  <w:style w:type="paragraph" w:styleId="Abbildungsverzeichnis">
+  <w:style w:type="paragraph" w:styleId="TableofFigures">
     <w:name w:val="table of figures"/>
-    <w:basedOn w:val="Standard"/>
-    <w:next w:val="Standard"/>
+    <w:basedOn w:val="Normal"/>
+    <w:next w:val="Normal"/>
     <w:uiPriority w:val="99"/>
     <w:unhideWhenUsed/>
     <w:rsid w:val="00A54E33"/>
   </w:style>
-  <w:style w:type="paragraph" w:styleId="Listenabsatz">
+  <w:style w:type="paragraph" w:styleId="ListParagraph">
     <w:name w:val="List Paragraph"/>
-    <w:basedOn w:val="Standard"/>
+    <w:basedOn w:val="Normal"/>
     <w:uiPriority w:val="34"/>
     <w:qFormat/>
     <w:rsid w:val="00711618"/>
@@ -11803,9 +12164,9 @@
       <w:contextualSpacing/>
     </w:pPr>
   </w:style>
-  <w:style w:type="table" w:styleId="Tabellenraster">
+  <w:style w:type="table" w:styleId="TableGrid">
     <w:name w:val="Table Grid"/>
-    <w:basedOn w:val="NormaleTabelle"/>
+    <w:basedOn w:val="TableNormal"/>
     <w:uiPriority w:val="59"/>
     <w:rsid w:val="00A57A85"/>
     <w:tblPr>
@@ -11826,9 +12187,9 @@
       </w:tblCellMar>
     </w:tblPr>
   </w:style>
-  <w:style w:type="table" w:styleId="HelleSchattierung-Akzent1">
+  <w:style w:type="table" w:styleId="LightShading-Accent1">
     <w:name w:val="Light Shading Accent 1"/>
-    <w:basedOn w:val="NormaleTabelle"/>
+    <w:basedOn w:val="TableNormal"/>
     <w:uiPriority w:val="60"/>
     <w:rsid w:val="00F05AD8"/>
     <w:rPr>
@@ -11926,9 +12287,9 @@
       </w:tcPr>
     </w:tblStylePr>
   </w:style>
-  <w:style w:type="table" w:styleId="HelleListe-Akzent1">
+  <w:style w:type="table" w:styleId="LightList-Accent1">
     <w:name w:val="Light List Accent 1"/>
-    <w:basedOn w:val="NormaleTabelle"/>
+    <w:basedOn w:val="TableNormal"/>
     <w:uiPriority w:val="61"/>
     <w:rsid w:val="00F05AD8"/>
     <w:tblPr>
@@ -12019,7 +12380,7 @@
 </file>
 
 <file path=word/stylesWithEffects.xml><?xml version="1.0" encoding="utf-8"?>
-<w:styles xmlns:wpc="http://schemas.microsoft.com/office/word/2010/wordprocessingCanvas" xmlns:mc="http://schemas.openxmlformats.org/markup-compatibility/2006" xmlns:o="urn:schemas-microsoft-com:office:office" xmlns:r="http://schemas.openxmlformats.org/officeDocument/2006/relationships" xmlns:m="http://schemas.openxmlformats.org/officeDocument/2006/math" xmlns:v="urn:schemas-microsoft-com:vml" xmlns:wp14="http://schemas.microsoft.com/office/word/2010/wordprocessingDrawing" xmlns:wp="http://schemas.openxmlformats.org/drawingml/2006/wordprocessingDrawing" xmlns:w10="urn:schemas-microsoft-com:office:word" xmlns:w="http://schemas.openxmlformats.org/wordprocessingml/2006/main" xmlns:w14="http://schemas.microsoft.com/office/word/2010/wordml" xmlns:wpg="http://schemas.microsoft.com/office/word/2010/wordprocessingGroup" xmlns:wpi="http://schemas.microsoft.com/office/word/2010/wordprocessingInk" xmlns:wne="http://schemas.microsoft.com/office/word/2006/wordml" xmlns:wps="http://schemas.microsoft.com/office/word/2010/wordprocessingShape" mc:Ignorable="w14 wp14">
+<w:styles xmlns:wpc="http://schemas.microsoft.com/office/word/2010/wordprocessingCanvas" xmlns:mo="http://schemas.microsoft.com/office/mac/office/2008/main" xmlns:mc="http://schemas.openxmlformats.org/markup-compatibility/2006" xmlns:mv="urn:schemas-microsoft-com:mac:vml" xmlns:o="urn:schemas-microsoft-com:office:office" xmlns:r="http://schemas.openxmlformats.org/officeDocument/2006/relationships" xmlns:m="http://schemas.openxmlformats.org/officeDocument/2006/math" xmlns:v="urn:schemas-microsoft-com:vml" xmlns:wp14="http://schemas.microsoft.com/office/word/2010/wordprocessingDrawing" xmlns:wp="http://schemas.openxmlformats.org/drawingml/2006/wordprocessingDrawing" xmlns:w10="urn:schemas-microsoft-com:office:word" xmlns:w="http://schemas.openxmlformats.org/wordprocessingml/2006/main" xmlns:w14="http://schemas.microsoft.com/office/word/2010/wordml" xmlns:wpg="http://schemas.microsoft.com/office/word/2010/wordprocessingGroup" xmlns:wpi="http://schemas.microsoft.com/office/word/2010/wordprocessingInk" xmlns:wne="http://schemas.microsoft.com/office/word/2006/wordml" xmlns:wps="http://schemas.microsoft.com/office/word/2010/wordprocessingShape" mc:Ignorable="w14 wp14">
   <w:docDefaults>
     <w:rPrDefault>
       <w:rPr>
@@ -12029,7 +12390,7 @@
     </w:rPrDefault>
     <w:pPrDefault/>
   </w:docDefaults>
-  <w:latentStyles w:defLockedState="0" w:defUIPriority="99" w:defSemiHidden="1" w:defUnhideWhenUsed="1" w:defQFormat="0" w:count="267">
+  <w:latentStyles w:defLockedState="0" w:defUIPriority="99" w:defSemiHidden="1" w:defUnhideWhenUsed="1" w:defQFormat="0" w:count="276">
     <w:lsdException w:name="Normal" w:semiHidden="0" w:uiPriority="0" w:unhideWhenUsed="0" w:qFormat="1"/>
     <w:lsdException w:name="heading 1" w:semiHidden="0" w:uiPriority="9" w:unhideWhenUsed="0" w:qFormat="1"/>
     <w:lsdException w:name="heading 2" w:uiPriority="9" w:qFormat="1"/>
@@ -12168,7 +12529,7 @@
     <w:lsdException w:name="Bibliography" w:uiPriority="37"/>
     <w:lsdException w:name="TOC Heading" w:uiPriority="39" w:qFormat="1"/>
   </w:latentStyles>
-  <w:style w:type="paragraph" w:default="1" w:styleId="Standard">
+  <w:style w:type="paragraph" w:default="1" w:styleId="Normal">
     <w:name w:val="Normal"/>
     <w:qFormat/>
     <w:rsid w:val="00540BF6"/>
@@ -12183,11 +12544,11 @@
       <w:lang w:val="en-US" w:eastAsia="en-US"/>
     </w:rPr>
   </w:style>
-  <w:style w:type="paragraph" w:styleId="berschrift1">
+  <w:style w:type="paragraph" w:styleId="Heading1">
     <w:name w:val="heading 1"/>
-    <w:basedOn w:val="Standard"/>
-    <w:next w:val="Standard"/>
-    <w:link w:val="berschrift1Zchn"/>
+    <w:basedOn w:val="Normal"/>
+    <w:next w:val="Normal"/>
+    <w:link w:val="Heading1Char"/>
     <w:uiPriority w:val="9"/>
     <w:qFormat/>
     <w:rsid w:val="001F7CD4"/>
@@ -12209,11 +12570,11 @@
       <w:szCs w:val="28"/>
     </w:rPr>
   </w:style>
-  <w:style w:type="paragraph" w:styleId="berschrift2">
+  <w:style w:type="paragraph" w:styleId="Heading2">
     <w:name w:val="heading 2"/>
-    <w:basedOn w:val="Standard"/>
-    <w:next w:val="Standard"/>
-    <w:link w:val="berschrift2Zchn"/>
+    <w:basedOn w:val="Normal"/>
+    <w:next w:val="Normal"/>
+    <w:link w:val="Heading2Char"/>
     <w:uiPriority w:val="9"/>
     <w:unhideWhenUsed/>
     <w:qFormat/>
@@ -12237,11 +12598,11 @@
       <w:szCs w:val="26"/>
     </w:rPr>
   </w:style>
-  <w:style w:type="paragraph" w:styleId="berschrift3">
+  <w:style w:type="paragraph" w:styleId="Heading3">
     <w:name w:val="heading 3"/>
-    <w:basedOn w:val="Standard"/>
-    <w:next w:val="Standard"/>
-    <w:link w:val="berschrift3Zchn"/>
+    <w:basedOn w:val="Normal"/>
+    <w:next w:val="Normal"/>
+    <w:link w:val="Heading3Char"/>
     <w:uiPriority w:val="9"/>
     <w:unhideWhenUsed/>
     <w:qFormat/>
@@ -12263,11 +12624,11 @@
       <w:sz w:val="24"/>
     </w:rPr>
   </w:style>
-  <w:style w:type="paragraph" w:styleId="berschrift4">
+  <w:style w:type="paragraph" w:styleId="Heading4">
     <w:name w:val="heading 4"/>
-    <w:basedOn w:val="Standard"/>
-    <w:next w:val="Standard"/>
-    <w:link w:val="berschrift4Zchn"/>
+    <w:basedOn w:val="Normal"/>
+    <w:next w:val="Normal"/>
+    <w:link w:val="Heading4Char"/>
     <w:uiPriority w:val="9"/>
     <w:unhideWhenUsed/>
     <w:qFormat/>
@@ -12290,11 +12651,11 @@
       <w:sz w:val="24"/>
     </w:rPr>
   </w:style>
-  <w:style w:type="paragraph" w:styleId="berschrift5">
+  <w:style w:type="paragraph" w:styleId="Heading5">
     <w:name w:val="heading 5"/>
-    <w:basedOn w:val="Standard"/>
-    <w:next w:val="Standard"/>
-    <w:link w:val="berschrift5Zchn"/>
+    <w:basedOn w:val="Normal"/>
+    <w:next w:val="Normal"/>
+    <w:link w:val="Heading5Char"/>
     <w:uiPriority w:val="9"/>
     <w:semiHidden/>
     <w:unhideWhenUsed/>
@@ -12314,11 +12675,11 @@
       <w:rFonts w:ascii="Cambria" w:eastAsia="Times New Roman" w:hAnsi="Cambria"/>
     </w:rPr>
   </w:style>
-  <w:style w:type="paragraph" w:styleId="berschrift6">
+  <w:style w:type="paragraph" w:styleId="Heading6">
     <w:name w:val="heading 6"/>
-    <w:basedOn w:val="Standard"/>
-    <w:next w:val="Standard"/>
-    <w:link w:val="berschrift6Zchn"/>
+    <w:basedOn w:val="Normal"/>
+    <w:next w:val="Normal"/>
+    <w:link w:val="Heading6Char"/>
     <w:uiPriority w:val="9"/>
     <w:semiHidden/>
     <w:unhideWhenUsed/>
@@ -12341,11 +12702,11 @@
       <w:color w:val="243F60"/>
     </w:rPr>
   </w:style>
-  <w:style w:type="paragraph" w:styleId="berschrift7">
+  <w:style w:type="paragraph" w:styleId="Heading7">
     <w:name w:val="heading 7"/>
-    <w:basedOn w:val="Standard"/>
-    <w:next w:val="Standard"/>
-    <w:link w:val="berschrift7Zchn"/>
+    <w:basedOn w:val="Normal"/>
+    <w:next w:val="Normal"/>
+    <w:link w:val="Heading7Char"/>
     <w:uiPriority w:val="9"/>
     <w:semiHidden/>
     <w:unhideWhenUsed/>
@@ -12368,11 +12729,11 @@
       <w:color w:val="404040"/>
     </w:rPr>
   </w:style>
-  <w:style w:type="paragraph" w:styleId="berschrift8">
+  <w:style w:type="paragraph" w:styleId="Heading8">
     <w:name w:val="heading 8"/>
-    <w:basedOn w:val="Standard"/>
-    <w:next w:val="Standard"/>
-    <w:link w:val="berschrift8Zchn"/>
+    <w:basedOn w:val="Normal"/>
+    <w:next w:val="Normal"/>
+    <w:link w:val="Heading8Char"/>
     <w:uiPriority w:val="9"/>
     <w:semiHidden/>
     <w:unhideWhenUsed/>
@@ -12395,11 +12756,11 @@
       <w:szCs w:val="20"/>
     </w:rPr>
   </w:style>
-  <w:style w:type="paragraph" w:styleId="berschrift9">
+  <w:style w:type="paragraph" w:styleId="Heading9">
     <w:name w:val="heading 9"/>
-    <w:basedOn w:val="Standard"/>
-    <w:next w:val="Standard"/>
-    <w:link w:val="berschrift9Zchn"/>
+    <w:basedOn w:val="Normal"/>
+    <w:next w:val="Normal"/>
+    <w:link w:val="Heading9Char"/>
     <w:uiPriority w:val="9"/>
     <w:semiHidden/>
     <w:unhideWhenUsed/>
@@ -12424,13 +12785,13 @@
       <w:szCs w:val="20"/>
     </w:rPr>
   </w:style>
-  <w:style w:type="character" w:default="1" w:styleId="Absatz-Standardschriftart">
+  <w:style w:type="character" w:default="1" w:styleId="DefaultParagraphFont">
     <w:name w:val="Default Paragraph Font"/>
     <w:uiPriority w:val="1"/>
     <w:semiHidden/>
     <w:unhideWhenUsed/>
   </w:style>
-  <w:style w:type="table" w:default="1" w:styleId="NormaleTabelle">
+  <w:style w:type="table" w:default="1" w:styleId="TableNormal">
     <w:name w:val="Normal Table"/>
     <w:uiPriority w:val="99"/>
     <w:semiHidden/>
@@ -12445,15 +12806,15 @@
       </w:tblCellMar>
     </w:tblPr>
   </w:style>
-  <w:style w:type="numbering" w:default="1" w:styleId="KeineListe">
+  <w:style w:type="numbering" w:default="1" w:styleId="NoList">
     <w:name w:val="No List"/>
     <w:uiPriority w:val="99"/>
     <w:semiHidden/>
     <w:unhideWhenUsed/>
   </w:style>
-  <w:style w:type="character" w:customStyle="1" w:styleId="berschrift1Zchn">
-    <w:name w:val="Überschrift 1 Zchn"/>
-    <w:link w:val="berschrift1"/>
+  <w:style w:type="character" w:customStyle="1" w:styleId="Heading1Char">
+    <w:name w:val="Heading 1 Char"/>
+    <w:link w:val="Heading1"/>
     <w:uiPriority w:val="9"/>
     <w:rsid w:val="001F7CD4"/>
     <w:rPr>
@@ -12465,9 +12826,9 @@
       <w:lang w:val="en-US" w:eastAsia="en-US"/>
     </w:rPr>
   </w:style>
-  <w:style w:type="character" w:customStyle="1" w:styleId="berschrift2Zchn">
-    <w:name w:val="Überschrift 2 Zchn"/>
-    <w:link w:val="berschrift2"/>
+  <w:style w:type="character" w:customStyle="1" w:styleId="Heading2Char">
+    <w:name w:val="Heading 2 Char"/>
+    <w:link w:val="Heading2"/>
     <w:uiPriority w:val="9"/>
     <w:rsid w:val="00D81B7D"/>
     <w:rPr>
@@ -12479,9 +12840,9 @@
       <w:lang w:val="en-US" w:eastAsia="en-US"/>
     </w:rPr>
   </w:style>
-  <w:style w:type="character" w:customStyle="1" w:styleId="berschrift3Zchn">
-    <w:name w:val="Überschrift 3 Zchn"/>
-    <w:link w:val="berschrift3"/>
+  <w:style w:type="character" w:customStyle="1" w:styleId="Heading3Char">
+    <w:name w:val="Heading 3 Char"/>
+    <w:link w:val="Heading3"/>
     <w:uiPriority w:val="9"/>
     <w:rsid w:val="00A72506"/>
     <w:rPr>
@@ -12493,9 +12854,9 @@
       <w:lang w:val="en-US" w:eastAsia="en-US"/>
     </w:rPr>
   </w:style>
-  <w:style w:type="character" w:customStyle="1" w:styleId="berschrift4Zchn">
-    <w:name w:val="Überschrift 4 Zchn"/>
-    <w:link w:val="berschrift4"/>
+  <w:style w:type="character" w:customStyle="1" w:styleId="Heading4Char">
+    <w:name w:val="Heading 4 Char"/>
+    <w:link w:val="Heading4"/>
     <w:uiPriority w:val="9"/>
     <w:rsid w:val="00E938BA"/>
     <w:rPr>
@@ -12506,9 +12867,9 @@
       <w:sz w:val="24"/>
     </w:rPr>
   </w:style>
-  <w:style w:type="character" w:customStyle="1" w:styleId="berschrift5Zchn">
-    <w:name w:val="Überschrift 5 Zchn"/>
-    <w:link w:val="berschrift5"/>
+  <w:style w:type="character" w:customStyle="1" w:styleId="Heading5Char">
+    <w:name w:val="Heading 5 Char"/>
+    <w:link w:val="Heading5"/>
     <w:uiPriority w:val="9"/>
     <w:semiHidden/>
     <w:rsid w:val="00E938BA"/>
@@ -12516,10 +12877,10 @@
       <w:rFonts w:ascii="Cambria" w:eastAsia="Times New Roman" w:hAnsi="Cambria" w:cs="Times New Roman"/>
     </w:rPr>
   </w:style>
-  <w:style w:type="paragraph" w:styleId="Beschriftung">
+  <w:style w:type="paragraph" w:styleId="Caption">
     <w:name w:val="caption"/>
-    <w:basedOn w:val="Standard"/>
-    <w:next w:val="Standard"/>
+    <w:basedOn w:val="Normal"/>
+    <w:next w:val="Normal"/>
     <w:uiPriority w:val="35"/>
     <w:unhideWhenUsed/>
     <w:qFormat/>
@@ -12534,9 +12895,9 @@
       <w:szCs w:val="18"/>
     </w:rPr>
   </w:style>
-  <w:style w:type="character" w:customStyle="1" w:styleId="berschrift6Zchn">
-    <w:name w:val="Überschrift 6 Zchn"/>
-    <w:link w:val="berschrift6"/>
+  <w:style w:type="character" w:customStyle="1" w:styleId="Heading6Char">
+    <w:name w:val="Heading 6 Char"/>
+    <w:link w:val="Heading6"/>
     <w:uiPriority w:val="9"/>
     <w:semiHidden/>
     <w:rsid w:val="00E938BA"/>
@@ -12547,9 +12908,9 @@
       <w:color w:val="243F60"/>
     </w:rPr>
   </w:style>
-  <w:style w:type="character" w:customStyle="1" w:styleId="berschrift7Zchn">
-    <w:name w:val="Überschrift 7 Zchn"/>
-    <w:link w:val="berschrift7"/>
+  <w:style w:type="character" w:customStyle="1" w:styleId="Heading7Char">
+    <w:name w:val="Heading 7 Char"/>
+    <w:link w:val="Heading7"/>
     <w:uiPriority w:val="9"/>
     <w:semiHidden/>
     <w:rsid w:val="00E938BA"/>
@@ -12560,9 +12921,9 @@
       <w:color w:val="404040"/>
     </w:rPr>
   </w:style>
-  <w:style w:type="character" w:customStyle="1" w:styleId="berschrift8Zchn">
-    <w:name w:val="Überschrift 8 Zchn"/>
-    <w:link w:val="berschrift8"/>
+  <w:style w:type="character" w:customStyle="1" w:styleId="Heading8Char">
+    <w:name w:val="Heading 8 Char"/>
+    <w:link w:val="Heading8"/>
     <w:uiPriority w:val="9"/>
     <w:semiHidden/>
     <w:rsid w:val="00E938BA"/>
@@ -12573,9 +12934,9 @@
       <w:szCs w:val="20"/>
     </w:rPr>
   </w:style>
-  <w:style w:type="character" w:customStyle="1" w:styleId="berschrift9Zchn">
-    <w:name w:val="Überschrift 9 Zchn"/>
-    <w:link w:val="berschrift9"/>
+  <w:style w:type="character" w:customStyle="1" w:styleId="Heading9Char">
+    <w:name w:val="Heading 9 Char"/>
+    <w:link w:val="Heading9"/>
     <w:uiPriority w:val="9"/>
     <w:semiHidden/>
     <w:rsid w:val="00E938BA"/>
@@ -12588,10 +12949,10 @@
       <w:szCs w:val="20"/>
     </w:rPr>
   </w:style>
-  <w:style w:type="paragraph" w:styleId="Kopfzeile">
+  <w:style w:type="paragraph" w:styleId="Header">
     <w:name w:val="header"/>
-    <w:basedOn w:val="Standard"/>
-    <w:link w:val="KopfzeileZchn"/>
+    <w:basedOn w:val="Normal"/>
+    <w:link w:val="HeaderChar"/>
     <w:uiPriority w:val="99"/>
     <w:unhideWhenUsed/>
     <w:rsid w:val="0007273D"/>
@@ -12603,17 +12964,17 @@
       <w:spacing w:line="240" w:lineRule="auto"/>
     </w:pPr>
   </w:style>
-  <w:style w:type="character" w:customStyle="1" w:styleId="KopfzeileZchn">
-    <w:name w:val="Kopfzeile Zchn"/>
-    <w:basedOn w:val="Absatz-Standardschriftart"/>
-    <w:link w:val="Kopfzeile"/>
+  <w:style w:type="character" w:customStyle="1" w:styleId="HeaderChar">
+    <w:name w:val="Header Char"/>
+    <w:basedOn w:val="DefaultParagraphFont"/>
+    <w:link w:val="Header"/>
     <w:uiPriority w:val="99"/>
     <w:rsid w:val="0007273D"/>
   </w:style>
-  <w:style w:type="paragraph" w:styleId="Fuzeile">
+  <w:style w:type="paragraph" w:styleId="Footer">
     <w:name w:val="footer"/>
-    <w:basedOn w:val="Standard"/>
-    <w:link w:val="FuzeileZchn"/>
+    <w:basedOn w:val="Normal"/>
+    <w:link w:val="FooterChar"/>
     <w:uiPriority w:val="99"/>
     <w:unhideWhenUsed/>
     <w:rsid w:val="0007273D"/>
@@ -12625,17 +12986,17 @@
       <w:spacing w:line="240" w:lineRule="auto"/>
     </w:pPr>
   </w:style>
-  <w:style w:type="character" w:customStyle="1" w:styleId="FuzeileZchn">
-    <w:name w:val="Fußzeile Zchn"/>
-    <w:basedOn w:val="Absatz-Standardschriftart"/>
-    <w:link w:val="Fuzeile"/>
+  <w:style w:type="character" w:customStyle="1" w:styleId="FooterChar">
+    <w:name w:val="Footer Char"/>
+    <w:basedOn w:val="DefaultParagraphFont"/>
+    <w:link w:val="Footer"/>
     <w:uiPriority w:val="99"/>
     <w:rsid w:val="0007273D"/>
   </w:style>
-  <w:style w:type="paragraph" w:styleId="Sprechblasentext">
+  <w:style w:type="paragraph" w:styleId="BalloonText">
     <w:name w:val="Balloon Text"/>
-    <w:basedOn w:val="Standard"/>
-    <w:link w:val="SprechblasentextZchn"/>
+    <w:basedOn w:val="Normal"/>
+    <w:link w:val="BalloonTextChar"/>
     <w:uiPriority w:val="99"/>
     <w:semiHidden/>
     <w:unhideWhenUsed/>
@@ -12649,9 +13010,9 @@
       <w:szCs w:val="16"/>
     </w:rPr>
   </w:style>
-  <w:style w:type="character" w:customStyle="1" w:styleId="SprechblasentextZchn">
-    <w:name w:val="Sprechblasentext Zchn"/>
-    <w:link w:val="Sprechblasentext"/>
+  <w:style w:type="character" w:customStyle="1" w:styleId="BalloonTextChar">
+    <w:name w:val="Balloon Text Char"/>
+    <w:link w:val="BalloonText"/>
     <w:uiPriority w:val="99"/>
     <w:semiHidden/>
     <w:rsid w:val="0007273D"/>
@@ -12661,7 +13022,7 @@
       <w:szCs w:val="16"/>
     </w:rPr>
   </w:style>
-  <w:style w:type="paragraph" w:styleId="KeinLeerraum">
+  <w:style w:type="paragraph" w:styleId="NoSpacing">
     <w:name w:val="No Spacing"/>
     <w:uiPriority w:val="1"/>
     <w:qFormat/>
@@ -12674,7 +13035,7 @@
   </w:style>
   <w:style w:type="table" w:customStyle="1" w:styleId="Tabellengitternetz">
     <w:name w:val="Tabellengitternetz"/>
-    <w:basedOn w:val="NormaleTabelle"/>
+    <w:basedOn w:val="TableNormal"/>
     <w:uiPriority w:val="59"/>
     <w:rsid w:val="00C325E1"/>
     <w:tblPr>
@@ -12695,10 +13056,10 @@
       </w:tblCellMar>
     </w:tblPr>
   </w:style>
-  <w:style w:type="paragraph" w:styleId="Verzeichnis1">
+  <w:style w:type="paragraph" w:styleId="TOC1">
     <w:name w:val="toc 1"/>
-    <w:basedOn w:val="Standard"/>
-    <w:next w:val="Standard"/>
+    <w:basedOn w:val="Normal"/>
+    <w:next w:val="Normal"/>
     <w:autoRedefine/>
     <w:uiPriority w:val="39"/>
     <w:unhideWhenUsed/>
@@ -12715,10 +13076,10 @@
       <w:szCs w:val="20"/>
     </w:rPr>
   </w:style>
-  <w:style w:type="paragraph" w:styleId="Verzeichnis2">
+  <w:style w:type="paragraph" w:styleId="TOC2">
     <w:name w:val="toc 2"/>
-    <w:basedOn w:val="Standard"/>
-    <w:next w:val="Standard"/>
+    <w:basedOn w:val="Normal"/>
+    <w:next w:val="Normal"/>
     <w:autoRedefine/>
     <w:uiPriority w:val="39"/>
     <w:unhideWhenUsed/>
@@ -12733,10 +13094,10 @@
       <w:szCs w:val="20"/>
     </w:rPr>
   </w:style>
-  <w:style w:type="paragraph" w:styleId="Verzeichnis3">
+  <w:style w:type="paragraph" w:styleId="TOC3">
     <w:name w:val="toc 3"/>
-    <w:basedOn w:val="Standard"/>
-    <w:next w:val="Standard"/>
+    <w:basedOn w:val="Normal"/>
+    <w:next w:val="Normal"/>
     <w:autoRedefine/>
     <w:uiPriority w:val="39"/>
     <w:unhideWhenUsed/>
@@ -12752,10 +13113,10 @@
       <w:szCs w:val="20"/>
     </w:rPr>
   </w:style>
-  <w:style w:type="paragraph" w:styleId="Verzeichnis4">
+  <w:style w:type="paragraph" w:styleId="TOC4">
     <w:name w:val="toc 4"/>
-    <w:basedOn w:val="Standard"/>
-    <w:next w:val="Standard"/>
+    <w:basedOn w:val="Normal"/>
+    <w:next w:val="Normal"/>
     <w:autoRedefine/>
     <w:uiPriority w:val="39"/>
     <w:unhideWhenUsed/>
@@ -12769,10 +13130,10 @@
       <w:szCs w:val="18"/>
     </w:rPr>
   </w:style>
-  <w:style w:type="paragraph" w:styleId="Verzeichnis5">
+  <w:style w:type="paragraph" w:styleId="TOC5">
     <w:name w:val="toc 5"/>
-    <w:basedOn w:val="Standard"/>
-    <w:next w:val="Standard"/>
+    <w:basedOn w:val="Normal"/>
+    <w:next w:val="Normal"/>
     <w:autoRedefine/>
     <w:uiPriority w:val="39"/>
     <w:unhideWhenUsed/>
@@ -12786,10 +13147,10 @@
       <w:szCs w:val="18"/>
     </w:rPr>
   </w:style>
-  <w:style w:type="paragraph" w:styleId="Verzeichnis6">
+  <w:style w:type="paragraph" w:styleId="TOC6">
     <w:name w:val="toc 6"/>
-    <w:basedOn w:val="Standard"/>
-    <w:next w:val="Standard"/>
+    <w:basedOn w:val="Normal"/>
+    <w:next w:val="Normal"/>
     <w:autoRedefine/>
     <w:uiPriority w:val="39"/>
     <w:unhideWhenUsed/>
@@ -12803,10 +13164,10 @@
       <w:szCs w:val="18"/>
     </w:rPr>
   </w:style>
-  <w:style w:type="paragraph" w:styleId="Verzeichnis7">
+  <w:style w:type="paragraph" w:styleId="TOC7">
     <w:name w:val="toc 7"/>
-    <w:basedOn w:val="Standard"/>
-    <w:next w:val="Standard"/>
+    <w:basedOn w:val="Normal"/>
+    <w:next w:val="Normal"/>
     <w:autoRedefine/>
     <w:uiPriority w:val="39"/>
     <w:unhideWhenUsed/>
@@ -12820,10 +13181,10 @@
       <w:szCs w:val="18"/>
     </w:rPr>
   </w:style>
-  <w:style w:type="paragraph" w:styleId="Verzeichnis8">
+  <w:style w:type="paragraph" w:styleId="TOC8">
     <w:name w:val="toc 8"/>
-    <w:basedOn w:val="Standard"/>
-    <w:next w:val="Standard"/>
+    <w:basedOn w:val="Normal"/>
+    <w:next w:val="Normal"/>
     <w:autoRedefine/>
     <w:uiPriority w:val="39"/>
     <w:unhideWhenUsed/>
@@ -12837,10 +13198,10 @@
       <w:szCs w:val="18"/>
     </w:rPr>
   </w:style>
-  <w:style w:type="paragraph" w:styleId="Verzeichnis9">
+  <w:style w:type="paragraph" w:styleId="TOC9">
     <w:name w:val="toc 9"/>
-    <w:basedOn w:val="Standard"/>
-    <w:next w:val="Standard"/>
+    <w:basedOn w:val="Normal"/>
+    <w:next w:val="Normal"/>
     <w:autoRedefine/>
     <w:uiPriority w:val="39"/>
     <w:unhideWhenUsed/>
@@ -12864,17 +13225,17 @@
       <w:u w:val="single"/>
     </w:rPr>
   </w:style>
-  <w:style w:type="paragraph" w:styleId="Abbildungsverzeichnis">
+  <w:style w:type="paragraph" w:styleId="TableofFigures">
     <w:name w:val="table of figures"/>
-    <w:basedOn w:val="Standard"/>
-    <w:next w:val="Standard"/>
+    <w:basedOn w:val="Normal"/>
+    <w:next w:val="Normal"/>
     <w:uiPriority w:val="99"/>
     <w:unhideWhenUsed/>
     <w:rsid w:val="00A54E33"/>
   </w:style>
-  <w:style w:type="paragraph" w:styleId="Listenabsatz">
+  <w:style w:type="paragraph" w:styleId="ListParagraph">
     <w:name w:val="List Paragraph"/>
-    <w:basedOn w:val="Standard"/>
+    <w:basedOn w:val="Normal"/>
     <w:uiPriority w:val="34"/>
     <w:qFormat/>
     <w:rsid w:val="00711618"/>
@@ -12883,9 +13244,9 @@
       <w:contextualSpacing/>
     </w:pPr>
   </w:style>
-  <w:style w:type="table" w:styleId="Tabellenraster">
+  <w:style w:type="table" w:styleId="TableGrid">
     <w:name w:val="Table Grid"/>
-    <w:basedOn w:val="NormaleTabelle"/>
+    <w:basedOn w:val="TableNormal"/>
     <w:uiPriority w:val="59"/>
     <w:rsid w:val="00A57A85"/>
     <w:tblPr>
@@ -12906,9 +13267,9 @@
       </w:tblCellMar>
     </w:tblPr>
   </w:style>
-  <w:style w:type="table" w:styleId="HelleSchattierung-Akzent1">
+  <w:style w:type="table" w:styleId="LightShading-Accent1">
     <w:name w:val="Light Shading Accent 1"/>
-    <w:basedOn w:val="NormaleTabelle"/>
+    <w:basedOn w:val="TableNormal"/>
     <w:uiPriority w:val="60"/>
     <w:rsid w:val="00F05AD8"/>
     <w:rPr>
@@ -13006,9 +13367,9 @@
       </w:tcPr>
     </w:tblStylePr>
   </w:style>
-  <w:style w:type="table" w:styleId="HelleListe-Akzent1">
+  <w:style w:type="table" w:styleId="LightList-Accent1">
     <w:name w:val="Light List Accent 1"/>
-    <w:basedOn w:val="NormaleTabelle"/>
+    <w:basedOn w:val="TableNormal"/>
     <w:uiPriority w:val="61"/>
     <w:rsid w:val="00F05AD8"/>
     <w:tblPr>
@@ -13388,7 +13749,7 @@
 </file>
 
 <file path=customXml/itemProps1.xml><?xml version="1.0" encoding="utf-8"?>
-<ds:datastoreItem xmlns:ds="http://schemas.openxmlformats.org/officeDocument/2006/customXml" ds:itemID="{49AF0F97-869C-4C23-8E1D-2806517874A0}">
+<ds:datastoreItem xmlns:ds="http://schemas.openxmlformats.org/officeDocument/2006/customXml" ds:itemID="{5920D62C-AEAA-3E4E-9544-2D8949F5E4A1}">
   <ds:schemaRefs>
     <ds:schemaRef ds:uri="http://schemas.openxmlformats.org/officeDocument/2006/bibliography"/>
   </ds:schemaRefs>

</xml_diff>